<commit_message>
Added websites next to some of the scavenger hunt requests so that students have an idea of where to start. The sites added can be used with JAWS but you have to use "tab" and "f" to find links and forms easily.
</commit_message>
<xml_diff>
--- a/Unit1/InProgress/Unit1 5-7.docx
+++ b/Unit1/InProgress/Unit1 5-7.docx
@@ -298,51 +298,69 @@
       </w:r>
     </w:p>
     <w:p>
+      <w:proofErr w:type="gramStart"/>
+      <w:r>
+        <w:t>b</w:t>
+      </w:r>
+      <w:proofErr w:type="gramEnd"/>
+      <w:r>
+        <w:t>.</w:t>
+      </w:r>
+      <w:r>
+        <w:tab/>
+        <w:t>Make s</w:t>
+      </w:r>
+      <w:r>
+        <w:t>ure the websites are accessible using screen reader software for visually impaired students.</w:t>
+      </w:r>
+    </w:p>
+    <w:p>
+      <w:r>
+        <w:t>3.</w:t>
+      </w:r>
+      <w:r>
+        <w:tab/>
+        <w:t>Other resources for finding information</w:t>
+      </w:r>
+    </w:p>
+    <w:p>
+      <w:r>
+        <w:t>a.</w:t>
+      </w:r>
+      <w:r>
+        <w:tab/>
+        <w:t>In discussing the results of the scavenger hunt have students identify at least three resources other than search engines that they use to find information on the internet along with advantages (or disadvantages) over a general search engine.</w:t>
+      </w:r>
+    </w:p>
+    <w:p>
       <w:r>
         <w:t>b.</w:t>
       </w:r>
       <w:r>
         <w:tab/>
-        <w:t>Make s</w:t>
-      </w:r>
-      <w:r>
-        <w:t>ure the websites are accessible using screen reader software for visually impaired students.</w:t>
-      </w:r>
-    </w:p>
-    <w:p>
-      <w:r>
-        <w:t>3.</w:t>
-      </w:r>
-      <w:r>
-        <w:tab/>
-        <w:t>Other resources for finding information</w:t>
-      </w:r>
-    </w:p>
-    <w:p>
-      <w:r>
-        <w:t>a.</w:t>
-      </w:r>
-      <w:r>
-        <w:tab/>
-        <w:t>In discussing the results of the scavenger hunt have students identify at least three resources other than search engines that they use to find information on the internet along with advantages (or disadvantages) over a general search engine.</w:t>
-      </w:r>
-    </w:p>
-    <w:p>
-      <w:r>
-        <w:t>b.</w:t>
-      </w:r>
-      <w:r>
-        <w:tab/>
         <w:t>Some examples might be:</w:t>
       </w:r>
     </w:p>
     <w:p>
-      <w:r>
-        <w:t>i.</w:t>
-      </w:r>
-      <w:r>
-        <w:tab/>
-        <w:t xml:space="preserve">Sites such as Google Maps or Mapquest to get directions or see satellite or street view images of </w:t>
+      <w:proofErr w:type="spellStart"/>
+      <w:r>
+        <w:t>i</w:t>
+      </w:r>
+      <w:proofErr w:type="spellEnd"/>
+      <w:r>
+        <w:t>.</w:t>
+      </w:r>
+      <w:r>
+        <w:tab/>
+        <w:t xml:space="preserve">Sites such as Google Maps or </w:t>
+      </w:r>
+      <w:proofErr w:type="spellStart"/>
+      <w:r>
+        <w:t>Mapquest</w:t>
+      </w:r>
+      <w:proofErr w:type="spellEnd"/>
+      <w:r>
+        <w:t xml:space="preserve"> to get directions or see satellite or street view images of </w:t>
       </w:r>
       <w:r>
         <w:rPr>
@@ -408,7 +426,30 @@
       </w:r>
       <w:r>
         <w:tab/>
-        <w:t xml:space="preserve">Encyclopedic sites such as Wikipedia, Encyclopedia Britannica, or How Stuff Works to find an </w:t>
+      </w:r>
+      <w:proofErr w:type="spellStart"/>
+      <w:r>
+        <w:t>Encyclopedic</w:t>
+      </w:r>
+      <w:proofErr w:type="spellEnd"/>
+      <w:r>
+        <w:t xml:space="preserve"> sites such as Wikipedia, </w:t>
+      </w:r>
+      <w:proofErr w:type="spellStart"/>
+      <w:r>
+        <w:t>Encyclopedia</w:t>
+      </w:r>
+      <w:proofErr w:type="spellEnd"/>
+      <w:r>
+        <w:t xml:space="preserve"> Britannica, or How Stuff Works to find </w:t>
+      </w:r>
+      <w:proofErr w:type="gramStart"/>
+      <w:r>
+        <w:t>an</w:t>
+      </w:r>
+      <w:proofErr w:type="gramEnd"/>
+      <w:r>
+        <w:t xml:space="preserve"> </w:t>
       </w:r>
       <w:r>
         <w:rPr>
@@ -427,7 +468,15 @@
       </w:r>
       <w:r>
         <w:tab/>
-        <w:t xml:space="preserve">The Wayback Machine which stores snapshots of websites on various dates so that you can “go </w:t>
+        <w:t xml:space="preserve">The </w:t>
+      </w:r>
+      <w:proofErr w:type="spellStart"/>
+      <w:r>
+        <w:t>Wayback</w:t>
+      </w:r>
+      <w:proofErr w:type="spellEnd"/>
+      <w:r>
+        <w:t xml:space="preserve"> Machine which stores snapshots of websites on various dates so that you can “go </w:t>
       </w:r>
       <w:r>
         <w:rPr>
@@ -456,7 +505,15 @@
       </w:r>
       <w:r>
         <w:tab/>
-        <w:t xml:space="preserve">Video-based information sources such as YouTube and Howcast </w:t>
+        <w:t xml:space="preserve">Video-based information sources such as YouTube and </w:t>
+      </w:r>
+      <w:proofErr w:type="spellStart"/>
+      <w:r>
+        <w:t>Howcast</w:t>
+      </w:r>
+      <w:proofErr w:type="spellEnd"/>
+      <w:r>
+        <w:t xml:space="preserve"> </w:t>
       </w:r>
     </w:p>
     <w:p>
@@ -485,15 +542,25 @@
       </w:r>
     </w:p>
     <w:p>
+      <w:proofErr w:type="spellStart"/>
       <w:r>
         <w:t>i</w:t>
       </w:r>
+      <w:proofErr w:type="spellEnd"/>
       <w:r>
         <w:t>.</w:t>
       </w:r>
       <w:r>
         <w:tab/>
-        <w:t xml:space="preserve">Use Wikipedia and Encyclopedia Britannica to find information on a topic they’re studying in another class. Have them compare the two articles and decide which provides more </w:t>
+        <w:t xml:space="preserve">Use Wikipedia and </w:t>
+      </w:r>
+      <w:proofErr w:type="spellStart"/>
+      <w:r>
+        <w:t>Encyclopedia</w:t>
+      </w:r>
+      <w:proofErr w:type="spellEnd"/>
+      <w:r>
+        <w:t xml:space="preserve"> Britannica to find information on a topic they’re studying in another class. Have them compare the two articles and decide which provides more </w:t>
       </w:r>
       <w:r>
         <w:rPr>
@@ -521,7 +588,15 @@
       </w:r>
       <w:r>
         <w:tab/>
-        <w:t xml:space="preserve">Use the Wayback Machine to view an early version of their school’s website. Compare how much </w:t>
+        <w:t xml:space="preserve">Use the </w:t>
+      </w:r>
+      <w:proofErr w:type="spellStart"/>
+      <w:r>
+        <w:t>Wayback</w:t>
+      </w:r>
+      <w:proofErr w:type="spellEnd"/>
+      <w:r>
+        <w:t xml:space="preserve"> Machine to view an early version of their school’s website. Compare how much </w:t>
       </w:r>
       <w:r>
         <w:rPr>
@@ -594,12 +669,25 @@
         <w:t>wiki (Wikipedia.org)</w:t>
       </w:r>
       <w:r>
-        <w:t xml:space="preserve"> Each group should:</w:t>
-      </w:r>
-    </w:p>
-    <w:p>
-      <w:r>
-        <w:t>i.</w:t>
+        <w:t xml:space="preserve"> </w:t>
+      </w:r>
+      <w:proofErr w:type="gramStart"/>
+      <w:r>
+        <w:t>Each</w:t>
+      </w:r>
+      <w:proofErr w:type="gramEnd"/>
+      <w:r>
+        <w:t xml:space="preserve"> group should:</w:t>
+      </w:r>
+    </w:p>
+    <w:p>
+      <w:proofErr w:type="spellStart"/>
+      <w:r>
+        <w:t>i</w:t>
+      </w:r>
+      <w:proofErr w:type="spellEnd"/>
+      <w:r>
+        <w:t>.</w:t>
       </w:r>
       <w:r>
         <w:tab/>
@@ -634,8 +722,13 @@
       </w:r>
     </w:p>
     <w:p>
-      <w:r>
-        <w:t>i.</w:t>
+      <w:proofErr w:type="spellStart"/>
+      <w:r>
+        <w:t>i</w:t>
+      </w:r>
+      <w:proofErr w:type="spellEnd"/>
+      <w:r>
+        <w:t>.</w:t>
       </w:r>
       <w:r>
         <w:tab/>
@@ -643,6 +736,7 @@
       </w:r>
     </w:p>
     <w:p>
+      <w:proofErr w:type="gramStart"/>
       <w:r>
         <w:t>ii.</w:t>
       </w:r>
@@ -652,8 +746,7 @@
       <w:r>
         <w:t>???????</w:t>
       </w:r>
-      <w:bookmarkStart w:id="0" w:name="_GoBack"/>
-      <w:bookmarkEnd w:id="0"/>
+      <w:proofErr w:type="gramEnd"/>
     </w:p>
     <w:p>
       <w:r>
@@ -721,7 +814,15 @@
         <w:t xml:space="preserve"> . This website pretends to be a credible source of information about the “Pacific Northwest Tree Octopus” but </w:t>
       </w:r>
       <w:r>
-        <w:t>it is really a joke about a nonexistant animal.</w:t>
+        <w:t xml:space="preserve">it is really a joke about a </w:t>
+      </w:r>
+      <w:proofErr w:type="spellStart"/>
+      <w:r>
+        <w:t>nonexistant</w:t>
+      </w:r>
+      <w:proofErr w:type="spellEnd"/>
+      <w:r>
+        <w:t xml:space="preserve"> animal.</w:t>
       </w:r>
     </w:p>
     <w:p>
@@ -810,7 +911,15 @@
       </w:r>
       <w:r>
         <w:tab/>
-        <w:t xml:space="preserve">The Wayback Machine: http://www.archive.org </w:t>
+        <w:t xml:space="preserve">The </w:t>
+      </w:r>
+      <w:proofErr w:type="spellStart"/>
+      <w:r>
+        <w:t>Wayback</w:t>
+      </w:r>
+      <w:proofErr w:type="spellEnd"/>
+      <w:r>
+        <w:t xml:space="preserve"> Machine: http://www.archive.org </w:t>
       </w:r>
     </w:p>
     <w:p>
@@ -842,7 +951,14 @@
       </w:r>
       <w:r>
         <w:tab/>
-        <w:t xml:space="preserve">Encyclopedia Britannica: http://www.britannica.com </w:t>
+      </w:r>
+      <w:proofErr w:type="spellStart"/>
+      <w:r>
+        <w:t>Encyclopedia</w:t>
+      </w:r>
+      <w:proofErr w:type="spellEnd"/>
+      <w:r>
+        <w:t xml:space="preserve"> Britannica: http://www.britannica.com </w:t>
       </w:r>
     </w:p>
     <w:p>
@@ -858,7 +974,14 @@
       </w:r>
       <w:r>
         <w:tab/>
-        <w:t xml:space="preserve">Mapquest: http://www.mapquest.com </w:t>
+      </w:r>
+      <w:proofErr w:type="spellStart"/>
+      <w:r>
+        <w:t>Mapquest</w:t>
+      </w:r>
+      <w:proofErr w:type="spellEnd"/>
+      <w:r>
+        <w:t xml:space="preserve">: http://www.mapquest.com </w:t>
       </w:r>
     </w:p>
     <w:p>
@@ -954,7 +1077,14 @@
       </w:r>
       <w:r>
         <w:tab/>
-        <w:t xml:space="preserve">Howcast: http://howcast.com </w:t>
+      </w:r>
+      <w:proofErr w:type="spellStart"/>
+      <w:r>
+        <w:t>Howcast</w:t>
+      </w:r>
+      <w:proofErr w:type="spellEnd"/>
+      <w:r>
+        <w:t xml:space="preserve">: http://howcast.com </w:t>
       </w:r>
     </w:p>
     <w:p>
@@ -1094,7 +1224,27 @@
           <w:sz w:val="23"/>
           <w:szCs w:val="23"/>
         </w:rPr>
-        <w:t>Find a tweet by Bill Gates on Twitter</w:t>
+        <w:t>Find a tweet by Bill Gates on Twitter (mobile.twitter.com/</w:t>
+      </w:r>
+      <w:proofErr w:type="spellStart"/>
+      <w:r>
+        <w:rPr>
+          <w:rFonts w:ascii="Arial" w:hAnsi="Arial" w:cs="Arial"/>
+          <w:color w:val="000000"/>
+          <w:sz w:val="23"/>
+          <w:szCs w:val="23"/>
+        </w:rPr>
+        <w:t>billgates</w:t>
+      </w:r>
+      <w:proofErr w:type="spellEnd"/>
+      <w:r>
+        <w:rPr>
+          <w:rFonts w:ascii="Arial" w:hAnsi="Arial" w:cs="Arial"/>
+          <w:color w:val="000000"/>
+          <w:sz w:val="23"/>
+          <w:szCs w:val="23"/>
+        </w:rPr>
+        <w:t>)</w:t>
       </w:r>
     </w:p>
     <w:p>
@@ -1120,8 +1270,19 @@
           <w:sz w:val="23"/>
           <w:szCs w:val="23"/>
         </w:rPr>
-        <w:t>Find a website where you can buy computer parts or computers</w:t>
-      </w:r>
+        <w:t>See if your favo</w:t>
+      </w:r>
+      <w:r>
+        <w:rPr>
+          <w:rFonts w:ascii="Arial" w:hAnsi="Arial" w:cs="Arial"/>
+          <w:color w:val="000000"/>
+          <w:sz w:val="23"/>
+          <w:szCs w:val="23"/>
+        </w:rPr>
+        <w:t>rite restaurant has a website (Google.com or Bing.com to search)</w:t>
+      </w:r>
+      <w:bookmarkStart w:id="0" w:name="_GoBack"/>
+      <w:bookmarkEnd w:id="0"/>
     </w:p>
     <w:p>
       <w:pPr>
@@ -1146,7 +1307,7 @@
           <w:sz w:val="23"/>
           <w:szCs w:val="23"/>
         </w:rPr>
-        <w:t>See if your favorite restaurant has a website.</w:t>
+        <w:t>Find a review of your favorite restaurant, written or video! (Yelp.com, YouTube.com)</w:t>
       </w:r>
     </w:p>
     <w:p>
@@ -1172,7 +1333,7 @@
           <w:sz w:val="23"/>
           <w:szCs w:val="23"/>
         </w:rPr>
-        <w:t>Find a review of your favorite restaurant, written or video!</w:t>
+        <w:t>Find out how many people live in your city (Wikipedia.org)</w:t>
       </w:r>
     </w:p>
     <w:p>
@@ -1198,7 +1359,7 @@
           <w:sz w:val="23"/>
           <w:szCs w:val="23"/>
         </w:rPr>
-        <w:t>Find out how many people live in your city</w:t>
+        <w:t>Find a recipe for your favorite food or using your favorite food</w:t>
       </w:r>
     </w:p>
     <w:p>
@@ -1224,7 +1385,7 @@
           <w:sz w:val="23"/>
           <w:szCs w:val="23"/>
         </w:rPr>
-        <w:t>Find a recipe for your favorite food</w:t>
+        <w:t>Find a trailer for an upcoming movie (YouTube.com, IMDB.com)</w:t>
       </w:r>
     </w:p>
     <w:p>
@@ -1250,7 +1411,7 @@
           <w:sz w:val="23"/>
           <w:szCs w:val="23"/>
         </w:rPr>
-        <w:t>Find a trailer for an upcoming movie</w:t>
+        <w:t>Find a website for a politician</w:t>
       </w:r>
     </w:p>
     <w:p>
@@ -1276,25 +1437,7 @@
           <w:sz w:val="23"/>
           <w:szCs w:val="23"/>
         </w:rPr>
-        <w:t xml:space="preserve">Find a website for a </w:t>
-      </w:r>
-      <w:r>
-        <w:rPr>
-          <w:rFonts w:ascii="Arial" w:hAnsi="Arial" w:cs="Arial"/>
-          <w:color w:val="000000"/>
-          <w:sz w:val="23"/>
-          <w:szCs w:val="23"/>
-        </w:rPr>
-        <w:t xml:space="preserve">local </w:t>
-      </w:r>
-      <w:r>
-        <w:rPr>
-          <w:rFonts w:ascii="Arial" w:hAnsi="Arial" w:cs="Arial"/>
-          <w:color w:val="000000"/>
-          <w:sz w:val="23"/>
-          <w:szCs w:val="23"/>
-        </w:rPr>
-        <w:t>politician</w:t>
+        <w:t>Find someone singing a cover of a song (YouTube.com)</w:t>
       </w:r>
     </w:p>
     <w:p>
@@ -1320,7 +1463,7 @@
           <w:sz w:val="23"/>
           <w:szCs w:val="23"/>
         </w:rPr>
-        <w:t>Find someone singing a cover of a song on YouTube</w:t>
+        <w:t>See if your favorite comedian has any upcoming tours</w:t>
       </w:r>
     </w:p>
     <w:p>
@@ -1346,8 +1489,55 @@
           <w:sz w:val="23"/>
           <w:szCs w:val="23"/>
         </w:rPr>
-        <w:t>See if your favorite comedian has any upcoming tours</w:t>
-      </w:r>
+        <w:t>Find</w:t>
+      </w:r>
+      <w:r>
+        <w:rPr>
+          <w:rFonts w:ascii="Arial" w:hAnsi="Arial" w:cs="Arial"/>
+          <w:color w:val="000000"/>
+          <w:sz w:val="23"/>
+          <w:szCs w:val="23"/>
+        </w:rPr>
+        <w:t xml:space="preserve"> the </w:t>
+      </w:r>
+      <w:r>
+        <w:rPr>
+          <w:rFonts w:ascii="Arial" w:hAnsi="Arial" w:cs="Arial"/>
+          <w:color w:val="000000"/>
+          <w:sz w:val="23"/>
+          <w:szCs w:val="23"/>
+        </w:rPr>
+        <w:t>address</w:t>
+      </w:r>
+      <w:r>
+        <w:rPr>
+          <w:rFonts w:ascii="Arial" w:hAnsi="Arial" w:cs="Arial"/>
+          <w:color w:val="000000"/>
+          <w:sz w:val="23"/>
+          <w:szCs w:val="23"/>
+        </w:rPr>
+        <w:t xml:space="preserve"> for the Rochester r</w:t>
+      </w:r>
+      <w:r>
+        <w:rPr>
+          <w:rFonts w:ascii="Arial" w:hAnsi="Arial" w:cs="Arial"/>
+          <w:color w:val="000000"/>
+          <w:sz w:val="23"/>
+          <w:szCs w:val="23"/>
+        </w:rPr>
+        <w:t xml:space="preserve">estaurant Mark’s Texas </w:t>
+      </w:r>
+      <w:proofErr w:type="spellStart"/>
+      <w:r>
+        <w:rPr>
+          <w:rFonts w:ascii="Arial" w:hAnsi="Arial" w:cs="Arial"/>
+          <w:color w:val="000000"/>
+          <w:sz w:val="23"/>
+          <w:szCs w:val="23"/>
+        </w:rPr>
+        <w:t>Hots</w:t>
+      </w:r>
+      <w:proofErr w:type="spellEnd"/>
     </w:p>
     <w:p>
       <w:pPr>
@@ -1372,7 +1562,27 @@
           <w:sz w:val="23"/>
           <w:szCs w:val="23"/>
         </w:rPr>
-        <w:t>Find a review for Mark’s Texas Hots and their address.</w:t>
+        <w:t xml:space="preserve">Find a definition for </w:t>
+      </w:r>
+      <w:proofErr w:type="spellStart"/>
+      <w:r>
+        <w:rPr>
+          <w:rFonts w:ascii="Arial" w:hAnsi="Arial" w:cs="Arial"/>
+          <w:color w:val="000000"/>
+          <w:sz w:val="23"/>
+          <w:szCs w:val="23"/>
+        </w:rPr>
+        <w:t>sonification</w:t>
+      </w:r>
+      <w:proofErr w:type="spellEnd"/>
+      <w:r>
+        <w:rPr>
+          <w:rFonts w:ascii="Arial" w:hAnsi="Arial" w:cs="Arial"/>
+          <w:color w:val="000000"/>
+          <w:sz w:val="23"/>
+          <w:szCs w:val="23"/>
+        </w:rPr>
+        <w:t xml:space="preserve"> (Wikipedia.org)</w:t>
       </w:r>
     </w:p>
     <w:p>
@@ -1398,7 +1608,7 @@
           <w:sz w:val="23"/>
           <w:szCs w:val="23"/>
         </w:rPr>
-        <w:t>Find a definition for sonification</w:t>
+        <w:t>Find a technology-related blog</w:t>
       </w:r>
     </w:p>
     <w:p>
@@ -1424,7 +1634,7 @@
           <w:sz w:val="23"/>
           <w:szCs w:val="23"/>
         </w:rPr>
-        <w:t>Find a technology-related blog</w:t>
+        <w:t>Look up when and where the next Olympics will be held</w:t>
       </w:r>
     </w:p>
     <w:p>
@@ -1450,7 +1660,7 @@
           <w:sz w:val="23"/>
           <w:szCs w:val="23"/>
         </w:rPr>
-        <w:t>Look up where the next Olympics will be held</w:t>
+        <w:t>Find the application page for a college that you’re interested in</w:t>
       </w:r>
     </w:p>
     <w:p>
@@ -1476,7 +1686,7 @@
           <w:sz w:val="23"/>
           <w:szCs w:val="23"/>
         </w:rPr>
-        <w:t>Find the application page for a college that you’re interested in</w:t>
+        <w:t>Find out the current exchange rate for converting the US dollar to the Canadian dollar (Try searching on google.com for “1 USD to CAD”)</w:t>
       </w:r>
     </w:p>
     <w:p>
@@ -1502,7 +1712,7 @@
           <w:sz w:val="23"/>
           <w:szCs w:val="23"/>
         </w:rPr>
-        <w:t>Find out the current exchange ratio for converting the US dollar to the Canadian dollar</w:t>
+        <w:t>Find out what year the game company Nintendo was founded. (Wikipedia.org)</w:t>
       </w:r>
     </w:p>
     <w:p>
@@ -1528,59 +1738,7 @@
           <w:sz w:val="23"/>
           <w:szCs w:val="23"/>
         </w:rPr>
-        <w:t>Find out what year the game company Nintendo was founded.</w:t>
-      </w:r>
-    </w:p>
-    <w:p>
-      <w:pPr>
-        <w:pStyle w:val="NormalWeb"/>
-        <w:numPr>
-          <w:ilvl w:val="0"/>
-          <w:numId w:val="2"/>
-        </w:numPr>
-        <w:spacing w:before="0" w:beforeAutospacing="0" w:after="0" w:afterAutospacing="0" w:line="480" w:lineRule="auto"/>
-        <w:textAlignment w:val="baseline"/>
-        <w:rPr>
-          <w:rFonts w:ascii="Arial" w:hAnsi="Arial" w:cs="Arial"/>
-          <w:color w:val="000000"/>
-          <w:sz w:val="23"/>
-          <w:szCs w:val="23"/>
-        </w:rPr>
-      </w:pPr>
-      <w:r>
-        <w:rPr>
-          <w:rFonts w:ascii="Arial" w:hAnsi="Arial" w:cs="Arial"/>
-          <w:color w:val="000000"/>
-          <w:sz w:val="23"/>
-          <w:szCs w:val="23"/>
-        </w:rPr>
-        <w:t>Find the names of 3 different operating systems. An operating system is the software that helps users interact with computers.</w:t>
-      </w:r>
-    </w:p>
-    <w:p>
-      <w:pPr>
-        <w:pStyle w:val="NormalWeb"/>
-        <w:numPr>
-          <w:ilvl w:val="0"/>
-          <w:numId w:val="2"/>
-        </w:numPr>
-        <w:spacing w:before="0" w:beforeAutospacing="0" w:after="0" w:afterAutospacing="0" w:line="480" w:lineRule="auto"/>
-        <w:textAlignment w:val="baseline"/>
-        <w:rPr>
-          <w:rFonts w:ascii="Arial" w:hAnsi="Arial" w:cs="Arial"/>
-          <w:color w:val="000000"/>
-          <w:sz w:val="23"/>
-          <w:szCs w:val="23"/>
-        </w:rPr>
-      </w:pPr>
-      <w:r>
-        <w:rPr>
-          <w:rFonts w:ascii="Arial" w:hAnsi="Arial" w:cs="Arial"/>
-          <w:color w:val="000000"/>
-          <w:sz w:val="23"/>
-          <w:szCs w:val="23"/>
-        </w:rPr>
-        <w:t>Find a poem by Robert Frost.  It can’t be The Road Not Taken!</w:t>
+        <w:t>Find a poem by Robert Frost.  It cannot be “The Road Not Taken”!</w:t>
       </w:r>
     </w:p>
     <w:p>
@@ -1605,29 +1763,20 @@
           <w:sz w:val="23"/>
           <w:szCs w:val="23"/>
         </w:rPr>
-        <w:t>Find an animal that has gone extinct and the estimated year</w:t>
-      </w:r>
-      <w:r>
-        <w:rPr>
-          <w:rFonts w:ascii="Arial" w:hAnsi="Arial" w:cs="Arial"/>
-          <w:color w:val="000000"/>
-          <w:sz w:val="23"/>
-          <w:szCs w:val="23"/>
-        </w:rPr>
-        <w:t xml:space="preserve"> of extinction.</w:t>
+        <w:t>Find an animal that has gone extinct and the estimated year of extinction. (Wikipedia.org)</w:t>
+      </w:r>
+    </w:p>
+    <w:p>
+      <w:r>
+        <w:t xml:space="preserve"> </w:t>
+      </w:r>
+      <w:r>
+        <w:t> </w:t>
       </w:r>
     </w:p>
     <w:p>
       <w:r>
         <w:lastRenderedPageBreak/>
-        <w:t xml:space="preserve"> </w:t>
-      </w:r>
-      <w:r>
-        <w:t> </w:t>
-      </w:r>
-    </w:p>
-    <w:p>
-      <w:r>
         <w:t>Website Evaluation Rubric</w:t>
       </w:r>
     </w:p>

</xml_diff>

<commit_message>
Added blogger.com and tumblr.com as the blog examples
</commit_message>
<xml_diff>
--- a/Unit1/InProgress/Unit1 5-7.docx
+++ b/Unit1/InProgress/Unit1 5-7.docx
@@ -660,7 +660,7 @@
         <w:t xml:space="preserve"> site (</w:t>
       </w:r>
       <w:r>
-        <w:t>??????</w:t>
+        <w:t>blogger.com or tumblr.com</w:t>
       </w:r>
       <w:r>
         <w:t xml:space="preserve">) and a </w:t>
@@ -669,39 +669,83 @@
         <w:t>wiki (Wikipedia.org)</w:t>
       </w:r>
       <w:r>
-        <w:t xml:space="preserve"> </w:t>
-      </w:r>
+        <w:t>.</w:t>
+      </w:r>
+    </w:p>
+    <w:p>
+      <w:bookmarkStart w:id="0" w:name="_GoBack"/>
+      <w:bookmarkEnd w:id="0"/>
+      <w:r>
+        <w:t>Each group should:</w:t>
+      </w:r>
+    </w:p>
+    <w:p>
+      <w:proofErr w:type="spellStart"/>
+      <w:r>
+        <w:t>i</w:t>
+      </w:r>
+      <w:proofErr w:type="spellEnd"/>
+      <w:r>
+        <w:t>.</w:t>
+      </w:r>
+      <w:r>
+        <w:tab/>
+        <w:t xml:space="preserve">Set up an account in the application. </w:t>
+      </w:r>
+    </w:p>
+    <w:p>
+      <w:r>
+        <w:t>ii.</w:t>
+      </w:r>
+      <w:r>
+        <w:tab/>
+        <w:t xml:space="preserve">Explore the site and its features. </w:t>
+      </w:r>
+    </w:p>
+    <w:p>
+      <w:r>
+        <w:t>iii.</w:t>
+      </w:r>
+      <w:r>
+        <w:tab/>
+        <w:t xml:space="preserve">Prepare a presentation on their site for the remainder of the class. </w:t>
+      </w:r>
+    </w:p>
+    <w:p>
+      <w:r>
+        <w:t>b.</w:t>
+      </w:r>
+      <w:r>
+        <w:tab/>
+        <w:t>During the student presentations, ensure that the following questions/issues are addressed:</w:t>
+      </w:r>
+    </w:p>
+    <w:p>
+      <w:proofErr w:type="spellStart"/>
+      <w:r>
+        <w:t>i</w:t>
+      </w:r>
+      <w:proofErr w:type="spellEnd"/>
+      <w:r>
+        <w:t>.</w:t>
+      </w:r>
+      <w:r>
+        <w:tab/>
+        <w:t xml:space="preserve">What are the differences between ranking based and social bookmarking search engines? </w:t>
+      </w:r>
+    </w:p>
+    <w:p>
       <w:proofErr w:type="gramStart"/>
       <w:r>
-        <w:t>Each</w:t>
+        <w:t>ii.</w:t>
+      </w:r>
+      <w:r>
+        <w:tab/>
+      </w:r>
+      <w:r>
+        <w:t>???????</w:t>
       </w:r>
       <w:proofErr w:type="gramEnd"/>
-      <w:r>
-        <w:t xml:space="preserve"> group should:</w:t>
-      </w:r>
-    </w:p>
-    <w:p>
-      <w:proofErr w:type="spellStart"/>
-      <w:r>
-        <w:t>i</w:t>
-      </w:r>
-      <w:proofErr w:type="spellEnd"/>
-      <w:r>
-        <w:t>.</w:t>
-      </w:r>
-      <w:r>
-        <w:tab/>
-        <w:t xml:space="preserve">Set up an account in the application. </w:t>
-      </w:r>
-    </w:p>
-    <w:p>
-      <w:r>
-        <w:t>ii.</w:t>
-      </w:r>
-      <w:r>
-        <w:tab/>
-        <w:t xml:space="preserve">Explore the site and its features. </w:t>
-      </w:r>
     </w:p>
     <w:p>
       <w:r>
@@ -709,51 +753,6 @@
       </w:r>
       <w:r>
         <w:tab/>
-        <w:t xml:space="preserve">Prepare a presentation on their site for the remainder of the class. </w:t>
-      </w:r>
-    </w:p>
-    <w:p>
-      <w:r>
-        <w:t>b.</w:t>
-      </w:r>
-      <w:r>
-        <w:tab/>
-        <w:t>During the student presentations, ensure that the following questions/issues are addressed:</w:t>
-      </w:r>
-    </w:p>
-    <w:p>
-      <w:proofErr w:type="spellStart"/>
-      <w:r>
-        <w:t>i</w:t>
-      </w:r>
-      <w:proofErr w:type="spellEnd"/>
-      <w:r>
-        <w:t>.</w:t>
-      </w:r>
-      <w:r>
-        <w:tab/>
-        <w:t xml:space="preserve">What are the differences between ranking based and social bookmarking search engines? </w:t>
-      </w:r>
-    </w:p>
-    <w:p>
-      <w:proofErr w:type="gramStart"/>
-      <w:r>
-        <w:t>ii.</w:t>
-      </w:r>
-      <w:r>
-        <w:tab/>
-      </w:r>
-      <w:r>
-        <w:t>???????</w:t>
-      </w:r>
-      <w:proofErr w:type="gramEnd"/>
-    </w:p>
-    <w:p>
-      <w:r>
-        <w:t>iii.</w:t>
-      </w:r>
-      <w:r>
-        <w:tab/>
       </w:r>
       <w:r>
         <w:t>What are the advantages and disadvantages of a website that anybody can edit?</w:t>
@@ -795,12 +794,13 @@
     <w:p/>
     <w:p>
       <w:r>
-        <w:lastRenderedPageBreak/>
         <w:t>a.</w:t>
       </w:r>
       <w:r>
         <w:tab/>
-        <w:t xml:space="preserve">Display or distribute a copy of the front page to </w:t>
+      </w:r>
+      <w:r>
+        <w:t xml:space="preserve">Direct students to </w:t>
       </w:r>
       <w:hyperlink r:id="rId6" w:history="1">
         <w:r>
@@ -814,15 +814,19 @@
         <w:t xml:space="preserve"> . This website pretends to be a credible source of information about the “Pacific Northwest Tree Octopus” but </w:t>
       </w:r>
       <w:r>
-        <w:t xml:space="preserve">it is really a joke about a </w:t>
-      </w:r>
-      <w:proofErr w:type="spellStart"/>
-      <w:r>
-        <w:t>nonexistant</w:t>
-      </w:r>
-      <w:proofErr w:type="spellEnd"/>
-      <w:r>
-        <w:t xml:space="preserve"> animal.</w:t>
+        <w:t>it is really a joke about a non</w:t>
+      </w:r>
+      <w:r>
+        <w:t>-</w:t>
+      </w:r>
+      <w:r>
+        <w:t>exist</w:t>
+      </w:r>
+      <w:r>
+        <w:t>e</w:t>
+      </w:r>
+      <w:r>
+        <w:t>nt animal.</w:t>
       </w:r>
     </w:p>
     <w:p>
@@ -892,9 +896,6 @@
       </w:pPr>
       <w:r>
         <w:tab/>
-      </w:r>
-      <w:r>
-        <w:tab/>
         <w:t xml:space="preserve">Sample Scavenger Hunt </w:t>
       </w:r>
     </w:p>
@@ -910,7 +911,6 @@
         <w:tab/>
       </w:r>
       <w:r>
-        <w:tab/>
         <w:t xml:space="preserve">The </w:t>
       </w:r>
       <w:proofErr w:type="spellStart"/>
@@ -934,7 +934,6 @@
         <w:tab/>
       </w:r>
       <w:r>
-        <w:tab/>
         <w:t xml:space="preserve">Wikipedia: http://www.wikipedia.org </w:t>
       </w:r>
     </w:p>
@@ -949,9 +948,6 @@
       <w:r>
         <w:tab/>
       </w:r>
-      <w:r>
-        <w:tab/>
-      </w:r>
       <w:proofErr w:type="spellStart"/>
       <w:r>
         <w:t>Encyclopedia</w:t>
@@ -972,9 +968,6 @@
       <w:r>
         <w:tab/>
       </w:r>
-      <w:r>
-        <w:tab/>
-      </w:r>
       <w:proofErr w:type="spellStart"/>
       <w:r>
         <w:t>Mapquest</w:t>
@@ -996,7 +989,6 @@
         <w:tab/>
       </w:r>
       <w:r>
-        <w:tab/>
         <w:t xml:space="preserve">Internet Movie Database: http://www.imdb.com </w:t>
       </w:r>
     </w:p>
@@ -1012,7 +1004,6 @@
         <w:tab/>
       </w:r>
       <w:r>
-        <w:tab/>
         <w:t xml:space="preserve">Switchboard: http://www.switchboard.com </w:t>
       </w:r>
     </w:p>
@@ -1028,7 +1019,6 @@
         <w:tab/>
       </w:r>
       <w:r>
-        <w:tab/>
         <w:t xml:space="preserve">Yellow Pages: http://www.yellowpages.com </w:t>
       </w:r>
     </w:p>
@@ -1044,7 +1034,6 @@
         <w:tab/>
       </w:r>
       <w:r>
-        <w:tab/>
         <w:t xml:space="preserve">How Stuff Works: http://www.howstuffworks.com </w:t>
       </w:r>
     </w:p>
@@ -1060,7 +1049,6 @@
         <w:tab/>
       </w:r>
       <w:r>
-        <w:tab/>
         <w:t xml:space="preserve">YouTube: http://www.youtube.com </w:t>
       </w:r>
     </w:p>
@@ -1075,9 +1063,6 @@
       <w:r>
         <w:tab/>
       </w:r>
-      <w:r>
-        <w:tab/>
-      </w:r>
       <w:proofErr w:type="spellStart"/>
       <w:r>
         <w:t>Howcast</w:t>
@@ -1099,7 +1084,6 @@
         <w:tab/>
       </w:r>
       <w:r>
-        <w:tab/>
         <w:t xml:space="preserve">http://www.delicious.com </w:t>
       </w:r>
     </w:p>
@@ -1115,7 +1099,6 @@
         <w:tab/>
       </w:r>
       <w:r>
-        <w:tab/>
         <w:t xml:space="preserve">http://www.stumbleupon.com </w:t>
       </w:r>
     </w:p>
@@ -1131,7 +1114,6 @@
         <w:tab/>
       </w:r>
       <w:r>
-        <w:tab/>
         <w:t xml:space="preserve">Website Evaluation Rubric </w:t>
       </w:r>
       <w:r>
@@ -1160,9 +1142,6 @@
         <w:tab/>
       </w:r>
       <w:r>
-        <w:tab/>
-      </w:r>
-      <w:r>
         <w:t>https://www.twitter.com</w:t>
       </w:r>
     </w:p>
@@ -1181,7 +1160,6 @@
         <w:tab/>
       </w:r>
       <w:r>
-        <w:tab/>
         <w:t>https://www.wikipedia.org</w:t>
       </w:r>
     </w:p>
@@ -1208,41 +1186,41 @@
           <w:ilvl w:val="0"/>
           <w:numId w:val="2"/>
         </w:numPr>
-        <w:spacing w:before="0" w:beforeAutospacing="0" w:after="0" w:afterAutospacing="0" w:line="480" w:lineRule="auto"/>
+        <w:spacing w:before="0" w:beforeAutospacing="0" w:after="0" w:afterAutospacing="0"/>
         <w:textAlignment w:val="baseline"/>
         <w:rPr>
-          <w:rFonts w:ascii="Arial" w:hAnsi="Arial" w:cs="Arial"/>
+          <w:rFonts w:asciiTheme="minorHAnsi" w:hAnsiTheme="minorHAnsi" w:cs="Arial"/>
           <w:color w:val="000000"/>
-          <w:sz w:val="23"/>
-          <w:szCs w:val="23"/>
-        </w:rPr>
-      </w:pPr>
-      <w:r>
-        <w:rPr>
-          <w:rFonts w:ascii="Arial" w:hAnsi="Arial" w:cs="Arial"/>
+          <w:sz w:val="22"/>
+          <w:szCs w:val="22"/>
+        </w:rPr>
+      </w:pPr>
+      <w:r>
+        <w:rPr>
+          <w:rFonts w:asciiTheme="minorHAnsi" w:hAnsiTheme="minorHAnsi" w:cs="Arial"/>
           <w:color w:val="000000"/>
-          <w:sz w:val="23"/>
-          <w:szCs w:val="23"/>
+          <w:sz w:val="22"/>
+          <w:szCs w:val="22"/>
         </w:rPr>
         <w:t>Find a tweet by Bill Gates on Twitter (mobile.twitter.com/</w:t>
       </w:r>
       <w:proofErr w:type="spellStart"/>
       <w:r>
         <w:rPr>
-          <w:rFonts w:ascii="Arial" w:hAnsi="Arial" w:cs="Arial"/>
+          <w:rFonts w:asciiTheme="minorHAnsi" w:hAnsiTheme="minorHAnsi" w:cs="Arial"/>
           <w:color w:val="000000"/>
-          <w:sz w:val="23"/>
-          <w:szCs w:val="23"/>
+          <w:sz w:val="22"/>
+          <w:szCs w:val="22"/>
         </w:rPr>
         <w:t>billgates</w:t>
       </w:r>
       <w:proofErr w:type="spellEnd"/>
       <w:r>
         <w:rPr>
-          <w:rFonts w:ascii="Arial" w:hAnsi="Arial" w:cs="Arial"/>
+          <w:rFonts w:asciiTheme="minorHAnsi" w:hAnsiTheme="minorHAnsi" w:cs="Arial"/>
           <w:color w:val="000000"/>
-          <w:sz w:val="23"/>
-          <w:szCs w:val="23"/>
+          <w:sz w:val="22"/>
+          <w:szCs w:val="22"/>
         </w:rPr>
         <w:t>)</w:t>
       </w:r>
@@ -1254,35 +1232,33 @@
           <w:ilvl w:val="0"/>
           <w:numId w:val="2"/>
         </w:numPr>
-        <w:spacing w:before="0" w:beforeAutospacing="0" w:after="0" w:afterAutospacing="0" w:line="480" w:lineRule="auto"/>
+        <w:spacing w:before="0" w:beforeAutospacing="0" w:after="0" w:afterAutospacing="0"/>
         <w:textAlignment w:val="baseline"/>
         <w:rPr>
-          <w:rFonts w:ascii="Arial" w:hAnsi="Arial" w:cs="Arial"/>
+          <w:rFonts w:asciiTheme="minorHAnsi" w:hAnsiTheme="minorHAnsi" w:cs="Arial"/>
           <w:color w:val="000000"/>
-          <w:sz w:val="23"/>
-          <w:szCs w:val="23"/>
-        </w:rPr>
-      </w:pPr>
-      <w:r>
-        <w:rPr>
-          <w:rFonts w:ascii="Arial" w:hAnsi="Arial" w:cs="Arial"/>
+          <w:sz w:val="22"/>
+          <w:szCs w:val="22"/>
+        </w:rPr>
+      </w:pPr>
+      <w:r>
+        <w:rPr>
+          <w:rFonts w:asciiTheme="minorHAnsi" w:hAnsiTheme="minorHAnsi" w:cs="Arial"/>
           <w:color w:val="000000"/>
-          <w:sz w:val="23"/>
-          <w:szCs w:val="23"/>
+          <w:sz w:val="22"/>
+          <w:szCs w:val="22"/>
         </w:rPr>
         <w:t>See if your favo</w:t>
       </w:r>
       <w:r>
         <w:rPr>
-          <w:rFonts w:ascii="Arial" w:hAnsi="Arial" w:cs="Arial"/>
+          <w:rFonts w:asciiTheme="minorHAnsi" w:hAnsiTheme="minorHAnsi" w:cs="Arial"/>
           <w:color w:val="000000"/>
-          <w:sz w:val="23"/>
-          <w:szCs w:val="23"/>
+          <w:sz w:val="22"/>
+          <w:szCs w:val="22"/>
         </w:rPr>
         <w:t>rite restaurant has a website (Google.com or Bing.com to search)</w:t>
       </w:r>
-      <w:bookmarkStart w:id="0" w:name="_GoBack"/>
-      <w:bookmarkEnd w:id="0"/>
     </w:p>
     <w:p>
       <w:pPr>
@@ -1291,21 +1267,21 @@
           <w:ilvl w:val="0"/>
           <w:numId w:val="2"/>
         </w:numPr>
-        <w:spacing w:before="0" w:beforeAutospacing="0" w:after="0" w:afterAutospacing="0" w:line="480" w:lineRule="auto"/>
+        <w:spacing w:before="0" w:beforeAutospacing="0" w:after="0" w:afterAutospacing="0"/>
         <w:textAlignment w:val="baseline"/>
         <w:rPr>
-          <w:rFonts w:ascii="Arial" w:hAnsi="Arial" w:cs="Arial"/>
+          <w:rFonts w:asciiTheme="minorHAnsi" w:hAnsiTheme="minorHAnsi" w:cs="Arial"/>
           <w:color w:val="000000"/>
-          <w:sz w:val="23"/>
-          <w:szCs w:val="23"/>
-        </w:rPr>
-      </w:pPr>
-      <w:r>
-        <w:rPr>
-          <w:rFonts w:ascii="Arial" w:hAnsi="Arial" w:cs="Arial"/>
+          <w:sz w:val="22"/>
+          <w:szCs w:val="22"/>
+        </w:rPr>
+      </w:pPr>
+      <w:r>
+        <w:rPr>
+          <w:rFonts w:asciiTheme="minorHAnsi" w:hAnsiTheme="minorHAnsi" w:cs="Arial"/>
           <w:color w:val="000000"/>
-          <w:sz w:val="23"/>
-          <w:szCs w:val="23"/>
+          <w:sz w:val="22"/>
+          <w:szCs w:val="22"/>
         </w:rPr>
         <w:t>Find a review of your favorite restaurant, written or video! (Yelp.com, YouTube.com)</w:t>
       </w:r>
@@ -1317,21 +1293,21 @@
           <w:ilvl w:val="0"/>
           <w:numId w:val="2"/>
         </w:numPr>
-        <w:spacing w:before="0" w:beforeAutospacing="0" w:after="0" w:afterAutospacing="0" w:line="480" w:lineRule="auto"/>
+        <w:spacing w:before="0" w:beforeAutospacing="0" w:after="0" w:afterAutospacing="0"/>
         <w:textAlignment w:val="baseline"/>
         <w:rPr>
-          <w:rFonts w:ascii="Arial" w:hAnsi="Arial" w:cs="Arial"/>
+          <w:rFonts w:asciiTheme="minorHAnsi" w:hAnsiTheme="minorHAnsi" w:cs="Arial"/>
           <w:color w:val="000000"/>
-          <w:sz w:val="23"/>
-          <w:szCs w:val="23"/>
-        </w:rPr>
-      </w:pPr>
-      <w:r>
-        <w:rPr>
-          <w:rFonts w:ascii="Arial" w:hAnsi="Arial" w:cs="Arial"/>
+          <w:sz w:val="22"/>
+          <w:szCs w:val="22"/>
+        </w:rPr>
+      </w:pPr>
+      <w:r>
+        <w:rPr>
+          <w:rFonts w:asciiTheme="minorHAnsi" w:hAnsiTheme="minorHAnsi" w:cs="Arial"/>
           <w:color w:val="000000"/>
-          <w:sz w:val="23"/>
-          <w:szCs w:val="23"/>
+          <w:sz w:val="22"/>
+          <w:szCs w:val="22"/>
         </w:rPr>
         <w:t>Find out how many people live in your city (Wikipedia.org)</w:t>
       </w:r>
@@ -1343,21 +1319,21 @@
           <w:ilvl w:val="0"/>
           <w:numId w:val="2"/>
         </w:numPr>
-        <w:spacing w:before="0" w:beforeAutospacing="0" w:after="0" w:afterAutospacing="0" w:line="480" w:lineRule="auto"/>
+        <w:spacing w:before="0" w:beforeAutospacing="0" w:after="0" w:afterAutospacing="0"/>
         <w:textAlignment w:val="baseline"/>
         <w:rPr>
-          <w:rFonts w:ascii="Arial" w:hAnsi="Arial" w:cs="Arial"/>
+          <w:rFonts w:asciiTheme="minorHAnsi" w:hAnsiTheme="minorHAnsi" w:cs="Arial"/>
           <w:color w:val="000000"/>
-          <w:sz w:val="23"/>
-          <w:szCs w:val="23"/>
-        </w:rPr>
-      </w:pPr>
-      <w:r>
-        <w:rPr>
-          <w:rFonts w:ascii="Arial" w:hAnsi="Arial" w:cs="Arial"/>
+          <w:sz w:val="22"/>
+          <w:szCs w:val="22"/>
+        </w:rPr>
+      </w:pPr>
+      <w:r>
+        <w:rPr>
+          <w:rFonts w:asciiTheme="minorHAnsi" w:hAnsiTheme="minorHAnsi" w:cs="Arial"/>
           <w:color w:val="000000"/>
-          <w:sz w:val="23"/>
-          <w:szCs w:val="23"/>
+          <w:sz w:val="22"/>
+          <w:szCs w:val="22"/>
         </w:rPr>
         <w:t>Find a recipe for your favorite food or using your favorite food</w:t>
       </w:r>
@@ -1369,21 +1345,21 @@
           <w:ilvl w:val="0"/>
           <w:numId w:val="2"/>
         </w:numPr>
-        <w:spacing w:before="0" w:beforeAutospacing="0" w:after="0" w:afterAutospacing="0" w:line="480" w:lineRule="auto"/>
+        <w:spacing w:before="0" w:beforeAutospacing="0" w:after="0" w:afterAutospacing="0"/>
         <w:textAlignment w:val="baseline"/>
         <w:rPr>
-          <w:rFonts w:ascii="Arial" w:hAnsi="Arial" w:cs="Arial"/>
+          <w:rFonts w:asciiTheme="minorHAnsi" w:hAnsiTheme="minorHAnsi" w:cs="Arial"/>
           <w:color w:val="000000"/>
-          <w:sz w:val="23"/>
-          <w:szCs w:val="23"/>
-        </w:rPr>
-      </w:pPr>
-      <w:r>
-        <w:rPr>
-          <w:rFonts w:ascii="Arial" w:hAnsi="Arial" w:cs="Arial"/>
+          <w:sz w:val="22"/>
+          <w:szCs w:val="22"/>
+        </w:rPr>
+      </w:pPr>
+      <w:r>
+        <w:rPr>
+          <w:rFonts w:asciiTheme="minorHAnsi" w:hAnsiTheme="minorHAnsi" w:cs="Arial"/>
           <w:color w:val="000000"/>
-          <w:sz w:val="23"/>
-          <w:szCs w:val="23"/>
+          <w:sz w:val="22"/>
+          <w:szCs w:val="22"/>
         </w:rPr>
         <w:t>Find a trailer for an upcoming movie (YouTube.com, IMDB.com)</w:t>
       </w:r>
@@ -1395,21 +1371,21 @@
           <w:ilvl w:val="0"/>
           <w:numId w:val="2"/>
         </w:numPr>
-        <w:spacing w:before="0" w:beforeAutospacing="0" w:after="0" w:afterAutospacing="0" w:line="480" w:lineRule="auto"/>
+        <w:spacing w:before="0" w:beforeAutospacing="0" w:after="0" w:afterAutospacing="0"/>
         <w:textAlignment w:val="baseline"/>
         <w:rPr>
-          <w:rFonts w:ascii="Arial" w:hAnsi="Arial" w:cs="Arial"/>
+          <w:rFonts w:asciiTheme="minorHAnsi" w:hAnsiTheme="minorHAnsi" w:cs="Arial"/>
           <w:color w:val="000000"/>
-          <w:sz w:val="23"/>
-          <w:szCs w:val="23"/>
-        </w:rPr>
-      </w:pPr>
-      <w:r>
-        <w:rPr>
-          <w:rFonts w:ascii="Arial" w:hAnsi="Arial" w:cs="Arial"/>
+          <w:sz w:val="22"/>
+          <w:szCs w:val="22"/>
+        </w:rPr>
+      </w:pPr>
+      <w:r>
+        <w:rPr>
+          <w:rFonts w:asciiTheme="minorHAnsi" w:hAnsiTheme="minorHAnsi" w:cs="Arial"/>
           <w:color w:val="000000"/>
-          <w:sz w:val="23"/>
-          <w:szCs w:val="23"/>
+          <w:sz w:val="22"/>
+          <w:szCs w:val="22"/>
         </w:rPr>
         <w:t>Find a website for a politician</w:t>
       </w:r>
@@ -1421,21 +1397,21 @@
           <w:ilvl w:val="0"/>
           <w:numId w:val="2"/>
         </w:numPr>
-        <w:spacing w:before="0" w:beforeAutospacing="0" w:after="0" w:afterAutospacing="0" w:line="480" w:lineRule="auto"/>
+        <w:spacing w:before="0" w:beforeAutospacing="0" w:after="0" w:afterAutospacing="0"/>
         <w:textAlignment w:val="baseline"/>
         <w:rPr>
-          <w:rFonts w:ascii="Arial" w:hAnsi="Arial" w:cs="Arial"/>
+          <w:rFonts w:asciiTheme="minorHAnsi" w:hAnsiTheme="minorHAnsi" w:cs="Arial"/>
           <w:color w:val="000000"/>
-          <w:sz w:val="23"/>
-          <w:szCs w:val="23"/>
-        </w:rPr>
-      </w:pPr>
-      <w:r>
-        <w:rPr>
-          <w:rFonts w:ascii="Arial" w:hAnsi="Arial" w:cs="Arial"/>
+          <w:sz w:val="22"/>
+          <w:szCs w:val="22"/>
+        </w:rPr>
+      </w:pPr>
+      <w:r>
+        <w:rPr>
+          <w:rFonts w:asciiTheme="minorHAnsi" w:hAnsiTheme="minorHAnsi" w:cs="Arial"/>
           <w:color w:val="000000"/>
-          <w:sz w:val="23"/>
-          <w:szCs w:val="23"/>
+          <w:sz w:val="22"/>
+          <w:szCs w:val="22"/>
         </w:rPr>
         <w:t>Find someone singing a cover of a song (YouTube.com)</w:t>
       </w:r>
@@ -1447,21 +1423,21 @@
           <w:ilvl w:val="0"/>
           <w:numId w:val="2"/>
         </w:numPr>
-        <w:spacing w:before="0" w:beforeAutospacing="0" w:after="0" w:afterAutospacing="0" w:line="480" w:lineRule="auto"/>
+        <w:spacing w:before="0" w:beforeAutospacing="0" w:after="0" w:afterAutospacing="0"/>
         <w:textAlignment w:val="baseline"/>
         <w:rPr>
-          <w:rFonts w:ascii="Arial" w:hAnsi="Arial" w:cs="Arial"/>
+          <w:rFonts w:asciiTheme="minorHAnsi" w:hAnsiTheme="minorHAnsi" w:cs="Arial"/>
           <w:color w:val="000000"/>
-          <w:sz w:val="23"/>
-          <w:szCs w:val="23"/>
-        </w:rPr>
-      </w:pPr>
-      <w:r>
-        <w:rPr>
-          <w:rFonts w:ascii="Arial" w:hAnsi="Arial" w:cs="Arial"/>
+          <w:sz w:val="22"/>
+          <w:szCs w:val="22"/>
+        </w:rPr>
+      </w:pPr>
+      <w:r>
+        <w:rPr>
+          <w:rFonts w:asciiTheme="minorHAnsi" w:hAnsiTheme="minorHAnsi" w:cs="Arial"/>
           <w:color w:val="000000"/>
-          <w:sz w:val="23"/>
-          <w:szCs w:val="23"/>
+          <w:sz w:val="22"/>
+          <w:szCs w:val="22"/>
         </w:rPr>
         <w:t>See if your favorite comedian has any upcoming tours</w:t>
       </w:r>
@@ -1473,67 +1449,67 @@
           <w:ilvl w:val="0"/>
           <w:numId w:val="2"/>
         </w:numPr>
-        <w:spacing w:before="0" w:beforeAutospacing="0" w:after="0" w:afterAutospacing="0" w:line="480" w:lineRule="auto"/>
+        <w:spacing w:before="0" w:beforeAutospacing="0" w:after="0" w:afterAutospacing="0"/>
         <w:textAlignment w:val="baseline"/>
         <w:rPr>
-          <w:rFonts w:ascii="Arial" w:hAnsi="Arial" w:cs="Arial"/>
+          <w:rFonts w:asciiTheme="minorHAnsi" w:hAnsiTheme="minorHAnsi" w:cs="Arial"/>
           <w:color w:val="000000"/>
-          <w:sz w:val="23"/>
-          <w:szCs w:val="23"/>
-        </w:rPr>
-      </w:pPr>
-      <w:r>
-        <w:rPr>
-          <w:rFonts w:ascii="Arial" w:hAnsi="Arial" w:cs="Arial"/>
+          <w:sz w:val="22"/>
+          <w:szCs w:val="22"/>
+        </w:rPr>
+      </w:pPr>
+      <w:r>
+        <w:rPr>
+          <w:rFonts w:asciiTheme="minorHAnsi" w:hAnsiTheme="minorHAnsi" w:cs="Arial"/>
           <w:color w:val="000000"/>
-          <w:sz w:val="23"/>
-          <w:szCs w:val="23"/>
+          <w:sz w:val="22"/>
+          <w:szCs w:val="22"/>
         </w:rPr>
         <w:t>Find</w:t>
       </w:r>
       <w:r>
         <w:rPr>
-          <w:rFonts w:ascii="Arial" w:hAnsi="Arial" w:cs="Arial"/>
+          <w:rFonts w:asciiTheme="minorHAnsi" w:hAnsiTheme="minorHAnsi" w:cs="Arial"/>
           <w:color w:val="000000"/>
-          <w:sz w:val="23"/>
-          <w:szCs w:val="23"/>
+          <w:sz w:val="22"/>
+          <w:szCs w:val="22"/>
         </w:rPr>
         <w:t xml:space="preserve"> the </w:t>
       </w:r>
       <w:r>
         <w:rPr>
-          <w:rFonts w:ascii="Arial" w:hAnsi="Arial" w:cs="Arial"/>
+          <w:rFonts w:asciiTheme="minorHAnsi" w:hAnsiTheme="minorHAnsi" w:cs="Arial"/>
           <w:color w:val="000000"/>
-          <w:sz w:val="23"/>
-          <w:szCs w:val="23"/>
+          <w:sz w:val="22"/>
+          <w:szCs w:val="22"/>
         </w:rPr>
         <w:t>address</w:t>
       </w:r>
       <w:r>
         <w:rPr>
-          <w:rFonts w:ascii="Arial" w:hAnsi="Arial" w:cs="Arial"/>
+          <w:rFonts w:asciiTheme="minorHAnsi" w:hAnsiTheme="minorHAnsi" w:cs="Arial"/>
           <w:color w:val="000000"/>
-          <w:sz w:val="23"/>
-          <w:szCs w:val="23"/>
+          <w:sz w:val="22"/>
+          <w:szCs w:val="22"/>
         </w:rPr>
         <w:t xml:space="preserve"> for the Rochester r</w:t>
       </w:r>
       <w:r>
         <w:rPr>
-          <w:rFonts w:ascii="Arial" w:hAnsi="Arial" w:cs="Arial"/>
+          <w:rFonts w:asciiTheme="minorHAnsi" w:hAnsiTheme="minorHAnsi" w:cs="Arial"/>
           <w:color w:val="000000"/>
-          <w:sz w:val="23"/>
-          <w:szCs w:val="23"/>
+          <w:sz w:val="22"/>
+          <w:szCs w:val="22"/>
         </w:rPr>
         <w:t xml:space="preserve">estaurant Mark’s Texas </w:t>
       </w:r>
       <w:proofErr w:type="spellStart"/>
       <w:r>
         <w:rPr>
-          <w:rFonts w:ascii="Arial" w:hAnsi="Arial" w:cs="Arial"/>
+          <w:rFonts w:asciiTheme="minorHAnsi" w:hAnsiTheme="minorHAnsi" w:cs="Arial"/>
           <w:color w:val="000000"/>
-          <w:sz w:val="23"/>
-          <w:szCs w:val="23"/>
+          <w:sz w:val="22"/>
+          <w:szCs w:val="22"/>
         </w:rPr>
         <w:t>Hots</w:t>
       </w:r>
@@ -1546,41 +1522,41 @@
           <w:ilvl w:val="0"/>
           <w:numId w:val="2"/>
         </w:numPr>
-        <w:spacing w:before="0" w:beforeAutospacing="0" w:after="0" w:afterAutospacing="0" w:line="480" w:lineRule="auto"/>
+        <w:spacing w:before="0" w:beforeAutospacing="0" w:after="0" w:afterAutospacing="0"/>
         <w:textAlignment w:val="baseline"/>
         <w:rPr>
-          <w:rFonts w:ascii="Arial" w:hAnsi="Arial" w:cs="Arial"/>
+          <w:rFonts w:asciiTheme="minorHAnsi" w:hAnsiTheme="minorHAnsi" w:cs="Arial"/>
           <w:color w:val="000000"/>
-          <w:sz w:val="23"/>
-          <w:szCs w:val="23"/>
-        </w:rPr>
-      </w:pPr>
-      <w:r>
-        <w:rPr>
-          <w:rFonts w:ascii="Arial" w:hAnsi="Arial" w:cs="Arial"/>
+          <w:sz w:val="22"/>
+          <w:szCs w:val="22"/>
+        </w:rPr>
+      </w:pPr>
+      <w:r>
+        <w:rPr>
+          <w:rFonts w:asciiTheme="minorHAnsi" w:hAnsiTheme="minorHAnsi" w:cs="Arial"/>
           <w:color w:val="000000"/>
-          <w:sz w:val="23"/>
-          <w:szCs w:val="23"/>
+          <w:sz w:val="22"/>
+          <w:szCs w:val="22"/>
         </w:rPr>
         <w:t xml:space="preserve">Find a definition for </w:t>
       </w:r>
       <w:proofErr w:type="spellStart"/>
       <w:r>
         <w:rPr>
-          <w:rFonts w:ascii="Arial" w:hAnsi="Arial" w:cs="Arial"/>
+          <w:rFonts w:asciiTheme="minorHAnsi" w:hAnsiTheme="minorHAnsi" w:cs="Arial"/>
           <w:color w:val="000000"/>
-          <w:sz w:val="23"/>
-          <w:szCs w:val="23"/>
+          <w:sz w:val="22"/>
+          <w:szCs w:val="22"/>
         </w:rPr>
         <w:t>sonification</w:t>
       </w:r>
       <w:proofErr w:type="spellEnd"/>
       <w:r>
         <w:rPr>
-          <w:rFonts w:ascii="Arial" w:hAnsi="Arial" w:cs="Arial"/>
+          <w:rFonts w:asciiTheme="minorHAnsi" w:hAnsiTheme="minorHAnsi" w:cs="Arial"/>
           <w:color w:val="000000"/>
-          <w:sz w:val="23"/>
-          <w:szCs w:val="23"/>
+          <w:sz w:val="22"/>
+          <w:szCs w:val="22"/>
         </w:rPr>
         <w:t xml:space="preserve"> (Wikipedia.org)</w:t>
       </w:r>
@@ -1592,21 +1568,21 @@
           <w:ilvl w:val="0"/>
           <w:numId w:val="2"/>
         </w:numPr>
-        <w:spacing w:before="0" w:beforeAutospacing="0" w:after="0" w:afterAutospacing="0" w:line="480" w:lineRule="auto"/>
+        <w:spacing w:before="0" w:beforeAutospacing="0" w:after="0" w:afterAutospacing="0"/>
         <w:textAlignment w:val="baseline"/>
         <w:rPr>
-          <w:rFonts w:ascii="Arial" w:hAnsi="Arial" w:cs="Arial"/>
+          <w:rFonts w:asciiTheme="minorHAnsi" w:hAnsiTheme="minorHAnsi" w:cs="Arial"/>
           <w:color w:val="000000"/>
-          <w:sz w:val="23"/>
-          <w:szCs w:val="23"/>
-        </w:rPr>
-      </w:pPr>
-      <w:r>
-        <w:rPr>
-          <w:rFonts w:ascii="Arial" w:hAnsi="Arial" w:cs="Arial"/>
+          <w:sz w:val="22"/>
+          <w:szCs w:val="22"/>
+        </w:rPr>
+      </w:pPr>
+      <w:r>
+        <w:rPr>
+          <w:rFonts w:asciiTheme="minorHAnsi" w:hAnsiTheme="minorHAnsi" w:cs="Arial"/>
           <w:color w:val="000000"/>
-          <w:sz w:val="23"/>
-          <w:szCs w:val="23"/>
+          <w:sz w:val="22"/>
+          <w:szCs w:val="22"/>
         </w:rPr>
         <w:t>Find a technology-related blog</w:t>
       </w:r>
@@ -1618,21 +1594,21 @@
           <w:ilvl w:val="0"/>
           <w:numId w:val="2"/>
         </w:numPr>
-        <w:spacing w:before="0" w:beforeAutospacing="0" w:after="0" w:afterAutospacing="0" w:line="480" w:lineRule="auto"/>
+        <w:spacing w:before="0" w:beforeAutospacing="0" w:after="0" w:afterAutospacing="0"/>
         <w:textAlignment w:val="baseline"/>
         <w:rPr>
-          <w:rFonts w:ascii="Arial" w:hAnsi="Arial" w:cs="Arial"/>
+          <w:rFonts w:asciiTheme="minorHAnsi" w:hAnsiTheme="minorHAnsi" w:cs="Arial"/>
           <w:color w:val="000000"/>
-          <w:sz w:val="23"/>
-          <w:szCs w:val="23"/>
-        </w:rPr>
-      </w:pPr>
-      <w:r>
-        <w:rPr>
-          <w:rFonts w:ascii="Arial" w:hAnsi="Arial" w:cs="Arial"/>
+          <w:sz w:val="22"/>
+          <w:szCs w:val="22"/>
+        </w:rPr>
+      </w:pPr>
+      <w:r>
+        <w:rPr>
+          <w:rFonts w:asciiTheme="minorHAnsi" w:hAnsiTheme="minorHAnsi" w:cs="Arial"/>
           <w:color w:val="000000"/>
-          <w:sz w:val="23"/>
-          <w:szCs w:val="23"/>
+          <w:sz w:val="22"/>
+          <w:szCs w:val="22"/>
         </w:rPr>
         <w:t>Look up when and where the next Olympics will be held</w:t>
       </w:r>
@@ -1644,21 +1620,21 @@
           <w:ilvl w:val="0"/>
           <w:numId w:val="2"/>
         </w:numPr>
-        <w:spacing w:before="0" w:beforeAutospacing="0" w:after="0" w:afterAutospacing="0" w:line="480" w:lineRule="auto"/>
+        <w:spacing w:before="0" w:beforeAutospacing="0" w:after="0" w:afterAutospacing="0"/>
         <w:textAlignment w:val="baseline"/>
         <w:rPr>
-          <w:rFonts w:ascii="Arial" w:hAnsi="Arial" w:cs="Arial"/>
+          <w:rFonts w:asciiTheme="minorHAnsi" w:hAnsiTheme="minorHAnsi" w:cs="Arial"/>
           <w:color w:val="000000"/>
-          <w:sz w:val="23"/>
-          <w:szCs w:val="23"/>
-        </w:rPr>
-      </w:pPr>
-      <w:r>
-        <w:rPr>
-          <w:rFonts w:ascii="Arial" w:hAnsi="Arial" w:cs="Arial"/>
+          <w:sz w:val="22"/>
+          <w:szCs w:val="22"/>
+        </w:rPr>
+      </w:pPr>
+      <w:r>
+        <w:rPr>
+          <w:rFonts w:asciiTheme="minorHAnsi" w:hAnsiTheme="minorHAnsi" w:cs="Arial"/>
           <w:color w:val="000000"/>
-          <w:sz w:val="23"/>
-          <w:szCs w:val="23"/>
+          <w:sz w:val="22"/>
+          <w:szCs w:val="22"/>
         </w:rPr>
         <w:t>Find the application page for a college that you’re interested in</w:t>
       </w:r>
@@ -1670,21 +1646,21 @@
           <w:ilvl w:val="0"/>
           <w:numId w:val="2"/>
         </w:numPr>
-        <w:spacing w:before="0" w:beforeAutospacing="0" w:after="0" w:afterAutospacing="0" w:line="480" w:lineRule="auto"/>
+        <w:spacing w:before="0" w:beforeAutospacing="0" w:after="0" w:afterAutospacing="0"/>
         <w:textAlignment w:val="baseline"/>
         <w:rPr>
-          <w:rFonts w:ascii="Arial" w:hAnsi="Arial" w:cs="Arial"/>
+          <w:rFonts w:asciiTheme="minorHAnsi" w:hAnsiTheme="minorHAnsi" w:cs="Arial"/>
           <w:color w:val="000000"/>
-          <w:sz w:val="23"/>
-          <w:szCs w:val="23"/>
-        </w:rPr>
-      </w:pPr>
-      <w:r>
-        <w:rPr>
-          <w:rFonts w:ascii="Arial" w:hAnsi="Arial" w:cs="Arial"/>
+          <w:sz w:val="22"/>
+          <w:szCs w:val="22"/>
+        </w:rPr>
+      </w:pPr>
+      <w:r>
+        <w:rPr>
+          <w:rFonts w:asciiTheme="minorHAnsi" w:hAnsiTheme="minorHAnsi" w:cs="Arial"/>
           <w:color w:val="000000"/>
-          <w:sz w:val="23"/>
-          <w:szCs w:val="23"/>
+          <w:sz w:val="22"/>
+          <w:szCs w:val="22"/>
         </w:rPr>
         <w:t>Find out the current exchange rate for converting the US dollar to the Canadian dollar (Try searching on google.com for “1 USD to CAD”)</w:t>
       </w:r>
@@ -1696,21 +1672,21 @@
           <w:ilvl w:val="0"/>
           <w:numId w:val="2"/>
         </w:numPr>
-        <w:spacing w:before="0" w:beforeAutospacing="0" w:after="0" w:afterAutospacing="0" w:line="480" w:lineRule="auto"/>
+        <w:spacing w:before="0" w:beforeAutospacing="0" w:after="0" w:afterAutospacing="0"/>
         <w:textAlignment w:val="baseline"/>
         <w:rPr>
-          <w:rFonts w:ascii="Arial" w:hAnsi="Arial" w:cs="Arial"/>
+          <w:rFonts w:asciiTheme="minorHAnsi" w:hAnsiTheme="minorHAnsi" w:cs="Arial"/>
           <w:color w:val="000000"/>
-          <w:sz w:val="23"/>
-          <w:szCs w:val="23"/>
-        </w:rPr>
-      </w:pPr>
-      <w:r>
-        <w:rPr>
-          <w:rFonts w:ascii="Arial" w:hAnsi="Arial" w:cs="Arial"/>
+          <w:sz w:val="22"/>
+          <w:szCs w:val="22"/>
+        </w:rPr>
+      </w:pPr>
+      <w:r>
+        <w:rPr>
+          <w:rFonts w:asciiTheme="minorHAnsi" w:hAnsiTheme="minorHAnsi" w:cs="Arial"/>
           <w:color w:val="000000"/>
-          <w:sz w:val="23"/>
-          <w:szCs w:val="23"/>
+          <w:sz w:val="22"/>
+          <w:szCs w:val="22"/>
         </w:rPr>
         <w:t>Find out what year the game company Nintendo was founded. (Wikipedia.org)</w:t>
       </w:r>
@@ -1722,21 +1698,21 @@
           <w:ilvl w:val="0"/>
           <w:numId w:val="2"/>
         </w:numPr>
-        <w:spacing w:before="0" w:beforeAutospacing="0" w:after="0" w:afterAutospacing="0" w:line="480" w:lineRule="auto"/>
+        <w:spacing w:before="0" w:beforeAutospacing="0" w:after="0" w:afterAutospacing="0"/>
         <w:textAlignment w:val="baseline"/>
         <w:rPr>
-          <w:rFonts w:ascii="Arial" w:hAnsi="Arial" w:cs="Arial"/>
+          <w:rFonts w:asciiTheme="minorHAnsi" w:hAnsiTheme="minorHAnsi" w:cs="Arial"/>
           <w:color w:val="000000"/>
-          <w:sz w:val="23"/>
-          <w:szCs w:val="23"/>
-        </w:rPr>
-      </w:pPr>
-      <w:r>
-        <w:rPr>
-          <w:rFonts w:ascii="Arial" w:hAnsi="Arial" w:cs="Arial"/>
+          <w:sz w:val="22"/>
+          <w:szCs w:val="22"/>
+        </w:rPr>
+      </w:pPr>
+      <w:r>
+        <w:rPr>
+          <w:rFonts w:asciiTheme="minorHAnsi" w:hAnsiTheme="minorHAnsi" w:cs="Arial"/>
           <w:color w:val="000000"/>
-          <w:sz w:val="23"/>
-          <w:szCs w:val="23"/>
+          <w:sz w:val="22"/>
+          <w:szCs w:val="22"/>
         </w:rPr>
         <w:t>Find a poem by Robert Frost.  It cannot be “The Road Not Taken”!</w:t>
       </w:r>
@@ -1747,21 +1723,17 @@
           <w:ilvl w:val="0"/>
           <w:numId w:val="2"/>
         </w:numPr>
-        <w:spacing w:before="100" w:beforeAutospacing="1" w:after="100" w:afterAutospacing="1" w:line="480" w:lineRule="auto"/>
+        <w:spacing w:before="100" w:beforeAutospacing="1" w:after="100" w:afterAutospacing="1" w:line="240" w:lineRule="auto"/>
         <w:textAlignment w:val="baseline"/>
         <w:rPr>
-          <w:rFonts w:ascii="Arial" w:hAnsi="Arial" w:cs="Arial"/>
+          <w:rFonts w:cs="Arial"/>
           <w:color w:val="000000"/>
-          <w:sz w:val="23"/>
-          <w:szCs w:val="23"/>
-        </w:rPr>
-      </w:pPr>
-      <w:r>
-        <w:rPr>
-          <w:rFonts w:ascii="Arial" w:hAnsi="Arial" w:cs="Arial"/>
+        </w:rPr>
+      </w:pPr>
+      <w:r>
+        <w:rPr>
+          <w:rFonts w:cs="Arial"/>
           <w:color w:val="000000"/>
-          <w:sz w:val="23"/>
-          <w:szCs w:val="23"/>
         </w:rPr>
         <w:t>Find an animal that has gone extinct and the estimated year of extinction. (Wikipedia.org)</w:t>
       </w:r>
@@ -1776,7 +1748,6 @@
     </w:p>
     <w:p>
       <w:r>
-        <w:lastRenderedPageBreak/>
         <w:t>Website Evaluation Rubric</w:t>
       </w:r>
     </w:p>
@@ -2269,6 +2240,7 @@
                 <w:sz w:val="22"/>
                 <w:szCs w:val="22"/>
               </w:rPr>
+              <w:lastRenderedPageBreak/>
               <w:t>Accuracy</w:t>
             </w:r>
           </w:p>

</xml_diff>

<commit_message>
format and adapt Unit 1 Days 5-7
</commit_message>
<xml_diff>
--- a/Unit1/InProgress/Unit1 5-7.docx
+++ b/Unit1/InProgress/Unit1 5-7.docx
@@ -3,22 +3,57 @@
 <w:document xmlns:wpc="http://schemas.microsoft.com/office/word/2010/wordprocessingCanvas" xmlns:mc="http://schemas.openxmlformats.org/markup-compatibility/2006" xmlns:o="urn:schemas-microsoft-com:office:office" xmlns:r="http://schemas.openxmlformats.org/officeDocument/2006/relationships" xmlns:m="http://schemas.openxmlformats.org/officeDocument/2006/math" xmlns:v="urn:schemas-microsoft-com:vml" xmlns:wp14="http://schemas.microsoft.com/office/word/2010/wordprocessingDrawing" xmlns:wp="http://schemas.openxmlformats.org/drawingml/2006/wordprocessingDrawing" xmlns:w10="urn:schemas-microsoft-com:office:word" xmlns:w="http://schemas.openxmlformats.org/wordprocessingml/2006/main" xmlns:w14="http://schemas.microsoft.com/office/word/2010/wordml" xmlns:wpg="http://schemas.microsoft.com/office/word/2010/wordprocessingGroup" xmlns:wpi="http://schemas.microsoft.com/office/word/2010/wordprocessingInk" xmlns:wne="http://schemas.microsoft.com/office/word/2006/wordml" xmlns:wps="http://schemas.microsoft.com/office/word/2010/wordprocessingShape" mc:Ignorable="w14 wp14">
   <w:body>
     <w:p>
-      <w:r>
+      <w:pPr>
+        <w:rPr>
+          <w:b/>
+        </w:rPr>
+      </w:pPr>
+      <w:r>
+        <w:rPr>
+          <w:b/>
+        </w:rPr>
         <w:t>Unit I</w:t>
       </w:r>
     </w:p>
     <w:p>
-      <w:r>
+      <w:pPr>
+        <w:rPr>
+          <w:b/>
+        </w:rPr>
+      </w:pPr>
+      <w:r>
+        <w:rPr>
+          <w:b/>
+        </w:rPr>
         <w:t>Instructional Days: 5-7</w:t>
       </w:r>
     </w:p>
     <w:p>
       <w:r>
-        <w:t>Topic Description: Search engines and how they work are explored through trying various internet search techniques. A selection of Internet resources that are useful for finding information are introduced as well as a selection of Web 2.0 applications. Several websites are evaluated by using a rubric to determine if they are “good” websites.</w:t>
-      </w:r>
-    </w:p>
-    <w:p>
-      <w:r>
+        <w:rPr>
+          <w:b/>
+        </w:rPr>
+        <w:t>Topic Description</w:t>
+      </w:r>
+      <w:r>
+        <w:t>: Search engines and how they work are explored through trying various internet search techniques. A selection of Internet resources that are useful for finding information are introduced as well as a selection of Web 2.0 applications. Several websites are evaluated by using a rubric to determine if they are “good” websi</w:t>
+      </w:r>
+      <w:bookmarkStart w:id="0" w:name="_GoBack"/>
+      <w:bookmarkEnd w:id="0"/>
+      <w:r>
+        <w:t>tes.</w:t>
+      </w:r>
+    </w:p>
+    <w:p>
+      <w:pPr>
+        <w:rPr>
+          <w:b/>
+        </w:rPr>
+      </w:pPr>
+      <w:r>
+        <w:rPr>
+          <w:b/>
+        </w:rPr>
         <w:t>Objectives:</w:t>
       </w:r>
     </w:p>
@@ -28,53 +63,172 @@
       </w:r>
     </w:p>
     <w:p>
-      <w:r>
-        <w:t>•</w:t>
-      </w:r>
-      <w:r>
-        <w:tab/>
+      <w:pPr>
+        <w:pStyle w:val="ListParagraph"/>
+        <w:numPr>
+          <w:ilvl w:val="0"/>
+          <w:numId w:val="5"/>
+        </w:numPr>
+      </w:pPr>
+      <w:r>
         <w:t xml:space="preserve">Perform searches and explain how to refine searches to retrieve better information. </w:t>
       </w:r>
     </w:p>
     <w:p>
-      <w:r>
-        <w:t>•</w:t>
-      </w:r>
-      <w:r>
-        <w:tab/>
+      <w:pPr>
+        <w:pStyle w:val="ListParagraph"/>
+        <w:numPr>
+          <w:ilvl w:val="0"/>
+          <w:numId w:val="5"/>
+        </w:numPr>
+      </w:pPr>
+      <w:r>
         <w:t xml:space="preserve">Identify resources for finding information in addition to ranking based search engines. </w:t>
       </w:r>
     </w:p>
     <w:p>
-      <w:r>
-        <w:t>•</w:t>
-      </w:r>
-      <w:r>
-        <w:tab/>
+      <w:pPr>
+        <w:pStyle w:val="ListParagraph"/>
+        <w:numPr>
+          <w:ilvl w:val="0"/>
+          <w:numId w:val="5"/>
+        </w:numPr>
+      </w:pPr>
+      <w:r>
         <w:t xml:space="preserve">Differentiate between ranking based search engines and social bookmarking (collaborative) search engines. </w:t>
       </w:r>
     </w:p>
     <w:p>
-      <w:r>
-        <w:t>•</w:t>
-      </w:r>
-      <w:r>
-        <w:tab/>
+      <w:pPr>
+        <w:pStyle w:val="ListParagraph"/>
+        <w:numPr>
+          <w:ilvl w:val="0"/>
+          <w:numId w:val="5"/>
+        </w:numPr>
+      </w:pPr>
+      <w:r>
         <w:t xml:space="preserve">Use a variety of Web 2.0 applications. </w:t>
       </w:r>
     </w:p>
     <w:p>
-      <w:r>
-        <w:t>•</w:t>
-      </w:r>
-      <w:r>
-        <w:tab/>
+      <w:pPr>
+        <w:pStyle w:val="ListParagraph"/>
+        <w:numPr>
+          <w:ilvl w:val="0"/>
+          <w:numId w:val="5"/>
+        </w:numPr>
+      </w:pPr>
+      <w:r>
         <w:t xml:space="preserve">Develop and use a rubric to evaluate websites. </w:t>
       </w:r>
     </w:p>
     <w:p>
-      <w:r>
-        <w:tab/>
+      <w:pPr>
+        <w:rPr>
+          <w:b/>
+        </w:rPr>
+      </w:pPr>
+      <w:r>
+        <w:rPr>
+          <w:b/>
+        </w:rPr>
+        <w:t xml:space="preserve">Outline of the Lesson: </w:t>
+      </w:r>
+    </w:p>
+    <w:p>
+      <w:pPr>
+        <w:pStyle w:val="ListParagraph"/>
+        <w:numPr>
+          <w:ilvl w:val="0"/>
+          <w:numId w:val="6"/>
+        </w:numPr>
+      </w:pPr>
+      <w:r>
+        <w:t xml:space="preserve">Journal Entry (5 minutes) </w:t>
+      </w:r>
+    </w:p>
+    <w:p>
+      <w:pPr>
+        <w:pStyle w:val="ListParagraph"/>
+        <w:numPr>
+          <w:ilvl w:val="0"/>
+          <w:numId w:val="6"/>
+        </w:numPr>
+      </w:pPr>
+      <w:r>
+        <w:t xml:space="preserve">Internet Scavenger Hunt (25 minutes) </w:t>
+      </w:r>
+    </w:p>
+    <w:p>
+      <w:pPr>
+        <w:pStyle w:val="ListParagraph"/>
+        <w:numPr>
+          <w:ilvl w:val="0"/>
+          <w:numId w:val="6"/>
+        </w:numPr>
+      </w:pPr>
+      <w:r>
+        <w:t xml:space="preserve">Discussion of other resources for finding information (10 minutes) </w:t>
+      </w:r>
+    </w:p>
+    <w:p>
+      <w:pPr>
+        <w:pStyle w:val="ListParagraph"/>
+        <w:numPr>
+          <w:ilvl w:val="0"/>
+          <w:numId w:val="6"/>
+        </w:numPr>
+      </w:pPr>
+      <w:r>
+        <w:t xml:space="preserve">Experimentation with these resources (15 minutes) </w:t>
+      </w:r>
+    </w:p>
+    <w:p>
+      <w:pPr>
+        <w:pStyle w:val="ListParagraph"/>
+        <w:numPr>
+          <w:ilvl w:val="0"/>
+          <w:numId w:val="6"/>
+        </w:numPr>
+      </w:pPr>
+      <w:r>
+        <w:t xml:space="preserve">Jigsaw activity involving Web 2.0 applications (55 minutes) </w:t>
+      </w:r>
+    </w:p>
+    <w:p>
+      <w:pPr>
+        <w:pStyle w:val="ListParagraph"/>
+        <w:numPr>
+          <w:ilvl w:val="0"/>
+          <w:numId w:val="6"/>
+        </w:numPr>
+      </w:pPr>
+      <w:r>
+        <w:t xml:space="preserve">Journal entry (5 minutes) </w:t>
+      </w:r>
+    </w:p>
+    <w:p>
+      <w:pPr>
+        <w:pStyle w:val="ListParagraph"/>
+        <w:numPr>
+          <w:ilvl w:val="0"/>
+          <w:numId w:val="6"/>
+        </w:numPr>
+      </w:pPr>
+      <w:r>
+        <w:t xml:space="preserve">Web site evaluation criteria (20 minutes) </w:t>
+      </w:r>
+    </w:p>
+    <w:p>
+      <w:pPr>
+        <w:pStyle w:val="ListParagraph"/>
+        <w:numPr>
+          <w:ilvl w:val="0"/>
+          <w:numId w:val="6"/>
+        </w:numPr>
+      </w:pPr>
+      <w:r>
+        <w:t xml:space="preserve">Hands-on evaluation of web sites (30 minutes) </w:t>
       </w:r>
       <w:r>
         <w:rPr>
@@ -83,80 +237,102 @@
         <w:t>  </w:t>
       </w:r>
-      <w:r>
-        <w:t xml:space="preserve">Outline of the Lesson: </w:t>
-      </w:r>
-    </w:p>
-    <w:p>
-      <w:r>
-        <w:t>•</w:t>
-      </w:r>
-      <w:r>
-        <w:tab/>
-        <w:t xml:space="preserve">Journal Entry (5 minutes) </w:t>
-      </w:r>
-    </w:p>
-    <w:p>
-      <w:r>
-        <w:t>•</w:t>
-      </w:r>
-      <w:r>
-        <w:tab/>
-        <w:t xml:space="preserve">Internet Scavenger Hunt (25 minutes) </w:t>
-      </w:r>
-    </w:p>
-    <w:p>
-      <w:r>
-        <w:t>•</w:t>
-      </w:r>
-      <w:r>
-        <w:tab/>
-        <w:t xml:space="preserve">Discussion of other resources for finding information (10 minutes) </w:t>
-      </w:r>
-    </w:p>
-    <w:p>
-      <w:r>
-        <w:t>•</w:t>
-      </w:r>
-      <w:r>
-        <w:tab/>
-        <w:t xml:space="preserve">Experimentation with these resources (15 minutes) </w:t>
-      </w:r>
-    </w:p>
-    <w:p>
-      <w:r>
-        <w:t>•</w:t>
-      </w:r>
-      <w:r>
-        <w:tab/>
-        <w:t xml:space="preserve">Jigsaw activity involving Web 2.0 applications (55 minutes) </w:t>
-      </w:r>
-    </w:p>
-    <w:p>
-      <w:r>
-        <w:t>•</w:t>
-      </w:r>
-      <w:r>
-        <w:tab/>
-        <w:t xml:space="preserve">Journal entry (5 minutes) </w:t>
-      </w:r>
-    </w:p>
-    <w:p>
-      <w:r>
-        <w:t>•</w:t>
-      </w:r>
-      <w:r>
-        <w:tab/>
-        <w:t xml:space="preserve">Web site evaluation criteria (20 minutes) </w:t>
-      </w:r>
-    </w:p>
-    <w:p>
-      <w:r>
-        <w:t>•</w:t>
-      </w:r>
-      <w:r>
-        <w:tab/>
-        <w:t xml:space="preserve">Hands-on evaluation of web sites (30 minutes) </w:t>
+    </w:p>
+    <w:p>
+      <w:pPr>
+        <w:rPr>
+          <w:b/>
+        </w:rPr>
+      </w:pPr>
+      <w:r>
+        <w:rPr>
+          <w:b/>
+        </w:rPr>
+        <w:t xml:space="preserve">Student Activities: </w:t>
+      </w:r>
+    </w:p>
+    <w:p>
+      <w:pPr>
+        <w:pStyle w:val="ListParagraph"/>
+        <w:numPr>
+          <w:ilvl w:val="0"/>
+          <w:numId w:val="7"/>
+        </w:numPr>
+      </w:pPr>
+      <w:r>
+        <w:t xml:space="preserve">Complete journal entry. </w:t>
+      </w:r>
+    </w:p>
+    <w:p>
+      <w:pPr>
+        <w:pStyle w:val="ListParagraph"/>
+        <w:numPr>
+          <w:ilvl w:val="0"/>
+          <w:numId w:val="7"/>
+        </w:numPr>
+      </w:pPr>
+      <w:r>
+        <w:t xml:space="preserve">Perform internet searches using varying levels of refinement. </w:t>
+      </w:r>
+    </w:p>
+    <w:p>
+      <w:pPr>
+        <w:pStyle w:val="ListParagraph"/>
+        <w:numPr>
+          <w:ilvl w:val="0"/>
+          <w:numId w:val="7"/>
+        </w:numPr>
+      </w:pPr>
+      <w:r>
+        <w:t xml:space="preserve">Identify other resources for finding information. </w:t>
+      </w:r>
+    </w:p>
+    <w:p>
+      <w:pPr>
+        <w:pStyle w:val="ListParagraph"/>
+        <w:numPr>
+          <w:ilvl w:val="0"/>
+          <w:numId w:val="7"/>
+        </w:numPr>
+      </w:pPr>
+      <w:r>
+        <w:t xml:space="preserve">In groups use the other resources to find relevant information. </w:t>
+      </w:r>
+    </w:p>
+    <w:p>
+      <w:pPr>
+        <w:pStyle w:val="ListParagraph"/>
+        <w:numPr>
+          <w:ilvl w:val="0"/>
+          <w:numId w:val="7"/>
+        </w:numPr>
+      </w:pPr>
+      <w:r>
+        <w:t xml:space="preserve">In groups complete jigsaw Web 2.0 activity and presentations. </w:t>
+      </w:r>
+    </w:p>
+    <w:p>
+      <w:pPr>
+        <w:pStyle w:val="ListParagraph"/>
+        <w:numPr>
+          <w:ilvl w:val="0"/>
+          <w:numId w:val="7"/>
+        </w:numPr>
+      </w:pPr>
+      <w:r>
+        <w:t xml:space="preserve">Complete journal entry </w:t>
+      </w:r>
+    </w:p>
+    <w:p>
+      <w:pPr>
+        <w:pStyle w:val="ListParagraph"/>
+        <w:numPr>
+          <w:ilvl w:val="0"/>
+          <w:numId w:val="7"/>
+        </w:numPr>
+      </w:pPr>
+      <w:r>
+        <w:t xml:space="preserve">Identify evaluation criteria and work in groups to evaluate websites using the rubric. </w:t>
       </w:r>
       <w:r>
         <w:rPr>
@@ -167,73 +343,66 @@
       </w:r>
     </w:p>
     <w:p>
-      <w:r>
-        <w:tab/>
-        <w:t xml:space="preserve">Student Activities: </w:t>
-      </w:r>
-    </w:p>
-    <w:p>
-      <w:r>
-        <w:t>•</w:t>
-      </w:r>
-      <w:r>
-        <w:tab/>
-        <w:t xml:space="preserve">Complete journal entry. </w:t>
-      </w:r>
-    </w:p>
-    <w:p>
-      <w:r>
-        <w:t>•</w:t>
-      </w:r>
-      <w:r>
-        <w:tab/>
-        <w:t xml:space="preserve">Perform internet searches using varying levels of refinement. </w:t>
-      </w:r>
-    </w:p>
-    <w:p>
-      <w:r>
-        <w:t>•</w:t>
-      </w:r>
-      <w:r>
-        <w:tab/>
-        <w:t xml:space="preserve">Identify other resources for finding information. </w:t>
-      </w:r>
-    </w:p>
-    <w:p>
-      <w:r>
+      <w:pPr>
+        <w:rPr>
+          <w:b/>
+        </w:rPr>
+      </w:pPr>
+      <w:r>
+        <w:rPr>
+          <w:b/>
+        </w:rPr>
+        <w:br w:type="page"/>
+      </w:r>
+    </w:p>
+    <w:p>
+      <w:pPr>
+        <w:rPr>
+          <w:b/>
+        </w:rPr>
+      </w:pPr>
+      <w:r>
+        <w:rPr>
+          <w:b/>
+        </w:rPr>
         <w:lastRenderedPageBreak/>
-        <w:t>•</w:t>
-      </w:r>
-      <w:r>
-        <w:tab/>
-        <w:t xml:space="preserve">In groups use the other resources to find relevant information. </w:t>
-      </w:r>
-    </w:p>
-    <w:p>
-      <w:r>
-        <w:t>•</w:t>
-      </w:r>
-      <w:r>
-        <w:tab/>
-        <w:t xml:space="preserve">In groups complete jigsaw Web 2.0 activity and presentations. </w:t>
-      </w:r>
-    </w:p>
-    <w:p>
-      <w:r>
-        <w:t>•</w:t>
-      </w:r>
-      <w:r>
-        <w:tab/>
-        <w:t xml:space="preserve">Complete journal entry </w:t>
-      </w:r>
-    </w:p>
-    <w:p>
-      <w:r>
-        <w:t>•</w:t>
-      </w:r>
-      <w:r>
-        <w:tab/>
-        <w:t xml:space="preserve">Identify evaluation criteria and work in groups to evaluate websites using the rubric. </w:t>
+        <w:t xml:space="preserve">Teaching/Learning Strategies: </w:t>
+      </w:r>
+    </w:p>
+    <w:p>
+      <w:pPr>
+        <w:pStyle w:val="ListParagraph"/>
+        <w:numPr>
+          <w:ilvl w:val="0"/>
+          <w:numId w:val="8"/>
+        </w:numPr>
+      </w:pPr>
+      <w:r>
+        <w:t xml:space="preserve">Journal Entry: List at least three ways in which you currently use the internet. </w:t>
+      </w:r>
+    </w:p>
+    <w:p>
+      <w:pPr>
+        <w:pStyle w:val="ListParagraph"/>
+        <w:numPr>
+          <w:ilvl w:val="1"/>
+          <w:numId w:val="8"/>
+        </w:numPr>
+      </w:pPr>
+      <w:r>
+        <w:t>Have students share their responses with their elbow partner.</w:t>
+      </w:r>
+    </w:p>
+    <w:p>
+      <w:pPr>
+        <w:pStyle w:val="ListParagraph"/>
+        <w:numPr>
+          <w:ilvl w:val="0"/>
+          <w:numId w:val="8"/>
+        </w:numPr>
+      </w:pPr>
+      <w:r>
+        <w:t>Have student groups complete an internet scavenger hunt.</w:t>
       </w:r>
       <w:r>
         <w:rPr>
@@ -244,41 +413,107 @@
       </w:r>
     </w:p>
     <w:p>
-      <w:r>
-        <w:tab/>
-      </w:r>
-    </w:p>
-    <w:p>
-      <w:r>
-        <w:tab/>
-        <w:t xml:space="preserve">Teaching/Learning Strategies: </w:t>
-      </w:r>
-    </w:p>
-    <w:p>
-      <w:r>
-        <w:t>1.</w:t>
-      </w:r>
-      <w:r>
-        <w:tab/>
-        <w:t xml:space="preserve">Journal Entry: List at least three ways in which you currently use the internet. </w:t>
-      </w:r>
-    </w:p>
-    <w:p>
-      <w:r>
-        <w:t>a.</w:t>
-      </w:r>
-      <w:r>
-        <w:tab/>
-        <w:t>Have students share their responses with their elbow partner.</w:t>
-      </w:r>
-    </w:p>
-    <w:p>
-      <w:r>
-        <w:t>2.</w:t>
-      </w:r>
-      <w:r>
-        <w:tab/>
-        <w:t>Have student groups complete an internet scavenger hunt.</w:t>
+      <w:pPr>
+        <w:pStyle w:val="ListParagraph"/>
+        <w:numPr>
+          <w:ilvl w:val="1"/>
+          <w:numId w:val="8"/>
+        </w:numPr>
+      </w:pPr>
+      <w:r>
+        <w:t xml:space="preserve">A sample is provided, but you may want to create your own that is more specific to the interests of your students or have the groups create their own and exchange with another group. </w:t>
+      </w:r>
+    </w:p>
+    <w:p>
+      <w:pPr>
+        <w:pStyle w:val="ListParagraph"/>
+        <w:numPr>
+          <w:ilvl w:val="1"/>
+          <w:numId w:val="8"/>
+        </w:numPr>
+        <w:rPr>
+          <w:highlight w:val="green"/>
+        </w:rPr>
+      </w:pPr>
+      <w:r>
+        <w:rPr>
+          <w:highlight w:val="green"/>
+        </w:rPr>
+        <w:t>Make s</w:t>
+      </w:r>
+      <w:r>
+        <w:rPr>
+          <w:highlight w:val="green"/>
+        </w:rPr>
+        <w:t xml:space="preserve">ure </w:t>
+      </w:r>
+      <w:r>
+        <w:rPr>
+          <w:highlight w:val="green"/>
+        </w:rPr>
+        <w:t>any suggested</w:t>
+      </w:r>
+      <w:r>
+        <w:rPr>
+          <w:highlight w:val="green"/>
+        </w:rPr>
+        <w:t xml:space="preserve"> websites are accessible using screen reader software for visually impaired students.</w:t>
+      </w:r>
+    </w:p>
+    <w:p>
+      <w:pPr>
+        <w:pStyle w:val="ListParagraph"/>
+        <w:numPr>
+          <w:ilvl w:val="0"/>
+          <w:numId w:val="8"/>
+        </w:numPr>
+      </w:pPr>
+      <w:r>
+        <w:t>Other resources for finding information</w:t>
+      </w:r>
+    </w:p>
+    <w:p>
+      <w:pPr>
+        <w:pStyle w:val="ListParagraph"/>
+        <w:numPr>
+          <w:ilvl w:val="1"/>
+          <w:numId w:val="8"/>
+        </w:numPr>
+      </w:pPr>
+      <w:r>
+        <w:t>In discussing the results of the scavenger hunt have students identify at least three resources other than search engines that they use to find information on the internet along with advantages (or disadvantages) over a general search engine.</w:t>
+      </w:r>
+    </w:p>
+    <w:p>
+      <w:pPr>
+        <w:pStyle w:val="ListParagraph"/>
+        <w:numPr>
+          <w:ilvl w:val="1"/>
+          <w:numId w:val="8"/>
+        </w:numPr>
+      </w:pPr>
+      <w:r>
+        <w:t>Some examples might be:</w:t>
+      </w:r>
+    </w:p>
+    <w:p>
+      <w:pPr>
+        <w:pStyle w:val="ListParagraph"/>
+        <w:numPr>
+          <w:ilvl w:val="2"/>
+          <w:numId w:val="8"/>
+        </w:numPr>
+      </w:pPr>
+      <w:r>
+        <w:t xml:space="preserve">Sites such as Google Maps or </w:t>
+      </w:r>
+      <w:proofErr w:type="spellStart"/>
+      <w:r>
+        <w:t>Mapquest</w:t>
+      </w:r>
+      <w:proofErr w:type="spellEnd"/>
+      <w:r>
+        <w:t xml:space="preserve"> to get directions or see satellite or street view images of </w:t>
       </w:r>
       <w:r>
         <w:rPr>
@@ -287,80 +522,20 @@
         <w:t>  </w:t>
       </w:r>
-    </w:p>
-    <w:p>
-      <w:r>
-        <w:t>a.</w:t>
-      </w:r>
-      <w:r>
-        <w:tab/>
-        <w:t xml:space="preserve">A sample is provided, but you may want to create your own that is more specific to the interests of your students or have the groups create their own and exchange with another group. </w:t>
-      </w:r>
-    </w:p>
-    <w:p>
-      <w:proofErr w:type="gramStart"/>
-      <w:r>
-        <w:t>b</w:t>
-      </w:r>
-      <w:proofErr w:type="gramEnd"/>
-      <w:r>
-        <w:t>.</w:t>
-      </w:r>
-      <w:r>
-        <w:tab/>
-        <w:t>Make s</w:t>
-      </w:r>
-      <w:r>
-        <w:t>ure the websites are accessible using screen reader software for visually impaired students.</w:t>
-      </w:r>
-    </w:p>
-    <w:p>
-      <w:r>
-        <w:t>3.</w:t>
-      </w:r>
-      <w:r>
-        <w:tab/>
-        <w:t>Other resources for finding information</w:t>
-      </w:r>
-    </w:p>
-    <w:p>
-      <w:r>
-        <w:t>a.</w:t>
-      </w:r>
-      <w:r>
-        <w:tab/>
-        <w:t>In discussing the results of the scavenger hunt have students identify at least three resources other than search engines that they use to find information on the internet along with advantages (or disadvantages) over a general search engine.</w:t>
-      </w:r>
-    </w:p>
-    <w:p>
-      <w:r>
-        <w:t>b.</w:t>
-      </w:r>
-      <w:r>
-        <w:tab/>
-        <w:t>Some examples might be:</w:t>
-      </w:r>
-    </w:p>
-    <w:p>
-      <w:proofErr w:type="spellStart"/>
-      <w:r>
-        <w:t>i</w:t>
-      </w:r>
-      <w:proofErr w:type="spellEnd"/>
-      <w:r>
-        <w:t>.</w:t>
-      </w:r>
-      <w:r>
-        <w:tab/>
-        <w:t xml:space="preserve">Sites such as Google Maps or </w:t>
-      </w:r>
-      <w:proofErr w:type="spellStart"/>
-      <w:r>
-        <w:t>Mapquest</w:t>
-      </w:r>
-      <w:proofErr w:type="spellEnd"/>
-      <w:r>
-        <w:t xml:space="preserve"> to get directions or see satellite or street view images of </w:t>
+      <w:r>
+        <w:t xml:space="preserve">anywhere in the country. </w:t>
+      </w:r>
+    </w:p>
+    <w:p>
+      <w:pPr>
+        <w:pStyle w:val="ListParagraph"/>
+        <w:numPr>
+          <w:ilvl w:val="2"/>
+          <w:numId w:val="8"/>
+        </w:numPr>
+      </w:pPr>
+      <w:r>
+        <w:t xml:space="preserve">Address and telephone number lookup sites such as Switchboard or Yellow Pages to get </w:t>
       </w:r>
       <w:r>
         <w:rPr>
@@ -370,16 +545,31 @@
 </w:t>
       </w:r>
       <w:r>
-        <w:t xml:space="preserve">anywhere in the country. </w:t>
-      </w:r>
-    </w:p>
-    <w:p>
-      <w:r>
-        <w:t>ii.</w:t>
-      </w:r>
-      <w:r>
-        <w:tab/>
-        <w:t xml:space="preserve">Address and telephone number lookup sites such as Switchboard or Yellow Pages to get </w:t>
+        <w:t xml:space="preserve">personal and business information. </w:t>
+      </w:r>
+    </w:p>
+    <w:p>
+      <w:pPr>
+        <w:pStyle w:val="ListParagraph"/>
+        <w:numPr>
+          <w:ilvl w:val="2"/>
+          <w:numId w:val="8"/>
+        </w:numPr>
+      </w:pPr>
+      <w:r>
+        <w:t xml:space="preserve">Sites such as the Internet Movie Database to get information on movies and television shows. </w:t>
+      </w:r>
+    </w:p>
+    <w:p>
+      <w:pPr>
+        <w:pStyle w:val="ListParagraph"/>
+        <w:numPr>
+          <w:ilvl w:val="2"/>
+          <w:numId w:val="8"/>
+        </w:numPr>
+      </w:pPr>
+      <w:r>
+        <w:t xml:space="preserve">Sites such as Dictionary and Thesaurus to look up the meaning or spelling of a word or to find a </w:t>
       </w:r>
       <w:r>
         <w:rPr>
@@ -389,25 +579,52 @@
 </w:t>
       </w:r>
       <w:r>
-        <w:t xml:space="preserve">personal and business information. </w:t>
-      </w:r>
-    </w:p>
-    <w:p>
-      <w:r>
-        <w:t>iii.</w:t>
-      </w:r>
-      <w:r>
-        <w:tab/>
-        <w:t xml:space="preserve">Sites such as the Internet Movie Database to get information on movies and television shows. </w:t>
-      </w:r>
-    </w:p>
-    <w:p>
-      <w:r>
-        <w:t>iv.</w:t>
-      </w:r>
-      <w:r>
-        <w:tab/>
-        <w:t xml:space="preserve">Sites such as Dictionary and Thesaurus to look up the meaning or spelling of a word or to find a </w:t>
+        <w:t xml:space="preserve">synonym of a word. </w:t>
+      </w:r>
+    </w:p>
+    <w:p>
+      <w:pPr>
+        <w:pStyle w:val="ListParagraph"/>
+        <w:numPr>
+          <w:ilvl w:val="2"/>
+          <w:numId w:val="8"/>
+        </w:numPr>
+      </w:pPr>
+      <w:proofErr w:type="spellStart"/>
+      <w:r>
+        <w:t>Encyclopedic</w:t>
+      </w:r>
+      <w:proofErr w:type="spellEnd"/>
+      <w:r>
+        <w:t xml:space="preserve"> sites such as Wikipedia, </w:t>
+      </w:r>
+      <w:proofErr w:type="spellStart"/>
+      <w:r>
+        <w:t>Encyclopedia</w:t>
+      </w:r>
+      <w:proofErr w:type="spellEnd"/>
+      <w:r>
+        <w:t xml:space="preserve"> Britannica, or How Stuff Works to find an overview of a particular topic. </w:t>
+      </w:r>
+    </w:p>
+    <w:p>
+      <w:pPr>
+        <w:pStyle w:val="ListParagraph"/>
+        <w:numPr>
+          <w:ilvl w:val="2"/>
+          <w:numId w:val="8"/>
+        </w:numPr>
+      </w:pPr>
+      <w:r>
+        <w:t xml:space="preserve">The </w:t>
+      </w:r>
+      <w:proofErr w:type="spellStart"/>
+      <w:r>
+        <w:t>Wayback</w:t>
+      </w:r>
+      <w:proofErr w:type="spellEnd"/>
+      <w:r>
+        <w:t xml:space="preserve"> Machine which stores snapshots of websites on various dates so that you can “go </w:t>
       </w:r>
       <w:r>
         <w:rPr>
@@ -417,39 +634,48 @@
 </w:t>
       </w:r>
       <w:r>
-        <w:t xml:space="preserve">synonym of a word. </w:t>
-      </w:r>
-    </w:p>
-    <w:p>
-      <w:r>
-        <w:t>v.</w:t>
-      </w:r>
-      <w:r>
-        <w:tab/>
+        <w:t>back in time</w:t>
+      </w:r>
+      <w:r>
+        <w:rPr>
+          <w:rFonts w:ascii="Calibri" w:hAnsi="Calibri" w:cs="Calibri"/>
+        </w:rPr>
+        <w:t>”</w:t>
+      </w:r>
+      <w:r>
+        <w:t xml:space="preserve"> to see a site as it used to be. </w:t>
+      </w:r>
+    </w:p>
+    <w:p>
+      <w:pPr>
+        <w:pStyle w:val="ListParagraph"/>
+        <w:numPr>
+          <w:ilvl w:val="2"/>
+          <w:numId w:val="8"/>
+        </w:numPr>
+      </w:pPr>
+      <w:r>
+        <w:t xml:space="preserve">Video-based information sources such as YouTube and </w:t>
       </w:r>
       <w:proofErr w:type="spellStart"/>
       <w:r>
-        <w:t>Encyclopedic</w:t>
+        <w:t>Howcast</w:t>
       </w:r>
       <w:proofErr w:type="spellEnd"/>
       <w:r>
-        <w:t xml:space="preserve"> sites such as Wikipedia, </w:t>
-      </w:r>
-      <w:proofErr w:type="spellStart"/>
-      <w:r>
-        <w:t>Encyclopedia</w:t>
-      </w:r>
-      <w:proofErr w:type="spellEnd"/>
-      <w:r>
-        <w:t xml:space="preserve"> Britannica, or How Stuff Works to find </w:t>
-      </w:r>
-      <w:proofErr w:type="gramStart"/>
-      <w:r>
-        <w:t>an</w:t>
-      </w:r>
-      <w:proofErr w:type="gramEnd"/>
-      <w:r>
         <w:t xml:space="preserve"> </w:t>
+      </w:r>
+    </w:p>
+    <w:p>
+      <w:pPr>
+        <w:pStyle w:val="ListParagraph"/>
+        <w:numPr>
+          <w:ilvl w:val="0"/>
+          <w:numId w:val="8"/>
+        </w:numPr>
+      </w:pPr>
+      <w:r>
+        <w:t>Experimentation with these resources</w:t>
       </w:r>
       <w:r>
         <w:rPr>
@@ -458,25 +684,37 @@
         <w:t>  </w:t>
       </w:r>
-      <w:r>
-        <w:t xml:space="preserve">overview of a particular topic. </w:t>
-      </w:r>
-    </w:p>
-    <w:p>
-      <w:r>
-        <w:t>vi.</w:t>
-      </w:r>
-      <w:r>
-        <w:tab/>
-        <w:t xml:space="preserve">The </w:t>
+    </w:p>
+    <w:p>
+      <w:pPr>
+        <w:pStyle w:val="ListParagraph"/>
+        <w:numPr>
+          <w:ilvl w:val="1"/>
+          <w:numId w:val="8"/>
+        </w:numPr>
+      </w:pPr>
+      <w:r>
+        <w:t>Have the students work in groups to use the resources identified above in ways that are relevant to them. For example,</w:t>
+      </w:r>
+    </w:p>
+    <w:p>
+      <w:pPr>
+        <w:pStyle w:val="ListParagraph"/>
+        <w:numPr>
+          <w:ilvl w:val="2"/>
+          <w:numId w:val="8"/>
+        </w:numPr>
+      </w:pPr>
+      <w:r>
+        <w:t xml:space="preserve">Use Wikipedia and </w:t>
       </w:r>
       <w:proofErr w:type="spellStart"/>
       <w:r>
-        <w:t>Wayback</w:t>
+        <w:t>Encyclopedia</w:t>
       </w:r>
       <w:proofErr w:type="spellEnd"/>
       <w:r>
-        <w:t xml:space="preserve"> Machine which stores snapshots of websites on various dates so that you can “go </w:t>
+        <w:t xml:space="preserve"> Britannica to find information on a topic they’re studying in another class. Have them compare the two articles and decide which provides more </w:t>
       </w:r>
       <w:r>
         <w:rPr>
@@ -486,43 +724,45 @@
 </w:t>
       </w:r>
       <w:r>
-        <w:t>back in time</w:t>
-      </w:r>
-      <w:r>
-        <w:rPr>
-          <w:rFonts w:ascii="Calibri" w:hAnsi="Calibri" w:cs="Calibri"/>
-        </w:rPr>
-        <w:t>”</w:t>
-      </w:r>
-      <w:r>
-        <w:t xml:space="preserve"> to see a site as it used to be. </w:t>
-      </w:r>
-    </w:p>
-    <w:p>
-      <w:r>
-        <w:lastRenderedPageBreak/>
-        <w:t>vii.</w:t>
-      </w:r>
-      <w:r>
-        <w:tab/>
-        <w:t xml:space="preserve">Video-based information sources such as YouTube and </w:t>
+        <w:t xml:space="preserve">information. </w:t>
+      </w:r>
+    </w:p>
+    <w:p>
+      <w:pPr>
+        <w:pStyle w:val="ListParagraph"/>
+        <w:numPr>
+          <w:ilvl w:val="2"/>
+          <w:numId w:val="8"/>
+        </w:numPr>
+        <w:rPr>
+          <w:highlight w:val="green"/>
+        </w:rPr>
+      </w:pPr>
+      <w:r>
+        <w:rPr>
+          <w:highlight w:val="green"/>
+        </w:rPr>
+        <w:t>For a camp setting, use a timely topic in history, geography or science.</w:t>
+      </w:r>
+    </w:p>
+    <w:p>
+      <w:pPr>
+        <w:pStyle w:val="ListParagraph"/>
+        <w:numPr>
+          <w:ilvl w:val="2"/>
+          <w:numId w:val="8"/>
+        </w:numPr>
+      </w:pPr>
+      <w:r>
+        <w:t xml:space="preserve">Use the </w:t>
       </w:r>
       <w:proofErr w:type="spellStart"/>
       <w:r>
-        <w:t>Howcast</w:t>
+        <w:t>Wayback</w:t>
       </w:r>
       <w:proofErr w:type="spellEnd"/>
       <w:r>
-        <w:t xml:space="preserve"> </w:t>
-      </w:r>
-    </w:p>
-    <w:p>
-      <w:r>
-        <w:t>4.</w:t>
-      </w:r>
-      <w:r>
-        <w:tab/>
-        <w:t>Experimentation with these resources</w:t>
+        <w:t xml:space="preserve"> Machine to view an early version of their school’s website. Compare how much </w:t>
       </w:r>
       <w:r>
         <w:rPr>
@@ -531,274 +771,234 @@
         <w:t>  </w:t>
       </w:r>
-    </w:p>
-    <w:p>
-      <w:r>
-        <w:t>a.</w:t>
-      </w:r>
-      <w:r>
-        <w:tab/>
-        <w:t>Have the students work in groups to use the resources identified above in ways that are relevant to them. For example,</w:t>
-      </w:r>
-    </w:p>
-    <w:p>
-      <w:proofErr w:type="spellStart"/>
-      <w:r>
-        <w:t>i</w:t>
-      </w:r>
-      <w:proofErr w:type="spellEnd"/>
+      <w:r>
+        <w:t>it has changed from the school</w:t>
+      </w:r>
+      <w:r>
+        <w:rPr>
+          <w:rFonts w:ascii="Calibri" w:hAnsi="Calibri" w:cs="Calibri"/>
+        </w:rPr>
+        <w:t>’</w:t>
+      </w:r>
+      <w:r>
+        <w:t>s current website.  An alternative is the university</w:t>
+      </w:r>
+      <w:r>
+        <w:rPr>
+          <w:rFonts w:ascii="Calibri" w:hAnsi="Calibri" w:cs="Calibri"/>
+        </w:rPr>
+        <w:t>’</w:t>
+      </w:r>
+      <w:r>
+        <w:t xml:space="preserve">s website or a website for the local paper. </w:t>
+      </w:r>
+    </w:p>
+    <w:p>
+      <w:pPr>
+        <w:pStyle w:val="ListParagraph"/>
+        <w:numPr>
+          <w:ilvl w:val="2"/>
+          <w:numId w:val="8"/>
+        </w:numPr>
+      </w:pPr>
+      <w:r>
+        <w:t xml:space="preserve">Use IMDB to locate information on a popular actor/actress to see all of the movies/TV shows he/she has been in.  </w:t>
+      </w:r>
+    </w:p>
+    <w:p>
+      <w:pPr>
+        <w:pStyle w:val="ListParagraph"/>
+        <w:numPr>
+          <w:ilvl w:val="0"/>
+          <w:numId w:val="8"/>
+        </w:numPr>
+      </w:pPr>
+      <w:r>
+        <w:t>Jigsaw activity involving Web 2.0 applications</w:t>
+      </w:r>
+    </w:p>
+    <w:p>
+      <w:pPr>
+        <w:pStyle w:val="ListParagraph"/>
+        <w:numPr>
+          <w:ilvl w:val="1"/>
+          <w:numId w:val="8"/>
+        </w:numPr>
+      </w:pPr>
+      <w:r>
+        <w:lastRenderedPageBreak/>
+        <w:t xml:space="preserve">Divide students into groups to work on each of three different Web 2.0 applications. (Depending on the size of the class, more than one group may need to work on each application.) : Applications should include a social bookmarking site (delicious.com or stumbleupon.com), a </w:t>
+      </w:r>
+      <w:r>
+        <w:t>blog</w:t>
+      </w:r>
+      <w:r>
+        <w:t xml:space="preserve"> site (</w:t>
+      </w:r>
+      <w:r>
+        <w:t>blogger.com or tumblr.com</w:t>
+      </w:r>
+      <w:r>
+        <w:t xml:space="preserve">) and a </w:t>
+      </w:r>
+      <w:r>
+        <w:t>wiki (Wikipedia.org)</w:t>
+      </w:r>
       <w:r>
         <w:t>.</w:t>
       </w:r>
       <w:r>
-        <w:tab/>
-        <w:t xml:space="preserve">Use Wikipedia and </w:t>
-      </w:r>
-      <w:proofErr w:type="spellStart"/>
-      <w:r>
-        <w:t>Encyclopedia</w:t>
-      </w:r>
-      <w:proofErr w:type="spellEnd"/>
-      <w:r>
-        <w:t xml:space="preserve"> Britannica to find information on a topic they’re studying in another class. Have them compare the two articles and decide which provides more </w:t>
-      </w:r>
-      <w:r>
-        <w:rPr>
-          <w:rFonts w:ascii="MS Gothic" w:eastAsia="MS Gothic" w:hAnsi="MS Gothic" w:cs="MS Gothic" w:hint="eastAsia"/>
-        </w:rPr>
-        <w:t> -</w:t>
-      </w:r>
-      <w:r>
-        <w:t xml:space="preserve">information. </w:t>
-      </w:r>
-    </w:p>
-    <w:p>
-      <w:r>
-        <w:t>1.</w:t>
-      </w:r>
-      <w:r>
-        <w:tab/>
-        <w:t>For a camp setting, use a timely topic in history, geography or science.</w:t>
-      </w:r>
-    </w:p>
-    <w:p>
-      <w:r>
-        <w:t>iii.</w:t>
-      </w:r>
-      <w:r>
-        <w:tab/>
-        <w:t xml:space="preserve">Use the </w:t>
-      </w:r>
-      <w:proofErr w:type="spellStart"/>
-      <w:r>
-        <w:t>Wayback</w:t>
-      </w:r>
-      <w:proofErr w:type="spellEnd"/>
-      <w:r>
-        <w:t xml:space="preserve"> Machine to view an early version of their school’s website. Compare how much </w:t>
-      </w:r>
-      <w:r>
-        <w:rPr>
-          <w:rFonts w:ascii="MS Gothic" w:eastAsia="MS Gothic" w:hAnsi="MS Gothic" w:cs="MS Gothic" w:hint="eastAsia"/>
-        </w:rPr>
-        <w:t> -</w:t>
-      </w:r>
-      <w:r>
-        <w:t>it has changed from the school</w:t>
-      </w:r>
-      <w:r>
-        <w:rPr>
-          <w:rFonts w:ascii="Calibri" w:hAnsi="Calibri" w:cs="Calibri"/>
-        </w:rPr>
-        <w:t>’</w:t>
-      </w:r>
-      <w:r>
-        <w:t>s current website.  An alternative is the university</w:t>
-      </w:r>
-      <w:r>
-        <w:rPr>
-          <w:rFonts w:ascii="Calibri" w:hAnsi="Calibri" w:cs="Calibri"/>
-        </w:rPr>
-        <w:t>’</w:t>
-      </w:r>
-      <w:r>
-        <w:t xml:space="preserve">s website or a website for the local paper. </w:t>
-      </w:r>
-    </w:p>
-    <w:p>
-      <w:r>
-        <w:t>iv.</w:t>
-      </w:r>
-      <w:r>
-        <w:tab/>
-        <w:t xml:space="preserve">Use IMDB to locate information on a popular actor/actress to see all of the movies/TV shows he/she has been in.  </w:t>
-      </w:r>
-    </w:p>
-    <w:p>
-      <w:r>
-        <w:t>5.</w:t>
-      </w:r>
-      <w:r>
-        <w:tab/>
-        <w:t>Jigsaw activity involving Web 2.0 applications</w:t>
-      </w:r>
-    </w:p>
-    <w:p>
-      <w:r>
-        <w:t>a.</w:t>
-      </w:r>
-      <w:r>
-        <w:tab/>
-        <w:t xml:space="preserve">Divide students into groups to work on each of three different Web 2.0 applications. (Depending on the size of the class, more than one group may need to work on each application.) : Applications should include a social bookmarking site (delicious.com or stumbleupon.com), a </w:t>
-      </w:r>
-      <w:r>
-        <w:t>blog</w:t>
-      </w:r>
-      <w:r>
-        <w:t xml:space="preserve"> site (</w:t>
-      </w:r>
-      <w:r>
-        <w:t>blogger.com or tumblr.com</w:t>
-      </w:r>
-      <w:r>
-        <w:t xml:space="preserve">) and a </w:t>
-      </w:r>
-      <w:r>
-        <w:t>wiki (Wikipedia.org)</w:t>
-      </w:r>
-      <w:r>
-        <w:t>.</w:t>
-      </w:r>
-    </w:p>
-    <w:p>
-      <w:bookmarkStart w:id="0" w:name="_GoBack"/>
-      <w:bookmarkEnd w:id="0"/>
+        <w:t xml:space="preserve"> </w:t>
+      </w:r>
       <w:r>
         <w:t>Each group should:</w:t>
       </w:r>
     </w:p>
     <w:p>
-      <w:proofErr w:type="spellStart"/>
-      <w:r>
-        <w:t>i</w:t>
-      </w:r>
-      <w:proofErr w:type="spellEnd"/>
-      <w:r>
-        <w:t>.</w:t>
-      </w:r>
-      <w:r>
-        <w:tab/>
+      <w:pPr>
+        <w:pStyle w:val="ListParagraph"/>
+        <w:numPr>
+          <w:ilvl w:val="2"/>
+          <w:numId w:val="8"/>
+        </w:numPr>
+      </w:pPr>
+      <w:r>
         <w:t xml:space="preserve">Set up an account in the application. </w:t>
       </w:r>
     </w:p>
     <w:p>
-      <w:r>
-        <w:t>ii.</w:t>
-      </w:r>
-      <w:r>
-        <w:tab/>
+      <w:pPr>
+        <w:pStyle w:val="ListParagraph"/>
+        <w:numPr>
+          <w:ilvl w:val="2"/>
+          <w:numId w:val="8"/>
+        </w:numPr>
+      </w:pPr>
+      <w:r>
         <w:t xml:space="preserve">Explore the site and its features. </w:t>
       </w:r>
     </w:p>
     <w:p>
-      <w:r>
-        <w:t>iii.</w:t>
-      </w:r>
-      <w:r>
-        <w:tab/>
+      <w:pPr>
+        <w:pStyle w:val="ListParagraph"/>
+        <w:numPr>
+          <w:ilvl w:val="2"/>
+          <w:numId w:val="8"/>
+        </w:numPr>
+      </w:pPr>
+      <w:r>
         <w:t xml:space="preserve">Prepare a presentation on their site for the remainder of the class. </w:t>
       </w:r>
     </w:p>
     <w:p>
-      <w:r>
-        <w:t>b.</w:t>
-      </w:r>
-      <w:r>
-        <w:tab/>
+      <w:pPr>
+        <w:pStyle w:val="ListParagraph"/>
+        <w:numPr>
+          <w:ilvl w:val="1"/>
+          <w:numId w:val="8"/>
+        </w:numPr>
+      </w:pPr>
+      <w:r>
         <w:t>During the student presentations, ensure that the following questions/issues are addressed:</w:t>
       </w:r>
     </w:p>
     <w:p>
-      <w:proofErr w:type="spellStart"/>
-      <w:r>
-        <w:t>i</w:t>
-      </w:r>
-      <w:proofErr w:type="spellEnd"/>
-      <w:r>
-        <w:t>.</w:t>
-      </w:r>
-      <w:r>
-        <w:tab/>
+      <w:pPr>
+        <w:pStyle w:val="ListParagraph"/>
+        <w:numPr>
+          <w:ilvl w:val="2"/>
+          <w:numId w:val="8"/>
+        </w:numPr>
+      </w:pPr>
+      <w:r>
         <w:t xml:space="preserve">What are the differences between ranking based and social bookmarking search engines? </w:t>
       </w:r>
     </w:p>
     <w:p>
-      <w:proofErr w:type="gramStart"/>
-      <w:r>
-        <w:t>ii.</w:t>
-      </w:r>
-      <w:r>
-        <w:tab/>
-      </w:r>
-      <w:r>
-        <w:t>???????</w:t>
-      </w:r>
-      <w:proofErr w:type="gramEnd"/>
-    </w:p>
-    <w:p>
-      <w:r>
-        <w:t>iii.</w:t>
-      </w:r>
-      <w:r>
-        <w:tab/>
-      </w:r>
-      <w:r>
+      <w:pPr>
+        <w:pStyle w:val="ListParagraph"/>
+        <w:numPr>
+          <w:ilvl w:val="2"/>
+          <w:numId w:val="8"/>
+        </w:numPr>
+        <w:rPr>
+          <w:strike/>
+          <w:highlight w:val="red"/>
+        </w:rPr>
+      </w:pPr>
+      <w:r>
+        <w:rPr>
+          <w:strike/>
+          <w:highlight w:val="red"/>
+        </w:rPr>
+        <w:t>Why would you want to create word clouds?</w:t>
+      </w:r>
+    </w:p>
+    <w:p>
+      <w:pPr>
+        <w:pStyle w:val="ListParagraph"/>
+        <w:numPr>
+          <w:ilvl w:val="2"/>
+          <w:numId w:val="8"/>
+        </w:numPr>
+        <w:rPr>
+          <w:highlight w:val="green"/>
+        </w:rPr>
+      </w:pPr>
+      <w:r>
+        <w:rPr>
+          <w:highlight w:val="green"/>
+        </w:rPr>
         <w:t>What are the advantages and disadvantages of a website that anybody can edit?</w:t>
       </w:r>
     </w:p>
     <w:p>
-      <w:r>
-        <w:t>iv.</w:t>
-      </w:r>
-      <w:r>
-        <w:tab/>
+      <w:pPr>
+        <w:pStyle w:val="ListParagraph"/>
+        <w:numPr>
+          <w:ilvl w:val="2"/>
+          <w:numId w:val="8"/>
+        </w:numPr>
+      </w:pPr>
+      <w:r>
         <w:t>What issues might there be with creating accounts online? (Lead into a discussion on privacy—what information should be kept private and why? Discuss encryption.)</w:t>
       </w:r>
     </w:p>
     <w:p>
-      <w:r>
-        <w:t>6.</w:t>
-      </w:r>
-      <w:r>
-        <w:tab/>
-      </w:r>
-      <w:r>
-        <w:tab/>
-        <w:t xml:space="preserve">Journal Entry: Why do you need to evaluate websites? </w:t>
-      </w:r>
-    </w:p>
-    <w:p>
-      <w:r>
-        <w:t>7.</w:t>
-      </w:r>
-      <w:r>
-        <w:tab/>
-      </w:r>
-      <w:r>
-        <w:tab/>
+      <w:pPr>
+        <w:pStyle w:val="ListParagraph"/>
+        <w:numPr>
+          <w:ilvl w:val="0"/>
+          <w:numId w:val="8"/>
+        </w:numPr>
+      </w:pPr>
+      <w:r>
+        <w:t>J</w:t>
+      </w:r>
+      <w:r>
+        <w:t xml:space="preserve">ournal Entry: Why do you need to evaluate websites? </w:t>
+      </w:r>
+    </w:p>
+    <w:p>
+      <w:pPr>
+        <w:pStyle w:val="ListParagraph"/>
+        <w:numPr>
+          <w:ilvl w:val="0"/>
+          <w:numId w:val="8"/>
+        </w:numPr>
+      </w:pPr>
+      <w:r>
         <w:t xml:space="preserve">Web site evaluation criteria </w:t>
       </w:r>
     </w:p>
-    <w:p/>
-    <w:p>
-      <w:r>
-        <w:t>a.</w:t>
-      </w:r>
-      <w:r>
-        <w:tab/>
-      </w:r>
+    <w:p>
+      <w:pPr>
+        <w:pStyle w:val="ListParagraph"/>
+        <w:numPr>
+          <w:ilvl w:val="1"/>
+          <w:numId w:val="8"/>
+        </w:numPr>
+      </w:pPr>
       <w:r>
         <w:t xml:space="preserve">Direct students to </w:t>
       </w:r>
@@ -830,12 +1030,35 @@
       </w:r>
     </w:p>
     <w:p>
-      <w:r>
-        <w:t>b.</w:t>
-      </w:r>
-      <w:r>
-        <w:tab/>
-        <w:t>This particular site is obviously biased. However, it is important to be able to tell when a site is more subtly biased.</w:t>
+      <w:pPr>
+        <w:pStyle w:val="ListParagraph"/>
+        <w:numPr>
+          <w:ilvl w:val="1"/>
+          <w:numId w:val="8"/>
+        </w:numPr>
+      </w:pPr>
+      <w:r>
+        <w:t>This par</w:t>
+      </w:r>
+      <w:r>
+        <w:t xml:space="preserve">ticular site is obviously </w:t>
+      </w:r>
+      <w:proofErr w:type="spellStart"/>
+      <w:r>
+        <w:rPr>
+          <w:highlight w:val="green"/>
+        </w:rPr>
+        <w:t>misinformative</w:t>
+      </w:r>
+      <w:proofErr w:type="spellEnd"/>
+      <w:r>
+        <w:rPr>
+          <w:highlight w:val="green"/>
+        </w:rPr>
+        <w:t xml:space="preserve"> and intended to mislead viewers</w:t>
+      </w:r>
+      <w:r>
+        <w:t>. However, it is important to be able to tell when a site is more subtly biased.</w:t>
       </w:r>
       <w:r>
         <w:rPr>
@@ -846,38 +1069,50 @@
       </w:r>
     </w:p>
     <w:p>
-      <w:r>
-        <w:t>c.</w:t>
-      </w:r>
-      <w:r>
-        <w:tab/>
+      <w:pPr>
+        <w:pStyle w:val="ListParagraph"/>
+        <w:numPr>
+          <w:ilvl w:val="1"/>
+          <w:numId w:val="8"/>
+        </w:numPr>
+      </w:pPr>
+      <w:r>
         <w:t xml:space="preserve">Brainstorm criteria that they could use to evaluate websites. As a group develop an evaluation rubric. (You can use the Sample Website Evaluation Rubric as a reference.) </w:t>
       </w:r>
     </w:p>
     <w:p>
-      <w:r>
-        <w:t>8.</w:t>
-      </w:r>
-      <w:r>
-        <w:tab/>
+      <w:pPr>
+        <w:pStyle w:val="ListParagraph"/>
+        <w:numPr>
+          <w:ilvl w:val="0"/>
+          <w:numId w:val="8"/>
+        </w:numPr>
+      </w:pPr>
+      <w:r>
         <w:t>Hands-on evaluation of web sites.</w:t>
       </w:r>
     </w:p>
     <w:p>
-      <w:r>
-        <w:t>a.</w:t>
-      </w:r>
-      <w:r>
-        <w:tab/>
+      <w:pPr>
+        <w:pStyle w:val="ListParagraph"/>
+        <w:numPr>
+          <w:ilvl w:val="1"/>
+          <w:numId w:val="8"/>
+        </w:numPr>
+      </w:pPr>
+      <w:r>
         <w:t>Have the students work in groups and ask them to use the website evaluation rubric to evaluate websites they might need for a school project or an assignment from another class.</w:t>
       </w:r>
     </w:p>
     <w:p>
-      <w:r>
-        <w:t>b.</w:t>
-      </w:r>
-      <w:r>
-        <w:tab/>
+      <w:pPr>
+        <w:pStyle w:val="ListParagraph"/>
+        <w:numPr>
+          <w:ilvl w:val="1"/>
+          <w:numId w:val="8"/>
+        </w:numPr>
+      </w:pPr>
+      <w:r>
         <w:t xml:space="preserve">Discuss the results of their evaluations. </w:t>
       </w:r>
     </w:p>
@@ -891,11 +1126,10 @@
         <w:pStyle w:val="ListParagraph"/>
         <w:numPr>
           <w:ilvl w:val="0"/>
-          <w:numId w:val="1"/>
-        </w:numPr>
-      </w:pPr>
-      <w:r>
-        <w:tab/>
+          <w:numId w:val="10"/>
+        </w:numPr>
+      </w:pPr>
+      <w:r>
         <w:t xml:space="preserve">Sample Scavenger Hunt </w:t>
       </w:r>
     </w:p>
@@ -904,12 +1138,9 @@
         <w:pStyle w:val="ListParagraph"/>
         <w:numPr>
           <w:ilvl w:val="0"/>
-          <w:numId w:val="1"/>
-        </w:numPr>
-      </w:pPr>
-      <w:r>
-        <w:tab/>
-      </w:r>
+          <w:numId w:val="10"/>
+        </w:numPr>
+      </w:pPr>
       <w:r>
         <w:t xml:space="preserve">The </w:t>
       </w:r>
@@ -927,12 +1158,9 @@
         <w:pStyle w:val="ListParagraph"/>
         <w:numPr>
           <w:ilvl w:val="0"/>
-          <w:numId w:val="1"/>
-        </w:numPr>
-      </w:pPr>
-      <w:r>
-        <w:tab/>
-      </w:r>
+          <w:numId w:val="10"/>
+        </w:numPr>
+      </w:pPr>
       <w:r>
         <w:t xml:space="preserve">Wikipedia: http://www.wikipedia.org </w:t>
       </w:r>
@@ -942,12 +1170,9 @@
         <w:pStyle w:val="ListParagraph"/>
         <w:numPr>
           <w:ilvl w:val="0"/>
-          <w:numId w:val="1"/>
-        </w:numPr>
-      </w:pPr>
-      <w:r>
-        <w:tab/>
-      </w:r>
+          <w:numId w:val="10"/>
+        </w:numPr>
+      </w:pPr>
       <w:proofErr w:type="spellStart"/>
       <w:r>
         <w:t>Encyclopedia</w:t>
@@ -962,12 +1187,9 @@
         <w:pStyle w:val="ListParagraph"/>
         <w:numPr>
           <w:ilvl w:val="0"/>
-          <w:numId w:val="1"/>
-        </w:numPr>
-      </w:pPr>
-      <w:r>
-        <w:tab/>
-      </w:r>
+          <w:numId w:val="10"/>
+        </w:numPr>
+      </w:pPr>
       <w:proofErr w:type="spellStart"/>
       <w:r>
         <w:t>Mapquest</w:t>
@@ -982,12 +1204,9 @@
         <w:pStyle w:val="ListParagraph"/>
         <w:numPr>
           <w:ilvl w:val="0"/>
-          <w:numId w:val="1"/>
-        </w:numPr>
-      </w:pPr>
-      <w:r>
-        <w:tab/>
-      </w:r>
+          <w:numId w:val="10"/>
+        </w:numPr>
+      </w:pPr>
       <w:r>
         <w:t xml:space="preserve">Internet Movie Database: http://www.imdb.com </w:t>
       </w:r>
@@ -997,12 +1216,9 @@
         <w:pStyle w:val="ListParagraph"/>
         <w:numPr>
           <w:ilvl w:val="0"/>
-          <w:numId w:val="1"/>
-        </w:numPr>
-      </w:pPr>
-      <w:r>
-        <w:tab/>
-      </w:r>
+          <w:numId w:val="10"/>
+        </w:numPr>
+      </w:pPr>
       <w:r>
         <w:t xml:space="preserve">Switchboard: http://www.switchboard.com </w:t>
       </w:r>
@@ -1012,12 +1228,9 @@
         <w:pStyle w:val="ListParagraph"/>
         <w:numPr>
           <w:ilvl w:val="0"/>
-          <w:numId w:val="1"/>
-        </w:numPr>
-      </w:pPr>
-      <w:r>
-        <w:tab/>
-      </w:r>
+          <w:numId w:val="10"/>
+        </w:numPr>
+      </w:pPr>
       <w:r>
         <w:t xml:space="preserve">Yellow Pages: http://www.yellowpages.com </w:t>
       </w:r>
@@ -1027,13 +1240,11 @@
         <w:pStyle w:val="ListParagraph"/>
         <w:numPr>
           <w:ilvl w:val="0"/>
-          <w:numId w:val="1"/>
-        </w:numPr>
-      </w:pPr>
-      <w:r>
-        <w:tab/>
-      </w:r>
-      <w:r>
+          <w:numId w:val="11"/>
+        </w:numPr>
+      </w:pPr>
+      <w:r>
+        <w:lastRenderedPageBreak/>
         <w:t xml:space="preserve">How Stuff Works: http://www.howstuffworks.com </w:t>
       </w:r>
     </w:p>
@@ -1042,12 +1253,9 @@
         <w:pStyle w:val="ListParagraph"/>
         <w:numPr>
           <w:ilvl w:val="0"/>
-          <w:numId w:val="1"/>
-        </w:numPr>
-      </w:pPr>
-      <w:r>
-        <w:tab/>
-      </w:r>
+          <w:numId w:val="11"/>
+        </w:numPr>
+      </w:pPr>
       <w:r>
         <w:t xml:space="preserve">YouTube: http://www.youtube.com </w:t>
       </w:r>
@@ -1057,12 +1265,9 @@
         <w:pStyle w:val="ListParagraph"/>
         <w:numPr>
           <w:ilvl w:val="0"/>
-          <w:numId w:val="1"/>
-        </w:numPr>
-      </w:pPr>
-      <w:r>
-        <w:tab/>
-      </w:r>
+          <w:numId w:val="11"/>
+        </w:numPr>
+      </w:pPr>
       <w:proofErr w:type="spellStart"/>
       <w:r>
         <w:t>Howcast</w:t>
@@ -1077,12 +1282,9 @@
         <w:pStyle w:val="ListParagraph"/>
         <w:numPr>
           <w:ilvl w:val="0"/>
-          <w:numId w:val="1"/>
-        </w:numPr>
-      </w:pPr>
-      <w:r>
-        <w:tab/>
-      </w:r>
+          <w:numId w:val="11"/>
+        </w:numPr>
+      </w:pPr>
       <w:r>
         <w:t xml:space="preserve">http://www.delicious.com </w:t>
       </w:r>
@@ -1092,12 +1294,9 @@
         <w:pStyle w:val="ListParagraph"/>
         <w:numPr>
           <w:ilvl w:val="0"/>
-          <w:numId w:val="1"/>
-        </w:numPr>
-      </w:pPr>
-      <w:r>
-        <w:tab/>
-      </w:r>
+          <w:numId w:val="11"/>
+        </w:numPr>
+      </w:pPr>
       <w:r>
         <w:t xml:space="preserve">http://www.stumbleupon.com </w:t>
       </w:r>
@@ -1107,12 +1306,9 @@
         <w:pStyle w:val="ListParagraph"/>
         <w:numPr>
           <w:ilvl w:val="0"/>
-          <w:numId w:val="1"/>
-        </w:numPr>
-      </w:pPr>
-      <w:r>
-        <w:tab/>
-      </w:r>
+          <w:numId w:val="11"/>
+        </w:numPr>
+      </w:pPr>
       <w:r>
         <w:t xml:space="preserve">Website Evaluation Rubric </w:t>
       </w:r>
@@ -1132,15 +1328,9 @@
         <w:pStyle w:val="ListParagraph"/>
         <w:numPr>
           <w:ilvl w:val="0"/>
-          <w:numId w:val="1"/>
-        </w:numPr>
-      </w:pPr>
-      <w:r>
-        <w:t xml:space="preserve"> </w:t>
-      </w:r>
-      <w:r>
-        <w:tab/>
-      </w:r>
+          <w:numId w:val="11"/>
+        </w:numPr>
+      </w:pPr>
       <w:r>
         <w:t>https://www.twitter.com</w:t>
       </w:r>
@@ -1150,15 +1340,9 @@
         <w:pStyle w:val="ListParagraph"/>
         <w:numPr>
           <w:ilvl w:val="0"/>
-          <w:numId w:val="1"/>
-        </w:numPr>
-      </w:pPr>
-      <w:r>
-        <w:t xml:space="preserve"> </w:t>
-      </w:r>
-      <w:r>
-        <w:tab/>
-      </w:r>
+          <w:numId w:val="11"/>
+        </w:numPr>
+      </w:pPr>
       <w:r>
         <w:t>https://www.wikipedia.org</w:t>
       </w:r>
@@ -1169,7 +1353,15 @@
       </w:r>
     </w:p>
     <w:p>
-      <w:r>
+      <w:pPr>
+        <w:rPr>
+          <w:b/>
+        </w:rPr>
+      </w:pPr>
+      <w:r>
+        <w:rPr>
+          <w:b/>
+        </w:rPr>
         <w:lastRenderedPageBreak/>
         <w:t>Sample Scavenger Hunt</w:t>
       </w:r>
@@ -1177,6 +1369,15 @@
     <w:p>
       <w:r>
         <w:t>In your group, use the internet to find the following items. For each item include the steps you took to find each item.</w:t>
+      </w:r>
+      <w:r>
+        <w:t xml:space="preserve"> </w:t>
+      </w:r>
+      <w:r>
+        <w:rPr>
+          <w:highlight w:val="green"/>
+        </w:rPr>
+        <w:t>Useful websites that are known to be accessible have been suggested.</w:t>
       </w:r>
     </w:p>
     <w:p>
@@ -1538,19 +1739,25 @@
           <w:sz w:val="22"/>
           <w:szCs w:val="22"/>
         </w:rPr>
-        <w:t xml:space="preserve">Find a definition for </w:t>
-      </w:r>
-      <w:proofErr w:type="spellStart"/>
-      <w:r>
+        <w:t>Find a definition for sonification (Wikipedia.org)</w:t>
+      </w:r>
+    </w:p>
+    <w:p>
+      <w:pPr>
+        <w:pStyle w:val="NormalWeb"/>
+        <w:numPr>
+          <w:ilvl w:val="0"/>
+          <w:numId w:val="2"/>
+        </w:numPr>
+        <w:spacing w:before="0" w:beforeAutospacing="0" w:after="0" w:afterAutospacing="0"/>
+        <w:textAlignment w:val="baseline"/>
         <w:rPr>
           <w:rFonts w:asciiTheme="minorHAnsi" w:hAnsiTheme="minorHAnsi" w:cs="Arial"/>
           <w:color w:val="000000"/>
           <w:sz w:val="22"/>
           <w:szCs w:val="22"/>
         </w:rPr>
-        <w:t>sonification</w:t>
-      </w:r>
-      <w:proofErr w:type="spellEnd"/>
+      </w:pPr>
       <w:r>
         <w:rPr>
           <w:rFonts w:asciiTheme="minorHAnsi" w:hAnsiTheme="minorHAnsi" w:cs="Arial"/>
@@ -1558,7 +1765,7 @@
           <w:sz w:val="22"/>
           <w:szCs w:val="22"/>
         </w:rPr>
-        <w:t xml:space="preserve"> (Wikipedia.org)</w:t>
+        <w:t>Find a technology-related blog</w:t>
       </w:r>
     </w:p>
     <w:p>
@@ -1584,7 +1791,7 @@
           <w:sz w:val="22"/>
           <w:szCs w:val="22"/>
         </w:rPr>
-        <w:t>Find a technology-related blog</w:t>
+        <w:t>Look up when and where the next Olympics will be held</w:t>
       </w:r>
     </w:p>
     <w:p>
@@ -1610,7 +1817,7 @@
           <w:sz w:val="22"/>
           <w:szCs w:val="22"/>
         </w:rPr>
-        <w:t>Look up when and where the next Olympics will be held</w:t>
+        <w:t>Find the application page for a college that you’re interested in</w:t>
       </w:r>
     </w:p>
     <w:p>
@@ -1636,7 +1843,7 @@
           <w:sz w:val="22"/>
           <w:szCs w:val="22"/>
         </w:rPr>
-        <w:t>Find the application page for a college that you’re interested in</w:t>
+        <w:t>Find out the current exchange rate for converting the US dollar to the Canadian dollar (Try searching on google.com for “1 USD to CAD”)</w:t>
       </w:r>
     </w:p>
     <w:p>
@@ -1662,7 +1869,7 @@
           <w:sz w:val="22"/>
           <w:szCs w:val="22"/>
         </w:rPr>
-        <w:t>Find out the current exchange rate for converting the US dollar to the Canadian dollar (Try searching on google.com for “1 USD to CAD”)</w:t>
+        <w:t>Find out what year the game company Nintendo was founded. (Wikipedia.org)</w:t>
       </w:r>
     </w:p>
     <w:p>
@@ -1688,32 +1895,6 @@
           <w:sz w:val="22"/>
           <w:szCs w:val="22"/>
         </w:rPr>
-        <w:t>Find out what year the game company Nintendo was founded. (Wikipedia.org)</w:t>
-      </w:r>
-    </w:p>
-    <w:p>
-      <w:pPr>
-        <w:pStyle w:val="NormalWeb"/>
-        <w:numPr>
-          <w:ilvl w:val="0"/>
-          <w:numId w:val="2"/>
-        </w:numPr>
-        <w:spacing w:before="0" w:beforeAutospacing="0" w:after="0" w:afterAutospacing="0"/>
-        <w:textAlignment w:val="baseline"/>
-        <w:rPr>
-          <w:rFonts w:asciiTheme="minorHAnsi" w:hAnsiTheme="minorHAnsi" w:cs="Arial"/>
-          <w:color w:val="000000"/>
-          <w:sz w:val="22"/>
-          <w:szCs w:val="22"/>
-        </w:rPr>
-      </w:pPr>
-      <w:r>
-        <w:rPr>
-          <w:rFonts w:asciiTheme="minorHAnsi" w:hAnsiTheme="minorHAnsi" w:cs="Arial"/>
-          <w:color w:val="000000"/>
-          <w:sz w:val="22"/>
-          <w:szCs w:val="22"/>
-        </w:rPr>
         <w:t>Find a poem by Robert Frost.  It cannot be “The Road Not Taken”!</w:t>
       </w:r>
     </w:p>
@@ -1748,6 +1929,10 @@
     </w:p>
     <w:p>
       <w:r>
+        <w:br w:type="page"/>
+      </w:r>
+      <w:r>
+        <w:lastRenderedPageBreak/>
         <w:t>Website Evaluation Rubric</w:t>
       </w:r>
     </w:p>
@@ -2240,7 +2425,6 @@
                 <w:sz w:val="22"/>
                 <w:szCs w:val="22"/>
               </w:rPr>
-              <w:lastRenderedPageBreak/>
               <w:t>Accuracy</w:t>
             </w:r>
           </w:p>
@@ -3087,6 +3271,232 @@
 <file path=word/numbering.xml><?xml version="1.0" encoding="utf-8"?>
 <w:numbering xmlns:wpc="http://schemas.microsoft.com/office/word/2010/wordprocessingCanvas" xmlns:mc="http://schemas.openxmlformats.org/markup-compatibility/2006" xmlns:o="urn:schemas-microsoft-com:office:office" xmlns:r="http://schemas.openxmlformats.org/officeDocument/2006/relationships" xmlns:m="http://schemas.openxmlformats.org/officeDocument/2006/math" xmlns:v="urn:schemas-microsoft-com:vml" xmlns:wp14="http://schemas.microsoft.com/office/word/2010/wordprocessingDrawing" xmlns:wp="http://schemas.openxmlformats.org/drawingml/2006/wordprocessingDrawing" xmlns:w10="urn:schemas-microsoft-com:office:word" xmlns:w="http://schemas.openxmlformats.org/wordprocessingml/2006/main" xmlns:w14="http://schemas.microsoft.com/office/word/2010/wordml" xmlns:wpg="http://schemas.microsoft.com/office/word/2010/wordprocessingGroup" xmlns:wpi="http://schemas.microsoft.com/office/word/2010/wordprocessingInk" xmlns:wne="http://schemas.microsoft.com/office/word/2006/wordml" xmlns:wps="http://schemas.microsoft.com/office/word/2010/wordprocessingShape" mc:Ignorable="w14 wp14">
   <w:abstractNum w:abstractNumId="0">
+    <w:nsid w:val="0FAD0C4D"/>
+    <w:multiLevelType w:val="hybridMultilevel"/>
+    <w:tmpl w:val="0CF0AA8E"/>
+    <w:lvl w:ilvl="0" w:tplc="04090001">
+      <w:start w:val="1"/>
+      <w:numFmt w:val="bullet"/>
+      <w:lvlText w:val=""/>
+      <w:lvlJc w:val="left"/>
+      <w:pPr>
+        <w:ind w:left="720" w:hanging="360"/>
+      </w:pPr>
+      <w:rPr>
+        <w:rFonts w:ascii="Symbol" w:hAnsi="Symbol" w:hint="default"/>
+      </w:rPr>
+    </w:lvl>
+    <w:lvl w:ilvl="1" w:tplc="04090003" w:tentative="1">
+      <w:start w:val="1"/>
+      <w:numFmt w:val="bullet"/>
+      <w:lvlText w:val="o"/>
+      <w:lvlJc w:val="left"/>
+      <w:pPr>
+        <w:ind w:left="1440" w:hanging="360"/>
+      </w:pPr>
+      <w:rPr>
+        <w:rFonts w:ascii="Courier New" w:hAnsi="Courier New" w:cs="Courier New" w:hint="default"/>
+      </w:rPr>
+    </w:lvl>
+    <w:lvl w:ilvl="2" w:tplc="04090005" w:tentative="1">
+      <w:start w:val="1"/>
+      <w:numFmt w:val="bullet"/>
+      <w:lvlText w:val=""/>
+      <w:lvlJc w:val="left"/>
+      <w:pPr>
+        <w:ind w:left="2160" w:hanging="360"/>
+      </w:pPr>
+      <w:rPr>
+        <w:rFonts w:ascii="Wingdings" w:hAnsi="Wingdings" w:hint="default"/>
+      </w:rPr>
+    </w:lvl>
+    <w:lvl w:ilvl="3" w:tplc="04090001" w:tentative="1">
+      <w:start w:val="1"/>
+      <w:numFmt w:val="bullet"/>
+      <w:lvlText w:val=""/>
+      <w:lvlJc w:val="left"/>
+      <w:pPr>
+        <w:ind w:left="2880" w:hanging="360"/>
+      </w:pPr>
+      <w:rPr>
+        <w:rFonts w:ascii="Symbol" w:hAnsi="Symbol" w:hint="default"/>
+      </w:rPr>
+    </w:lvl>
+    <w:lvl w:ilvl="4" w:tplc="04090003" w:tentative="1">
+      <w:start w:val="1"/>
+      <w:numFmt w:val="bullet"/>
+      <w:lvlText w:val="o"/>
+      <w:lvlJc w:val="left"/>
+      <w:pPr>
+        <w:ind w:left="3600" w:hanging="360"/>
+      </w:pPr>
+      <w:rPr>
+        <w:rFonts w:ascii="Courier New" w:hAnsi="Courier New" w:cs="Courier New" w:hint="default"/>
+      </w:rPr>
+    </w:lvl>
+    <w:lvl w:ilvl="5" w:tplc="04090005" w:tentative="1">
+      <w:start w:val="1"/>
+      <w:numFmt w:val="bullet"/>
+      <w:lvlText w:val=""/>
+      <w:lvlJc w:val="left"/>
+      <w:pPr>
+        <w:ind w:left="4320" w:hanging="360"/>
+      </w:pPr>
+      <w:rPr>
+        <w:rFonts w:ascii="Wingdings" w:hAnsi="Wingdings" w:hint="default"/>
+      </w:rPr>
+    </w:lvl>
+    <w:lvl w:ilvl="6" w:tplc="04090001" w:tentative="1">
+      <w:start w:val="1"/>
+      <w:numFmt w:val="bullet"/>
+      <w:lvlText w:val=""/>
+      <w:lvlJc w:val="left"/>
+      <w:pPr>
+        <w:ind w:left="5040" w:hanging="360"/>
+      </w:pPr>
+      <w:rPr>
+        <w:rFonts w:ascii="Symbol" w:hAnsi="Symbol" w:hint="default"/>
+      </w:rPr>
+    </w:lvl>
+    <w:lvl w:ilvl="7" w:tplc="04090003" w:tentative="1">
+      <w:start w:val="1"/>
+      <w:numFmt w:val="bullet"/>
+      <w:lvlText w:val="o"/>
+      <w:lvlJc w:val="left"/>
+      <w:pPr>
+        <w:ind w:left="5760" w:hanging="360"/>
+      </w:pPr>
+      <w:rPr>
+        <w:rFonts w:ascii="Courier New" w:hAnsi="Courier New" w:cs="Courier New" w:hint="default"/>
+      </w:rPr>
+    </w:lvl>
+    <w:lvl w:ilvl="8" w:tplc="04090005" w:tentative="1">
+      <w:start w:val="1"/>
+      <w:numFmt w:val="bullet"/>
+      <w:lvlText w:val=""/>
+      <w:lvlJc w:val="left"/>
+      <w:pPr>
+        <w:ind w:left="6480" w:hanging="360"/>
+      </w:pPr>
+      <w:rPr>
+        <w:rFonts w:ascii="Wingdings" w:hAnsi="Wingdings" w:hint="default"/>
+      </w:rPr>
+    </w:lvl>
+  </w:abstractNum>
+  <w:abstractNum w:abstractNumId="1">
+    <w:nsid w:val="139F64C3"/>
+    <w:multiLevelType w:val="hybridMultilevel"/>
+    <w:tmpl w:val="B7F48F1E"/>
+    <w:lvl w:ilvl="0" w:tplc="04090001">
+      <w:start w:val="1"/>
+      <w:numFmt w:val="bullet"/>
+      <w:lvlText w:val=""/>
+      <w:lvlJc w:val="left"/>
+      <w:pPr>
+        <w:ind w:left="720" w:hanging="360"/>
+      </w:pPr>
+      <w:rPr>
+        <w:rFonts w:ascii="Symbol" w:hAnsi="Symbol" w:hint="default"/>
+      </w:rPr>
+    </w:lvl>
+    <w:lvl w:ilvl="1" w:tplc="04090003">
+      <w:start w:val="1"/>
+      <w:numFmt w:val="bullet"/>
+      <w:lvlText w:val="o"/>
+      <w:lvlJc w:val="left"/>
+      <w:pPr>
+        <w:ind w:left="1440" w:hanging="360"/>
+      </w:pPr>
+      <w:rPr>
+        <w:rFonts w:ascii="Courier New" w:hAnsi="Courier New" w:cs="Courier New" w:hint="default"/>
+      </w:rPr>
+    </w:lvl>
+    <w:lvl w:ilvl="2" w:tplc="04090005">
+      <w:start w:val="1"/>
+      <w:numFmt w:val="bullet"/>
+      <w:lvlText w:val=""/>
+      <w:lvlJc w:val="left"/>
+      <w:pPr>
+        <w:ind w:left="2160" w:hanging="360"/>
+      </w:pPr>
+      <w:rPr>
+        <w:rFonts w:ascii="Wingdings" w:hAnsi="Wingdings" w:hint="default"/>
+      </w:rPr>
+    </w:lvl>
+    <w:lvl w:ilvl="3" w:tplc="04090001" w:tentative="1">
+      <w:start w:val="1"/>
+      <w:numFmt w:val="bullet"/>
+      <w:lvlText w:val=""/>
+      <w:lvlJc w:val="left"/>
+      <w:pPr>
+        <w:ind w:left="2880" w:hanging="360"/>
+      </w:pPr>
+      <w:rPr>
+        <w:rFonts w:ascii="Symbol" w:hAnsi="Symbol" w:hint="default"/>
+      </w:rPr>
+    </w:lvl>
+    <w:lvl w:ilvl="4" w:tplc="04090003" w:tentative="1">
+      <w:start w:val="1"/>
+      <w:numFmt w:val="bullet"/>
+      <w:lvlText w:val="o"/>
+      <w:lvlJc w:val="left"/>
+      <w:pPr>
+        <w:ind w:left="3600" w:hanging="360"/>
+      </w:pPr>
+      <w:rPr>
+        <w:rFonts w:ascii="Courier New" w:hAnsi="Courier New" w:cs="Courier New" w:hint="default"/>
+      </w:rPr>
+    </w:lvl>
+    <w:lvl w:ilvl="5" w:tplc="04090005" w:tentative="1">
+      <w:start w:val="1"/>
+      <w:numFmt w:val="bullet"/>
+      <w:lvlText w:val=""/>
+      <w:lvlJc w:val="left"/>
+      <w:pPr>
+        <w:ind w:left="4320" w:hanging="360"/>
+      </w:pPr>
+      <w:rPr>
+        <w:rFonts w:ascii="Wingdings" w:hAnsi="Wingdings" w:hint="default"/>
+      </w:rPr>
+    </w:lvl>
+    <w:lvl w:ilvl="6" w:tplc="04090001" w:tentative="1">
+      <w:start w:val="1"/>
+      <w:numFmt w:val="bullet"/>
+      <w:lvlText w:val=""/>
+      <w:lvlJc w:val="left"/>
+      <w:pPr>
+        <w:ind w:left="5040" w:hanging="360"/>
+      </w:pPr>
+      <w:rPr>
+        <w:rFonts w:ascii="Symbol" w:hAnsi="Symbol" w:hint="default"/>
+      </w:rPr>
+    </w:lvl>
+    <w:lvl w:ilvl="7" w:tplc="04090003" w:tentative="1">
+      <w:start w:val="1"/>
+      <w:numFmt w:val="bullet"/>
+      <w:lvlText w:val="o"/>
+      <w:lvlJc w:val="left"/>
+      <w:pPr>
+        <w:ind w:left="5760" w:hanging="360"/>
+      </w:pPr>
+      <w:rPr>
+        <w:rFonts w:ascii="Courier New" w:hAnsi="Courier New" w:cs="Courier New" w:hint="default"/>
+      </w:rPr>
+    </w:lvl>
+    <w:lvl w:ilvl="8" w:tplc="04090005" w:tentative="1">
+      <w:start w:val="1"/>
+      <w:numFmt w:val="bullet"/>
+      <w:lvlText w:val=""/>
+      <w:lvlJc w:val="left"/>
+      <w:pPr>
+        <w:ind w:left="6480" w:hanging="360"/>
+      </w:pPr>
+      <w:rPr>
+        <w:rFonts w:ascii="Wingdings" w:hAnsi="Wingdings" w:hint="default"/>
+      </w:rPr>
+    </w:lvl>
+  </w:abstractNum>
+  <w:abstractNum w:abstractNumId="2">
     <w:nsid w:val="191F6336"/>
     <w:multiLevelType w:val="multilevel"/>
     <w:tmpl w:val="96A0E85A"/>
@@ -3203,7 +3613,7 @@
       </w:pPr>
     </w:lvl>
   </w:abstractNum>
-  <w:abstractNum w:abstractNumId="1">
+  <w:abstractNum w:abstractNumId="3">
     <w:nsid w:val="2D09679B"/>
     <w:multiLevelType w:val="hybridMultilevel"/>
     <w:tmpl w:val="DA72DD2A"/>
@@ -3316,7 +3726,7 @@
       </w:rPr>
     </w:lvl>
   </w:abstractNum>
-  <w:abstractNum w:abstractNumId="2">
+  <w:abstractNum w:abstractNumId="4">
     <w:nsid w:val="2DF957AC"/>
     <w:multiLevelType w:val="hybridMultilevel"/>
     <w:tmpl w:val="96E2D0C6"/>
@@ -3429,7 +3839,209 @@
       </w:rPr>
     </w:lvl>
   </w:abstractNum>
-  <w:abstractNum w:abstractNumId="3">
+  <w:abstractNum w:abstractNumId="5">
+    <w:nsid w:val="319676DA"/>
+    <w:multiLevelType w:val="hybridMultilevel"/>
+    <w:tmpl w:val="A39ADAC8"/>
+    <w:lvl w:ilvl="0" w:tplc="04090001">
+      <w:start w:val="1"/>
+      <w:numFmt w:val="bullet"/>
+      <w:lvlText w:val=""/>
+      <w:lvlJc w:val="left"/>
+      <w:pPr>
+        <w:ind w:left="720" w:hanging="360"/>
+      </w:pPr>
+      <w:rPr>
+        <w:rFonts w:ascii="Symbol" w:hAnsi="Symbol" w:hint="default"/>
+      </w:rPr>
+    </w:lvl>
+    <w:lvl w:ilvl="1" w:tplc="04090003" w:tentative="1">
+      <w:start w:val="1"/>
+      <w:numFmt w:val="bullet"/>
+      <w:lvlText w:val="o"/>
+      <w:lvlJc w:val="left"/>
+      <w:pPr>
+        <w:ind w:left="1440" w:hanging="360"/>
+      </w:pPr>
+      <w:rPr>
+        <w:rFonts w:ascii="Courier New" w:hAnsi="Courier New" w:cs="Courier New" w:hint="default"/>
+      </w:rPr>
+    </w:lvl>
+    <w:lvl w:ilvl="2" w:tplc="04090005" w:tentative="1">
+      <w:start w:val="1"/>
+      <w:numFmt w:val="bullet"/>
+      <w:lvlText w:val=""/>
+      <w:lvlJc w:val="left"/>
+      <w:pPr>
+        <w:ind w:left="2160" w:hanging="360"/>
+      </w:pPr>
+      <w:rPr>
+        <w:rFonts w:ascii="Wingdings" w:hAnsi="Wingdings" w:hint="default"/>
+      </w:rPr>
+    </w:lvl>
+    <w:lvl w:ilvl="3" w:tplc="04090001" w:tentative="1">
+      <w:start w:val="1"/>
+      <w:numFmt w:val="bullet"/>
+      <w:lvlText w:val=""/>
+      <w:lvlJc w:val="left"/>
+      <w:pPr>
+        <w:ind w:left="2880" w:hanging="360"/>
+      </w:pPr>
+      <w:rPr>
+        <w:rFonts w:ascii="Symbol" w:hAnsi="Symbol" w:hint="default"/>
+      </w:rPr>
+    </w:lvl>
+    <w:lvl w:ilvl="4" w:tplc="04090003" w:tentative="1">
+      <w:start w:val="1"/>
+      <w:numFmt w:val="bullet"/>
+      <w:lvlText w:val="o"/>
+      <w:lvlJc w:val="left"/>
+      <w:pPr>
+        <w:ind w:left="3600" w:hanging="360"/>
+      </w:pPr>
+      <w:rPr>
+        <w:rFonts w:ascii="Courier New" w:hAnsi="Courier New" w:cs="Courier New" w:hint="default"/>
+      </w:rPr>
+    </w:lvl>
+    <w:lvl w:ilvl="5" w:tplc="04090005" w:tentative="1">
+      <w:start w:val="1"/>
+      <w:numFmt w:val="bullet"/>
+      <w:lvlText w:val=""/>
+      <w:lvlJc w:val="left"/>
+      <w:pPr>
+        <w:ind w:left="4320" w:hanging="360"/>
+      </w:pPr>
+      <w:rPr>
+        <w:rFonts w:ascii="Wingdings" w:hAnsi="Wingdings" w:hint="default"/>
+      </w:rPr>
+    </w:lvl>
+    <w:lvl w:ilvl="6" w:tplc="04090001" w:tentative="1">
+      <w:start w:val="1"/>
+      <w:numFmt w:val="bullet"/>
+      <w:lvlText w:val=""/>
+      <w:lvlJc w:val="left"/>
+      <w:pPr>
+        <w:ind w:left="5040" w:hanging="360"/>
+      </w:pPr>
+      <w:rPr>
+        <w:rFonts w:ascii="Symbol" w:hAnsi="Symbol" w:hint="default"/>
+      </w:rPr>
+    </w:lvl>
+    <w:lvl w:ilvl="7" w:tplc="04090003" w:tentative="1">
+      <w:start w:val="1"/>
+      <w:numFmt w:val="bullet"/>
+      <w:lvlText w:val="o"/>
+      <w:lvlJc w:val="left"/>
+      <w:pPr>
+        <w:ind w:left="5760" w:hanging="360"/>
+      </w:pPr>
+      <w:rPr>
+        <w:rFonts w:ascii="Courier New" w:hAnsi="Courier New" w:cs="Courier New" w:hint="default"/>
+      </w:rPr>
+    </w:lvl>
+    <w:lvl w:ilvl="8" w:tplc="04090005" w:tentative="1">
+      <w:start w:val="1"/>
+      <w:numFmt w:val="bullet"/>
+      <w:lvlText w:val=""/>
+      <w:lvlJc w:val="left"/>
+      <w:pPr>
+        <w:ind w:left="6480" w:hanging="360"/>
+      </w:pPr>
+      <w:rPr>
+        <w:rFonts w:ascii="Wingdings" w:hAnsi="Wingdings" w:hint="default"/>
+      </w:rPr>
+    </w:lvl>
+  </w:abstractNum>
+  <w:abstractNum w:abstractNumId="6">
+    <w:nsid w:val="41801FEE"/>
+    <w:multiLevelType w:val="hybridMultilevel"/>
+    <w:tmpl w:val="311C8B40"/>
+    <w:lvl w:ilvl="0" w:tplc="04090001">
+      <w:start w:val="1"/>
+      <w:numFmt w:val="bullet"/>
+      <w:lvlText w:val=""/>
+      <w:lvlJc w:val="left"/>
+      <w:pPr>
+        <w:ind w:left="720" w:hanging="360"/>
+      </w:pPr>
+      <w:rPr>
+        <w:rFonts w:ascii="Symbol" w:hAnsi="Symbol" w:hint="default"/>
+      </w:rPr>
+    </w:lvl>
+    <w:lvl w:ilvl="1" w:tplc="04090019">
+      <w:start w:val="1"/>
+      <w:numFmt w:val="lowerLetter"/>
+      <w:lvlText w:val="%2."/>
+      <w:lvlJc w:val="left"/>
+      <w:pPr>
+        <w:ind w:left="1440" w:hanging="360"/>
+      </w:pPr>
+    </w:lvl>
+    <w:lvl w:ilvl="2" w:tplc="0409001B">
+      <w:start w:val="1"/>
+      <w:numFmt w:val="lowerRoman"/>
+      <w:lvlText w:val="%3."/>
+      <w:lvlJc w:val="right"/>
+      <w:pPr>
+        <w:ind w:left="2160" w:hanging="180"/>
+      </w:pPr>
+    </w:lvl>
+    <w:lvl w:ilvl="3" w:tplc="0409000F" w:tentative="1">
+      <w:start w:val="1"/>
+      <w:numFmt w:val="decimal"/>
+      <w:lvlText w:val="%4."/>
+      <w:lvlJc w:val="left"/>
+      <w:pPr>
+        <w:ind w:left="2880" w:hanging="360"/>
+      </w:pPr>
+    </w:lvl>
+    <w:lvl w:ilvl="4" w:tplc="04090019" w:tentative="1">
+      <w:start w:val="1"/>
+      <w:numFmt w:val="lowerLetter"/>
+      <w:lvlText w:val="%5."/>
+      <w:lvlJc w:val="left"/>
+      <w:pPr>
+        <w:ind w:left="3600" w:hanging="360"/>
+      </w:pPr>
+    </w:lvl>
+    <w:lvl w:ilvl="5" w:tplc="0409001B" w:tentative="1">
+      <w:start w:val="1"/>
+      <w:numFmt w:val="lowerRoman"/>
+      <w:lvlText w:val="%6."/>
+      <w:lvlJc w:val="right"/>
+      <w:pPr>
+        <w:ind w:left="4320" w:hanging="180"/>
+      </w:pPr>
+    </w:lvl>
+    <w:lvl w:ilvl="6" w:tplc="0409000F" w:tentative="1">
+      <w:start w:val="1"/>
+      <w:numFmt w:val="decimal"/>
+      <w:lvlText w:val="%7."/>
+      <w:lvlJc w:val="left"/>
+      <w:pPr>
+        <w:ind w:left="5040" w:hanging="360"/>
+      </w:pPr>
+    </w:lvl>
+    <w:lvl w:ilvl="7" w:tplc="04090019" w:tentative="1">
+      <w:start w:val="1"/>
+      <w:numFmt w:val="lowerLetter"/>
+      <w:lvlText w:val="%8."/>
+      <w:lvlJc w:val="left"/>
+      <w:pPr>
+        <w:ind w:left="5760" w:hanging="360"/>
+      </w:pPr>
+    </w:lvl>
+    <w:lvl w:ilvl="8" w:tplc="0409001B" w:tentative="1">
+      <w:start w:val="1"/>
+      <w:numFmt w:val="lowerRoman"/>
+      <w:lvlText w:val="%9."/>
+      <w:lvlJc w:val="right"/>
+      <w:pPr>
+        <w:ind w:left="6480" w:hanging="180"/>
+      </w:pPr>
+    </w:lvl>
+  </w:abstractNum>
+  <w:abstractNum w:abstractNumId="7">
     <w:nsid w:val="464462EB"/>
     <w:multiLevelType w:val="hybridMultilevel"/>
     <w:tmpl w:val="20DC20D0"/>
@@ -3515,17 +4127,353 @@
       </w:pPr>
     </w:lvl>
   </w:abstractNum>
+  <w:abstractNum w:abstractNumId="8">
+    <w:nsid w:val="746A5722"/>
+    <w:multiLevelType w:val="hybridMultilevel"/>
+    <w:tmpl w:val="DD105940"/>
+    <w:lvl w:ilvl="0" w:tplc="04090001">
+      <w:start w:val="1"/>
+      <w:numFmt w:val="bullet"/>
+      <w:lvlText w:val=""/>
+      <w:lvlJc w:val="left"/>
+      <w:pPr>
+        <w:ind w:left="720" w:hanging="360"/>
+      </w:pPr>
+      <w:rPr>
+        <w:rFonts w:ascii="Symbol" w:hAnsi="Symbol" w:hint="default"/>
+      </w:rPr>
+    </w:lvl>
+    <w:lvl w:ilvl="1" w:tplc="04090019">
+      <w:start w:val="1"/>
+      <w:numFmt w:val="lowerLetter"/>
+      <w:lvlText w:val="%2."/>
+      <w:lvlJc w:val="left"/>
+      <w:pPr>
+        <w:ind w:left="1440" w:hanging="360"/>
+      </w:pPr>
+    </w:lvl>
+    <w:lvl w:ilvl="2" w:tplc="0409001B">
+      <w:start w:val="1"/>
+      <w:numFmt w:val="lowerRoman"/>
+      <w:lvlText w:val="%3."/>
+      <w:lvlJc w:val="right"/>
+      <w:pPr>
+        <w:ind w:left="2160" w:hanging="180"/>
+      </w:pPr>
+    </w:lvl>
+    <w:lvl w:ilvl="3" w:tplc="0409000F" w:tentative="1">
+      <w:start w:val="1"/>
+      <w:numFmt w:val="decimal"/>
+      <w:lvlText w:val="%4."/>
+      <w:lvlJc w:val="left"/>
+      <w:pPr>
+        <w:ind w:left="2880" w:hanging="360"/>
+      </w:pPr>
+    </w:lvl>
+    <w:lvl w:ilvl="4" w:tplc="04090019" w:tentative="1">
+      <w:start w:val="1"/>
+      <w:numFmt w:val="lowerLetter"/>
+      <w:lvlText w:val="%5."/>
+      <w:lvlJc w:val="left"/>
+      <w:pPr>
+        <w:ind w:left="3600" w:hanging="360"/>
+      </w:pPr>
+    </w:lvl>
+    <w:lvl w:ilvl="5" w:tplc="0409001B" w:tentative="1">
+      <w:start w:val="1"/>
+      <w:numFmt w:val="lowerRoman"/>
+      <w:lvlText w:val="%6."/>
+      <w:lvlJc w:val="right"/>
+      <w:pPr>
+        <w:ind w:left="4320" w:hanging="180"/>
+      </w:pPr>
+    </w:lvl>
+    <w:lvl w:ilvl="6" w:tplc="0409000F" w:tentative="1">
+      <w:start w:val="1"/>
+      <w:numFmt w:val="decimal"/>
+      <w:lvlText w:val="%7."/>
+      <w:lvlJc w:val="left"/>
+      <w:pPr>
+        <w:ind w:left="5040" w:hanging="360"/>
+      </w:pPr>
+    </w:lvl>
+    <w:lvl w:ilvl="7" w:tplc="04090019" w:tentative="1">
+      <w:start w:val="1"/>
+      <w:numFmt w:val="lowerLetter"/>
+      <w:lvlText w:val="%8."/>
+      <w:lvlJc w:val="left"/>
+      <w:pPr>
+        <w:ind w:left="5760" w:hanging="360"/>
+      </w:pPr>
+    </w:lvl>
+    <w:lvl w:ilvl="8" w:tplc="0409001B" w:tentative="1">
+      <w:start w:val="1"/>
+      <w:numFmt w:val="lowerRoman"/>
+      <w:lvlText w:val="%9."/>
+      <w:lvlJc w:val="right"/>
+      <w:pPr>
+        <w:ind w:left="6480" w:hanging="180"/>
+      </w:pPr>
+    </w:lvl>
+  </w:abstractNum>
+  <w:abstractNum w:abstractNumId="9">
+    <w:nsid w:val="74C31F66"/>
+    <w:multiLevelType w:val="hybridMultilevel"/>
+    <w:tmpl w:val="9C76D4F2"/>
+    <w:lvl w:ilvl="0" w:tplc="04090003">
+      <w:start w:val="1"/>
+      <w:numFmt w:val="bullet"/>
+      <w:lvlText w:val="o"/>
+      <w:lvlJc w:val="left"/>
+      <w:pPr>
+        <w:ind w:left="360" w:hanging="360"/>
+      </w:pPr>
+      <w:rPr>
+        <w:rFonts w:ascii="Courier New" w:hAnsi="Courier New" w:cs="Courier New" w:hint="default"/>
+      </w:rPr>
+    </w:lvl>
+    <w:lvl w:ilvl="1" w:tplc="04090003" w:tentative="1">
+      <w:start w:val="1"/>
+      <w:numFmt w:val="bullet"/>
+      <w:lvlText w:val="o"/>
+      <w:lvlJc w:val="left"/>
+      <w:pPr>
+        <w:ind w:left="360" w:hanging="360"/>
+      </w:pPr>
+      <w:rPr>
+        <w:rFonts w:ascii="Courier New" w:hAnsi="Courier New" w:cs="Courier New" w:hint="default"/>
+      </w:rPr>
+    </w:lvl>
+    <w:lvl w:ilvl="2" w:tplc="04090005" w:tentative="1">
+      <w:start w:val="1"/>
+      <w:numFmt w:val="bullet"/>
+      <w:lvlText w:val=""/>
+      <w:lvlJc w:val="left"/>
+      <w:pPr>
+        <w:ind w:left="1080" w:hanging="360"/>
+      </w:pPr>
+      <w:rPr>
+        <w:rFonts w:ascii="Wingdings" w:hAnsi="Wingdings" w:hint="default"/>
+      </w:rPr>
+    </w:lvl>
+    <w:lvl w:ilvl="3" w:tplc="04090001" w:tentative="1">
+      <w:start w:val="1"/>
+      <w:numFmt w:val="bullet"/>
+      <w:lvlText w:val=""/>
+      <w:lvlJc w:val="left"/>
+      <w:pPr>
+        <w:ind w:left="1800" w:hanging="360"/>
+      </w:pPr>
+      <w:rPr>
+        <w:rFonts w:ascii="Symbol" w:hAnsi="Symbol" w:hint="default"/>
+      </w:rPr>
+    </w:lvl>
+    <w:lvl w:ilvl="4" w:tplc="04090003" w:tentative="1">
+      <w:start w:val="1"/>
+      <w:numFmt w:val="bullet"/>
+      <w:lvlText w:val="o"/>
+      <w:lvlJc w:val="left"/>
+      <w:pPr>
+        <w:ind w:left="2520" w:hanging="360"/>
+      </w:pPr>
+      <w:rPr>
+        <w:rFonts w:ascii="Courier New" w:hAnsi="Courier New" w:cs="Courier New" w:hint="default"/>
+      </w:rPr>
+    </w:lvl>
+    <w:lvl w:ilvl="5" w:tplc="04090005" w:tentative="1">
+      <w:start w:val="1"/>
+      <w:numFmt w:val="bullet"/>
+      <w:lvlText w:val=""/>
+      <w:lvlJc w:val="left"/>
+      <w:pPr>
+        <w:ind w:left="3240" w:hanging="360"/>
+      </w:pPr>
+      <w:rPr>
+        <w:rFonts w:ascii="Wingdings" w:hAnsi="Wingdings" w:hint="default"/>
+      </w:rPr>
+    </w:lvl>
+    <w:lvl w:ilvl="6" w:tplc="04090001" w:tentative="1">
+      <w:start w:val="1"/>
+      <w:numFmt w:val="bullet"/>
+      <w:lvlText w:val=""/>
+      <w:lvlJc w:val="left"/>
+      <w:pPr>
+        <w:ind w:left="3960" w:hanging="360"/>
+      </w:pPr>
+      <w:rPr>
+        <w:rFonts w:ascii="Symbol" w:hAnsi="Symbol" w:hint="default"/>
+      </w:rPr>
+    </w:lvl>
+    <w:lvl w:ilvl="7" w:tplc="04090003" w:tentative="1">
+      <w:start w:val="1"/>
+      <w:numFmt w:val="bullet"/>
+      <w:lvlText w:val="o"/>
+      <w:lvlJc w:val="left"/>
+      <w:pPr>
+        <w:ind w:left="4680" w:hanging="360"/>
+      </w:pPr>
+      <w:rPr>
+        <w:rFonts w:ascii="Courier New" w:hAnsi="Courier New" w:cs="Courier New" w:hint="default"/>
+      </w:rPr>
+    </w:lvl>
+    <w:lvl w:ilvl="8" w:tplc="04090005" w:tentative="1">
+      <w:start w:val="1"/>
+      <w:numFmt w:val="bullet"/>
+      <w:lvlText w:val=""/>
+      <w:lvlJc w:val="left"/>
+      <w:pPr>
+        <w:ind w:left="5400" w:hanging="360"/>
+      </w:pPr>
+      <w:rPr>
+        <w:rFonts w:ascii="Wingdings" w:hAnsi="Wingdings" w:hint="default"/>
+      </w:rPr>
+    </w:lvl>
+  </w:abstractNum>
+  <w:abstractNum w:abstractNumId="10">
+    <w:nsid w:val="7A09740B"/>
+    <w:multiLevelType w:val="hybridMultilevel"/>
+    <w:tmpl w:val="22162790"/>
+    <w:lvl w:ilvl="0" w:tplc="04090001">
+      <w:start w:val="1"/>
+      <w:numFmt w:val="bullet"/>
+      <w:lvlText w:val=""/>
+      <w:lvlJc w:val="left"/>
+      <w:pPr>
+        <w:ind w:left="720" w:hanging="360"/>
+      </w:pPr>
+      <w:rPr>
+        <w:rFonts w:ascii="Symbol" w:hAnsi="Symbol" w:hint="default"/>
+      </w:rPr>
+    </w:lvl>
+    <w:lvl w:ilvl="1" w:tplc="04090003" w:tentative="1">
+      <w:start w:val="1"/>
+      <w:numFmt w:val="bullet"/>
+      <w:lvlText w:val="o"/>
+      <w:lvlJc w:val="left"/>
+      <w:pPr>
+        <w:ind w:left="1440" w:hanging="360"/>
+      </w:pPr>
+      <w:rPr>
+        <w:rFonts w:ascii="Courier New" w:hAnsi="Courier New" w:cs="Courier New" w:hint="default"/>
+      </w:rPr>
+    </w:lvl>
+    <w:lvl w:ilvl="2" w:tplc="04090005" w:tentative="1">
+      <w:start w:val="1"/>
+      <w:numFmt w:val="bullet"/>
+      <w:lvlText w:val=""/>
+      <w:lvlJc w:val="left"/>
+      <w:pPr>
+        <w:ind w:left="2160" w:hanging="360"/>
+      </w:pPr>
+      <w:rPr>
+        <w:rFonts w:ascii="Wingdings" w:hAnsi="Wingdings" w:hint="default"/>
+      </w:rPr>
+    </w:lvl>
+    <w:lvl w:ilvl="3" w:tplc="04090001" w:tentative="1">
+      <w:start w:val="1"/>
+      <w:numFmt w:val="bullet"/>
+      <w:lvlText w:val=""/>
+      <w:lvlJc w:val="left"/>
+      <w:pPr>
+        <w:ind w:left="2880" w:hanging="360"/>
+      </w:pPr>
+      <w:rPr>
+        <w:rFonts w:ascii="Symbol" w:hAnsi="Symbol" w:hint="default"/>
+      </w:rPr>
+    </w:lvl>
+    <w:lvl w:ilvl="4" w:tplc="04090003" w:tentative="1">
+      <w:start w:val="1"/>
+      <w:numFmt w:val="bullet"/>
+      <w:lvlText w:val="o"/>
+      <w:lvlJc w:val="left"/>
+      <w:pPr>
+        <w:ind w:left="3600" w:hanging="360"/>
+      </w:pPr>
+      <w:rPr>
+        <w:rFonts w:ascii="Courier New" w:hAnsi="Courier New" w:cs="Courier New" w:hint="default"/>
+      </w:rPr>
+    </w:lvl>
+    <w:lvl w:ilvl="5" w:tplc="04090005" w:tentative="1">
+      <w:start w:val="1"/>
+      <w:numFmt w:val="bullet"/>
+      <w:lvlText w:val=""/>
+      <w:lvlJc w:val="left"/>
+      <w:pPr>
+        <w:ind w:left="4320" w:hanging="360"/>
+      </w:pPr>
+      <w:rPr>
+        <w:rFonts w:ascii="Wingdings" w:hAnsi="Wingdings" w:hint="default"/>
+      </w:rPr>
+    </w:lvl>
+    <w:lvl w:ilvl="6" w:tplc="04090001" w:tentative="1">
+      <w:start w:val="1"/>
+      <w:numFmt w:val="bullet"/>
+      <w:lvlText w:val=""/>
+      <w:lvlJc w:val="left"/>
+      <w:pPr>
+        <w:ind w:left="5040" w:hanging="360"/>
+      </w:pPr>
+      <w:rPr>
+        <w:rFonts w:ascii="Symbol" w:hAnsi="Symbol" w:hint="default"/>
+      </w:rPr>
+    </w:lvl>
+    <w:lvl w:ilvl="7" w:tplc="04090003" w:tentative="1">
+      <w:start w:val="1"/>
+      <w:numFmt w:val="bullet"/>
+      <w:lvlText w:val="o"/>
+      <w:lvlJc w:val="left"/>
+      <w:pPr>
+        <w:ind w:left="5760" w:hanging="360"/>
+      </w:pPr>
+      <w:rPr>
+        <w:rFonts w:ascii="Courier New" w:hAnsi="Courier New" w:cs="Courier New" w:hint="default"/>
+      </w:rPr>
+    </w:lvl>
+    <w:lvl w:ilvl="8" w:tplc="04090005" w:tentative="1">
+      <w:start w:val="1"/>
+      <w:numFmt w:val="bullet"/>
+      <w:lvlText w:val=""/>
+      <w:lvlJc w:val="left"/>
+      <w:pPr>
+        <w:ind w:left="6480" w:hanging="360"/>
+      </w:pPr>
+      <w:rPr>
+        <w:rFonts w:ascii="Wingdings" w:hAnsi="Wingdings" w:hint="default"/>
+      </w:rPr>
+    </w:lvl>
+  </w:abstractNum>
   <w:num w:numId="1">
+    <w:abstractNumId w:val="7"/>
+  </w:num>
+  <w:num w:numId="2">
+    <w:abstractNumId w:val="2"/>
+  </w:num>
+  <w:num w:numId="3">
     <w:abstractNumId w:val="3"/>
   </w:num>
-  <w:num w:numId="2">
+  <w:num w:numId="4">
+    <w:abstractNumId w:val="4"/>
+  </w:num>
+  <w:num w:numId="5">
+    <w:abstractNumId w:val="10"/>
+  </w:num>
+  <w:num w:numId="6">
+    <w:abstractNumId w:val="5"/>
+  </w:num>
+  <w:num w:numId="7">
     <w:abstractNumId w:val="0"/>
   </w:num>
-  <w:num w:numId="3">
+  <w:num w:numId="8">
     <w:abstractNumId w:val="1"/>
   </w:num>
-  <w:num w:numId="4">
-    <w:abstractNumId w:val="2"/>
+  <w:num w:numId="9">
+    <w:abstractNumId w:val="9"/>
+  </w:num>
+  <w:num w:numId="10">
+    <w:abstractNumId w:val="6"/>
+  </w:num>
+  <w:num w:numId="11">
+    <w:abstractNumId w:val="8"/>
   </w:num>
 </w:numbering>
 </file>

</xml_diff>

<commit_message>
format and adapt Unit 1 5-7
</commit_message>
<xml_diff>
--- a/Unit1/InProgress/Unit1 5-7.docx
+++ b/Unit1/InProgress/Unit1 5-7.docx
@@ -36,12 +36,7 @@
         <w:t>Topic Description</w:t>
       </w:r>
       <w:r>
-        <w:t>: Search engines and how they work are explored through trying various internet search techniques. A selection of Internet resources that are useful for finding information are introduced as well as a selection of Web 2.0 applications. Several websites are evaluated by using a rubric to determine if they are “good” websi</w:t>
-      </w:r>
-      <w:bookmarkStart w:id="0" w:name="_GoBack"/>
-      <w:bookmarkEnd w:id="0"/>
-      <w:r>
-        <w:t>tes.</w:t>
+        <w:t>: Search engines and how they work are explored through trying various internet search techniques. A selection of Internet resources that are useful for finding information are introduced as well as a selection of Web 2.0 applications. Several websites are evaluated by using a rubric to determine if they are “good” websites.</w:t>
       </w:r>
     </w:p>
     <w:p>
@@ -1190,14 +1185,17 @@
           <w:numId w:val="10"/>
         </w:numPr>
       </w:pPr>
-      <w:proofErr w:type="spellStart"/>
-      <w:r>
-        <w:t>Mapquest</w:t>
-      </w:r>
-      <w:proofErr w:type="spellEnd"/>
-      <w:r>
-        <w:t xml:space="preserve">: http://www.mapquest.com </w:t>
-      </w:r>
+      <w:r>
+        <w:t>Yahoo</w:t>
+      </w:r>
+      <w:r>
+        <w:t xml:space="preserve">: </w:t>
+      </w:r>
+      <w:r>
+        <w:t>http://maps.yahoo.com/</w:t>
+      </w:r>
+      <w:bookmarkStart w:id="0" w:name="_GoBack"/>
+      <w:bookmarkEnd w:id="0"/>
     </w:p>
     <w:p>
       <w:pPr>

</xml_diff>

<commit_message>
Fixing a mistake with the table
</commit_message>
<xml_diff>
--- a/Unit1/InProgress/Unit1 5-7.docx
+++ b/Unit1/InProgress/Unit1 5-7.docx
@@ -13,6 +13,12 @@
           <w:b/>
         </w:rPr>
         <w:t>Unit I</w:t>
+      </w:r>
+      <w:r>
+        <w:rPr>
+          <w:b/>
+        </w:rPr>
+        <w:t xml:space="preserve"> </w:t>
       </w:r>
     </w:p>
     <w:p>
@@ -1194,8 +1200,6 @@
       <w:r>
         <w:t>http://maps.yahoo.com/</w:t>
       </w:r>
-      <w:bookmarkStart w:id="0" w:name="_GoBack"/>
-      <w:bookmarkEnd w:id="0"/>
     </w:p>
     <w:p>
       <w:pPr>
@@ -2252,9 +2256,6 @@
             <w:pPr>
               <w:spacing w:line="360" w:lineRule="auto"/>
             </w:pPr>
-            <w:r>
-              <w:t>Yes</w:t>
-            </w:r>
           </w:p>
         </w:tc>
         <w:tc>
@@ -2265,9 +2266,6 @@
             <w:pPr>
               <w:spacing w:line="360" w:lineRule="auto"/>
             </w:pPr>
-            <w:r>
-              <w:t>No</w:t>
-            </w:r>
           </w:p>
         </w:tc>
         <w:tc>
@@ -2278,9 +2276,8 @@
             <w:pPr>
               <w:spacing w:line="360" w:lineRule="auto"/>
             </w:pPr>
-            <w:r>
-              <w:t>Unsure</w:t>
-            </w:r>
+            <w:bookmarkStart w:id="0" w:name="_GoBack"/>
+            <w:bookmarkEnd w:id="0"/>
           </w:p>
         </w:tc>
       </w:tr>

</xml_diff>

<commit_message>
Format and Adapt Unit1 5-7
</commit_message>
<xml_diff>
--- a/Unit1/InProgress/Unit1 5-7.docx
+++ b/Unit1/InProgress/Unit1 5-7.docx
@@ -5,17 +5,20 @@
     <w:p>
       <w:pPr>
         <w:rPr>
+          <w:rFonts w:ascii="Arial" w:hAnsi="Arial" w:cs="Arial"/>
           <w:b/>
         </w:rPr>
       </w:pPr>
       <w:r>
         <w:rPr>
+          <w:rFonts w:ascii="Arial" w:hAnsi="Arial" w:cs="Arial"/>
           <w:b/>
         </w:rPr>
         <w:t>Unit I</w:t>
       </w:r>
       <w:r>
         <w:rPr>
+          <w:rFonts w:ascii="Arial" w:hAnsi="Arial" w:cs="Arial"/>
           <w:b/>
         </w:rPr>
         <w:t xml:space="preserve"> </w:t>
@@ -24,42 +27,63 @@
     <w:p>
       <w:pPr>
         <w:rPr>
+          <w:rFonts w:ascii="Arial" w:hAnsi="Arial" w:cs="Arial"/>
           <w:b/>
         </w:rPr>
       </w:pPr>
       <w:r>
         <w:rPr>
+          <w:rFonts w:ascii="Arial" w:hAnsi="Arial" w:cs="Arial"/>
           <w:b/>
         </w:rPr>
         <w:t>Instructional Days: 5-7</w:t>
       </w:r>
     </w:p>
     <w:p>
-      <w:r>
-        <w:rPr>
+      <w:pPr>
+        <w:rPr>
+          <w:rFonts w:ascii="Arial" w:hAnsi="Arial" w:cs="Arial"/>
+        </w:rPr>
+      </w:pPr>
+      <w:r>
+        <w:rPr>
+          <w:rFonts w:ascii="Arial" w:hAnsi="Arial" w:cs="Arial"/>
           <w:b/>
         </w:rPr>
         <w:t>Topic Description</w:t>
       </w:r>
       <w:r>
+        <w:rPr>
+          <w:rFonts w:ascii="Arial" w:hAnsi="Arial" w:cs="Arial"/>
+        </w:rPr>
         <w:t>: Search engines and how they work are explored through trying various internet search techniques. A selection of Internet resources that are useful for finding information are introduced as well as a selection of Web 2.0 applications. Several websites are evaluated by using a rubric to determine if they are “good” websites.</w:t>
       </w:r>
     </w:p>
     <w:p>
       <w:pPr>
         <w:rPr>
+          <w:rFonts w:ascii="Arial" w:hAnsi="Arial" w:cs="Arial"/>
           <w:b/>
         </w:rPr>
       </w:pPr>
       <w:r>
         <w:rPr>
+          <w:rFonts w:ascii="Arial" w:hAnsi="Arial" w:cs="Arial"/>
           <w:b/>
         </w:rPr>
         <w:t>Objectives:</w:t>
       </w:r>
     </w:p>
     <w:p>
-      <w:r>
+      <w:pPr>
+        <w:rPr>
+          <w:rFonts w:ascii="Arial" w:hAnsi="Arial" w:cs="Arial"/>
+        </w:rPr>
+      </w:pPr>
+      <w:r>
+        <w:rPr>
+          <w:rFonts w:ascii="Arial" w:hAnsi="Arial" w:cs="Arial"/>
+        </w:rPr>
         <w:t>The student will be able to:</w:t>
       </w:r>
     </w:p>
@@ -70,8 +94,14 @@
           <w:ilvl w:val="0"/>
           <w:numId w:val="5"/>
         </w:numPr>
-      </w:pPr>
-      <w:r>
+        <w:rPr>
+          <w:rFonts w:ascii="Arial" w:hAnsi="Arial" w:cs="Arial"/>
+        </w:rPr>
+      </w:pPr>
+      <w:r>
+        <w:rPr>
+          <w:rFonts w:ascii="Arial" w:hAnsi="Arial" w:cs="Arial"/>
+        </w:rPr>
         <w:t xml:space="preserve">Perform searches and explain how to refine searches to retrieve better information. </w:t>
       </w:r>
     </w:p>
@@ -82,8 +112,14 @@
           <w:ilvl w:val="0"/>
           <w:numId w:val="5"/>
         </w:numPr>
-      </w:pPr>
-      <w:r>
+        <w:rPr>
+          <w:rFonts w:ascii="Arial" w:hAnsi="Arial" w:cs="Arial"/>
+        </w:rPr>
+      </w:pPr>
+      <w:r>
+        <w:rPr>
+          <w:rFonts w:ascii="Arial" w:hAnsi="Arial" w:cs="Arial"/>
+        </w:rPr>
         <w:t xml:space="preserve">Identify resources for finding information in addition to ranking based search engines. </w:t>
       </w:r>
     </w:p>
@@ -94,8 +130,14 @@
           <w:ilvl w:val="0"/>
           <w:numId w:val="5"/>
         </w:numPr>
-      </w:pPr>
-      <w:r>
+        <w:rPr>
+          <w:rFonts w:ascii="Arial" w:hAnsi="Arial" w:cs="Arial"/>
+        </w:rPr>
+      </w:pPr>
+      <w:r>
+        <w:rPr>
+          <w:rFonts w:ascii="Arial" w:hAnsi="Arial" w:cs="Arial"/>
+        </w:rPr>
         <w:t xml:space="preserve">Differentiate between ranking based search engines and social bookmarking (collaborative) search engines. </w:t>
       </w:r>
     </w:p>
@@ -106,8 +148,14 @@
           <w:ilvl w:val="0"/>
           <w:numId w:val="5"/>
         </w:numPr>
-      </w:pPr>
-      <w:r>
+        <w:rPr>
+          <w:rFonts w:ascii="Arial" w:hAnsi="Arial" w:cs="Arial"/>
+        </w:rPr>
+      </w:pPr>
+      <w:r>
+        <w:rPr>
+          <w:rFonts w:ascii="Arial" w:hAnsi="Arial" w:cs="Arial"/>
+        </w:rPr>
         <w:t xml:space="preserve">Use a variety of Web 2.0 applications. </w:t>
       </w:r>
     </w:p>
@@ -118,19 +166,27 @@
           <w:ilvl w:val="0"/>
           <w:numId w:val="5"/>
         </w:numPr>
-      </w:pPr>
-      <w:r>
+        <w:rPr>
+          <w:rFonts w:ascii="Arial" w:hAnsi="Arial" w:cs="Arial"/>
+        </w:rPr>
+      </w:pPr>
+      <w:r>
+        <w:rPr>
+          <w:rFonts w:ascii="Arial" w:hAnsi="Arial" w:cs="Arial"/>
+        </w:rPr>
         <w:t xml:space="preserve">Develop and use a rubric to evaluate websites. </w:t>
       </w:r>
     </w:p>
     <w:p>
       <w:pPr>
         <w:rPr>
+          <w:rFonts w:ascii="Arial" w:hAnsi="Arial" w:cs="Arial"/>
           <w:b/>
         </w:rPr>
       </w:pPr>
       <w:r>
         <w:rPr>
+          <w:rFonts w:ascii="Arial" w:hAnsi="Arial" w:cs="Arial"/>
           <w:b/>
         </w:rPr>
         <w:t xml:space="preserve">Outline of the Lesson: </w:t>
@@ -143,8 +199,14 @@
           <w:ilvl w:val="0"/>
           <w:numId w:val="6"/>
         </w:numPr>
-      </w:pPr>
-      <w:r>
+        <w:rPr>
+          <w:rFonts w:ascii="Arial" w:hAnsi="Arial" w:cs="Arial"/>
+        </w:rPr>
+      </w:pPr>
+      <w:r>
+        <w:rPr>
+          <w:rFonts w:ascii="Arial" w:hAnsi="Arial" w:cs="Arial"/>
+        </w:rPr>
         <w:t xml:space="preserve">Journal Entry (5 minutes) </w:t>
       </w:r>
     </w:p>
@@ -155,8 +217,14 @@
           <w:ilvl w:val="0"/>
           <w:numId w:val="6"/>
         </w:numPr>
-      </w:pPr>
-      <w:r>
+        <w:rPr>
+          <w:rFonts w:ascii="Arial" w:hAnsi="Arial" w:cs="Arial"/>
+        </w:rPr>
+      </w:pPr>
+      <w:r>
+        <w:rPr>
+          <w:rFonts w:ascii="Arial" w:hAnsi="Arial" w:cs="Arial"/>
+        </w:rPr>
         <w:t xml:space="preserve">Internet Scavenger Hunt (25 minutes) </w:t>
       </w:r>
     </w:p>
@@ -167,8 +235,14 @@
           <w:ilvl w:val="0"/>
           <w:numId w:val="6"/>
         </w:numPr>
-      </w:pPr>
-      <w:r>
+        <w:rPr>
+          <w:rFonts w:ascii="Arial" w:hAnsi="Arial" w:cs="Arial"/>
+        </w:rPr>
+      </w:pPr>
+      <w:r>
+        <w:rPr>
+          <w:rFonts w:ascii="Arial" w:hAnsi="Arial" w:cs="Arial"/>
+        </w:rPr>
         <w:t xml:space="preserve">Discussion of other resources for finding information (10 minutes) </w:t>
       </w:r>
     </w:p>
@@ -179,8 +253,14 @@
           <w:ilvl w:val="0"/>
           <w:numId w:val="6"/>
         </w:numPr>
-      </w:pPr>
-      <w:r>
+        <w:rPr>
+          <w:rFonts w:ascii="Arial" w:hAnsi="Arial" w:cs="Arial"/>
+        </w:rPr>
+      </w:pPr>
+      <w:r>
+        <w:rPr>
+          <w:rFonts w:ascii="Arial" w:hAnsi="Arial" w:cs="Arial"/>
+        </w:rPr>
         <w:t xml:space="preserve">Experimentation with these resources (15 minutes) </w:t>
       </w:r>
     </w:p>
@@ -191,8 +271,14 @@
           <w:ilvl w:val="0"/>
           <w:numId w:val="6"/>
         </w:numPr>
-      </w:pPr>
-      <w:r>
+        <w:rPr>
+          <w:rFonts w:ascii="Arial" w:hAnsi="Arial" w:cs="Arial"/>
+        </w:rPr>
+      </w:pPr>
+      <w:r>
+        <w:rPr>
+          <w:rFonts w:ascii="Arial" w:hAnsi="Arial" w:cs="Arial"/>
+        </w:rPr>
         <w:t xml:space="preserve">Jigsaw activity involving Web 2.0 applications (55 minutes) </w:t>
       </w:r>
     </w:p>
@@ -203,8 +289,14 @@
           <w:ilvl w:val="0"/>
           <w:numId w:val="6"/>
         </w:numPr>
-      </w:pPr>
-      <w:r>
+        <w:rPr>
+          <w:rFonts w:ascii="Arial" w:hAnsi="Arial" w:cs="Arial"/>
+        </w:rPr>
+      </w:pPr>
+      <w:r>
+        <w:rPr>
+          <w:rFonts w:ascii="Arial" w:hAnsi="Arial" w:cs="Arial"/>
+        </w:rPr>
         <w:t xml:space="preserve">Journal entry (5 minutes) </w:t>
       </w:r>
     </w:p>
@@ -215,8 +307,14 @@
           <w:ilvl w:val="0"/>
           <w:numId w:val="6"/>
         </w:numPr>
-      </w:pPr>
-      <w:r>
+        <w:rPr>
+          <w:rFonts w:ascii="Arial" w:hAnsi="Arial" w:cs="Arial"/>
+        </w:rPr>
+      </w:pPr>
+      <w:r>
+        <w:rPr>
+          <w:rFonts w:ascii="Arial" w:hAnsi="Arial" w:cs="Arial"/>
+        </w:rPr>
         <w:t xml:space="preserve">Web site evaluation criteria (20 minutes) </w:t>
       </w:r>
     </w:p>
@@ -227,8 +325,14 @@
           <w:ilvl w:val="0"/>
           <w:numId w:val="6"/>
         </w:numPr>
-      </w:pPr>
-      <w:r>
+        <w:rPr>
+          <w:rFonts w:ascii="Arial" w:hAnsi="Arial" w:cs="Arial"/>
+        </w:rPr>
+      </w:pPr>
+      <w:r>
+        <w:rPr>
+          <w:rFonts w:ascii="Arial" w:hAnsi="Arial" w:cs="Arial"/>
+        </w:rPr>
         <w:t xml:space="preserve">Hands-on evaluation of web sites (30 minutes) </w:t>
       </w:r>
       <w:r>
@@ -242,11 +346,13 @@
     <w:p>
       <w:pPr>
         <w:rPr>
+          <w:rFonts w:ascii="Arial" w:hAnsi="Arial" w:cs="Arial"/>
           <w:b/>
         </w:rPr>
       </w:pPr>
       <w:r>
         <w:rPr>
+          <w:rFonts w:ascii="Arial" w:hAnsi="Arial" w:cs="Arial"/>
           <w:b/>
         </w:rPr>
         <w:t xml:space="preserve">Student Activities: </w:t>
@@ -259,8 +365,14 @@
           <w:ilvl w:val="0"/>
           <w:numId w:val="7"/>
         </w:numPr>
-      </w:pPr>
-      <w:r>
+        <w:rPr>
+          <w:rFonts w:ascii="Arial" w:hAnsi="Arial" w:cs="Arial"/>
+        </w:rPr>
+      </w:pPr>
+      <w:r>
+        <w:rPr>
+          <w:rFonts w:ascii="Arial" w:hAnsi="Arial" w:cs="Arial"/>
+        </w:rPr>
         <w:t xml:space="preserve">Complete journal entry. </w:t>
       </w:r>
     </w:p>
@@ -271,8 +383,14 @@
           <w:ilvl w:val="0"/>
           <w:numId w:val="7"/>
         </w:numPr>
-      </w:pPr>
-      <w:r>
+        <w:rPr>
+          <w:rFonts w:ascii="Arial" w:hAnsi="Arial" w:cs="Arial"/>
+        </w:rPr>
+      </w:pPr>
+      <w:r>
+        <w:rPr>
+          <w:rFonts w:ascii="Arial" w:hAnsi="Arial" w:cs="Arial"/>
+        </w:rPr>
         <w:t xml:space="preserve">Perform internet searches using varying levels of refinement. </w:t>
       </w:r>
     </w:p>
@@ -283,8 +401,14 @@
           <w:ilvl w:val="0"/>
           <w:numId w:val="7"/>
         </w:numPr>
-      </w:pPr>
-      <w:r>
+        <w:rPr>
+          <w:rFonts w:ascii="Arial" w:hAnsi="Arial" w:cs="Arial"/>
+        </w:rPr>
+      </w:pPr>
+      <w:r>
+        <w:rPr>
+          <w:rFonts w:ascii="Arial" w:hAnsi="Arial" w:cs="Arial"/>
+        </w:rPr>
         <w:t xml:space="preserve">Identify other resources for finding information. </w:t>
       </w:r>
     </w:p>
@@ -295,8 +419,14 @@
           <w:ilvl w:val="0"/>
           <w:numId w:val="7"/>
         </w:numPr>
-      </w:pPr>
-      <w:r>
+        <w:rPr>
+          <w:rFonts w:ascii="Arial" w:hAnsi="Arial" w:cs="Arial"/>
+        </w:rPr>
+      </w:pPr>
+      <w:r>
+        <w:rPr>
+          <w:rFonts w:ascii="Arial" w:hAnsi="Arial" w:cs="Arial"/>
+        </w:rPr>
         <w:t xml:space="preserve">In groups use the other resources to find relevant information. </w:t>
       </w:r>
     </w:p>
@@ -307,8 +437,14 @@
           <w:ilvl w:val="0"/>
           <w:numId w:val="7"/>
         </w:numPr>
-      </w:pPr>
-      <w:r>
+        <w:rPr>
+          <w:rFonts w:ascii="Arial" w:hAnsi="Arial" w:cs="Arial"/>
+        </w:rPr>
+      </w:pPr>
+      <w:r>
+        <w:rPr>
+          <w:rFonts w:ascii="Arial" w:hAnsi="Arial" w:cs="Arial"/>
+        </w:rPr>
         <w:t xml:space="preserve">In groups complete jigsaw Web 2.0 activity and presentations. </w:t>
       </w:r>
     </w:p>
@@ -319,8 +455,14 @@
           <w:ilvl w:val="0"/>
           <w:numId w:val="7"/>
         </w:numPr>
-      </w:pPr>
-      <w:r>
+        <w:rPr>
+          <w:rFonts w:ascii="Arial" w:hAnsi="Arial" w:cs="Arial"/>
+        </w:rPr>
+      </w:pPr>
+      <w:r>
+        <w:rPr>
+          <w:rFonts w:ascii="Arial" w:hAnsi="Arial" w:cs="Arial"/>
+        </w:rPr>
         <w:t xml:space="preserve">Complete journal entry </w:t>
       </w:r>
     </w:p>
@@ -331,8 +473,14 @@
           <w:ilvl w:val="0"/>
           <w:numId w:val="7"/>
         </w:numPr>
-      </w:pPr>
-      <w:r>
+        <w:rPr>
+          <w:rFonts w:ascii="Arial" w:hAnsi="Arial" w:cs="Arial"/>
+        </w:rPr>
+      </w:pPr>
+      <w:r>
+        <w:rPr>
+          <w:rFonts w:ascii="Arial" w:hAnsi="Arial" w:cs="Arial"/>
+        </w:rPr>
         <w:t xml:space="preserve">Identify evaluation criteria and work in groups to evaluate websites using the rubric. </w:t>
       </w:r>
       <w:r>
@@ -346,11 +494,13 @@
     <w:p>
       <w:pPr>
         <w:rPr>
+          <w:rFonts w:ascii="Arial" w:hAnsi="Arial" w:cs="Arial"/>
           <w:b/>
         </w:rPr>
       </w:pPr>
       <w:r>
         <w:rPr>
+          <w:rFonts w:ascii="Arial" w:hAnsi="Arial" w:cs="Arial"/>
           <w:b/>
         </w:rPr>
         <w:br w:type="page"/>
@@ -359,11 +509,13 @@
     <w:p>
       <w:pPr>
         <w:rPr>
+          <w:rFonts w:ascii="Arial" w:hAnsi="Arial" w:cs="Arial"/>
           <w:b/>
         </w:rPr>
       </w:pPr>
       <w:r>
         <w:rPr>
+          <w:rFonts w:ascii="Arial" w:hAnsi="Arial" w:cs="Arial"/>
           <w:b/>
         </w:rPr>
         <w:lastRenderedPageBreak/>
@@ -377,8 +529,14 @@
           <w:ilvl w:val="0"/>
           <w:numId w:val="8"/>
         </w:numPr>
-      </w:pPr>
-      <w:r>
+        <w:rPr>
+          <w:rFonts w:ascii="Arial" w:hAnsi="Arial" w:cs="Arial"/>
+        </w:rPr>
+      </w:pPr>
+      <w:r>
+        <w:rPr>
+          <w:rFonts w:ascii="Arial" w:hAnsi="Arial" w:cs="Arial"/>
+        </w:rPr>
         <w:t xml:space="preserve">Journal Entry: List at least three ways in which you currently use the internet. </w:t>
       </w:r>
     </w:p>
@@ -389,8 +547,14 @@
           <w:ilvl w:val="1"/>
           <w:numId w:val="8"/>
         </w:numPr>
-      </w:pPr>
-      <w:r>
+        <w:rPr>
+          <w:rFonts w:ascii="Arial" w:hAnsi="Arial" w:cs="Arial"/>
+        </w:rPr>
+      </w:pPr>
+      <w:r>
+        <w:rPr>
+          <w:rFonts w:ascii="Arial" w:hAnsi="Arial" w:cs="Arial"/>
+        </w:rPr>
         <w:t>Have students share their responses with their elbow partner.</w:t>
       </w:r>
     </w:p>
@@ -401,8 +565,14 @@
           <w:ilvl w:val="0"/>
           <w:numId w:val="8"/>
         </w:numPr>
-      </w:pPr>
-      <w:r>
+        <w:rPr>
+          <w:rFonts w:ascii="Arial" w:hAnsi="Arial" w:cs="Arial"/>
+        </w:rPr>
+      </w:pPr>
+      <w:r>
+        <w:rPr>
+          <w:rFonts w:ascii="Arial" w:hAnsi="Arial" w:cs="Arial"/>
+        </w:rPr>
         <w:t>Have student groups complete an internet scavenger hunt.</w:t>
       </w:r>
       <w:r>
@@ -420,8 +590,14 @@
           <w:ilvl w:val="1"/>
           <w:numId w:val="8"/>
         </w:numPr>
-      </w:pPr>
-      <w:r>
+        <w:rPr>
+          <w:rFonts w:ascii="Arial" w:hAnsi="Arial" w:cs="Arial"/>
+        </w:rPr>
+      </w:pPr>
+      <w:r>
+        <w:rPr>
+          <w:rFonts w:ascii="Arial" w:hAnsi="Arial" w:cs="Arial"/>
+        </w:rPr>
         <w:t xml:space="preserve">A sample is provided, but you may want to create your own that is more specific to the interests of your students or have the groups create their own and exchange with another group. </w:t>
       </w:r>
     </w:p>
@@ -433,29 +609,34 @@
           <w:numId w:val="8"/>
         </w:numPr>
         <w:rPr>
+          <w:rFonts w:ascii="Arial" w:hAnsi="Arial" w:cs="Arial"/>
           <w:highlight w:val="green"/>
         </w:rPr>
       </w:pPr>
       <w:r>
         <w:rPr>
+          <w:rFonts w:ascii="Arial" w:hAnsi="Arial" w:cs="Arial"/>
           <w:highlight w:val="green"/>
         </w:rPr>
         <w:t>Make s</w:t>
       </w:r>
       <w:r>
         <w:rPr>
+          <w:rFonts w:ascii="Arial" w:hAnsi="Arial" w:cs="Arial"/>
           <w:highlight w:val="green"/>
         </w:rPr>
         <w:t xml:space="preserve">ure </w:t>
       </w:r>
       <w:r>
         <w:rPr>
+          <w:rFonts w:ascii="Arial" w:hAnsi="Arial" w:cs="Arial"/>
           <w:highlight w:val="green"/>
         </w:rPr>
         <w:t>any suggested</w:t>
       </w:r>
       <w:r>
         <w:rPr>
+          <w:rFonts w:ascii="Arial" w:hAnsi="Arial" w:cs="Arial"/>
           <w:highlight w:val="green"/>
         </w:rPr>
         <w:t xml:space="preserve"> websites are accessible using screen reader software for visually impaired students.</w:t>
@@ -468,8 +649,14 @@
           <w:ilvl w:val="0"/>
           <w:numId w:val="8"/>
         </w:numPr>
-      </w:pPr>
-      <w:r>
+        <w:rPr>
+          <w:rFonts w:ascii="Arial" w:hAnsi="Arial" w:cs="Arial"/>
+        </w:rPr>
+      </w:pPr>
+      <w:r>
+        <w:rPr>
+          <w:rFonts w:ascii="Arial" w:hAnsi="Arial" w:cs="Arial"/>
+        </w:rPr>
         <w:t>Other resources for finding information</w:t>
       </w:r>
     </w:p>
@@ -480,8 +667,14 @@
           <w:ilvl w:val="1"/>
           <w:numId w:val="8"/>
         </w:numPr>
-      </w:pPr>
-      <w:r>
+        <w:rPr>
+          <w:rFonts w:ascii="Arial" w:hAnsi="Arial" w:cs="Arial"/>
+        </w:rPr>
+      </w:pPr>
+      <w:r>
+        <w:rPr>
+          <w:rFonts w:ascii="Arial" w:hAnsi="Arial" w:cs="Arial"/>
+        </w:rPr>
         <w:t>In discussing the results of the scavenger hunt have students identify at least three resources other than search engines that they use to find information on the internet along with advantages (or disadvantages) over a general search engine.</w:t>
       </w:r>
     </w:p>
@@ -492,8 +685,14 @@
           <w:ilvl w:val="1"/>
           <w:numId w:val="8"/>
         </w:numPr>
-      </w:pPr>
-      <w:r>
+        <w:rPr>
+          <w:rFonts w:ascii="Arial" w:hAnsi="Arial" w:cs="Arial"/>
+        </w:rPr>
+      </w:pPr>
+      <w:r>
+        <w:rPr>
+          <w:rFonts w:ascii="Arial" w:hAnsi="Arial" w:cs="Arial"/>
+        </w:rPr>
         <w:t>Some examples might be:</w:t>
       </w:r>
     </w:p>
@@ -504,16 +703,28 @@
           <w:ilvl w:val="2"/>
           <w:numId w:val="8"/>
         </w:numPr>
-      </w:pPr>
-      <w:r>
+        <w:rPr>
+          <w:rFonts w:ascii="Arial" w:hAnsi="Arial" w:cs="Arial"/>
+        </w:rPr>
+      </w:pPr>
+      <w:r>
+        <w:rPr>
+          <w:rFonts w:ascii="Arial" w:hAnsi="Arial" w:cs="Arial"/>
+        </w:rPr>
         <w:t xml:space="preserve">Sites such as Google Maps or </w:t>
       </w:r>
       <w:proofErr w:type="spellStart"/>
       <w:r>
+        <w:rPr>
+          <w:rFonts w:ascii="Arial" w:hAnsi="Arial" w:cs="Arial"/>
+        </w:rPr>
         <w:t>Mapquest</w:t>
       </w:r>
       <w:proofErr w:type="spellEnd"/>
       <w:r>
+        <w:rPr>
+          <w:rFonts w:ascii="Arial" w:hAnsi="Arial" w:cs="Arial"/>
+        </w:rPr>
         <w:t xml:space="preserve"> to get directions or see satellite or street view images of </w:t>
       </w:r>
       <w:r>
@@ -524,6 +735,9 @@
 </w:t>
       </w:r>
       <w:r>
+        <w:rPr>
+          <w:rFonts w:ascii="Arial" w:hAnsi="Arial" w:cs="Arial"/>
+        </w:rPr>
         <w:t xml:space="preserve">anywhere in the country. </w:t>
       </w:r>
     </w:p>
@@ -534,8 +748,14 @@
           <w:ilvl w:val="2"/>
           <w:numId w:val="8"/>
         </w:numPr>
-      </w:pPr>
-      <w:r>
+        <w:rPr>
+          <w:rFonts w:ascii="Arial" w:hAnsi="Arial" w:cs="Arial"/>
+        </w:rPr>
+      </w:pPr>
+      <w:r>
+        <w:rPr>
+          <w:rFonts w:ascii="Arial" w:hAnsi="Arial" w:cs="Arial"/>
+        </w:rPr>
         <w:t xml:space="preserve">Address and telephone number lookup sites such as Switchboard or Yellow Pages to get </w:t>
       </w:r>
       <w:r>
@@ -546,6 +766,9 @@
 </w:t>
       </w:r>
       <w:r>
+        <w:rPr>
+          <w:rFonts w:ascii="Arial" w:hAnsi="Arial" w:cs="Arial"/>
+        </w:rPr>
         <w:t xml:space="preserve">personal and business information. </w:t>
       </w:r>
     </w:p>
@@ -556,8 +779,14 @@
           <w:ilvl w:val="2"/>
           <w:numId w:val="8"/>
         </w:numPr>
-      </w:pPr>
-      <w:r>
+        <w:rPr>
+          <w:rFonts w:ascii="Arial" w:hAnsi="Arial" w:cs="Arial"/>
+        </w:rPr>
+      </w:pPr>
+      <w:r>
+        <w:rPr>
+          <w:rFonts w:ascii="Arial" w:hAnsi="Arial" w:cs="Arial"/>
+        </w:rPr>
         <w:t xml:space="preserve">Sites such as the Internet Movie Database to get information on movies and television shows. </w:t>
       </w:r>
     </w:p>
@@ -568,8 +797,14 @@
           <w:ilvl w:val="2"/>
           <w:numId w:val="8"/>
         </w:numPr>
-      </w:pPr>
-      <w:r>
+        <w:rPr>
+          <w:rFonts w:ascii="Arial" w:hAnsi="Arial" w:cs="Arial"/>
+        </w:rPr>
+      </w:pPr>
+      <w:r>
+        <w:rPr>
+          <w:rFonts w:ascii="Arial" w:hAnsi="Arial" w:cs="Arial"/>
+        </w:rPr>
         <w:t xml:space="preserve">Sites such as Dictionary and Thesaurus to look up the meaning or spelling of a word or to find a </w:t>
       </w:r>
       <w:r>
@@ -580,6 +815,9 @@
 </w:t>
       </w:r>
       <w:r>
+        <w:rPr>
+          <w:rFonts w:ascii="Arial" w:hAnsi="Arial" w:cs="Arial"/>
+        </w:rPr>
         <w:t xml:space="preserve">synonym of a word. </w:t>
       </w:r>
     </w:p>
@@ -590,21 +828,36 @@
           <w:ilvl w:val="2"/>
           <w:numId w:val="8"/>
         </w:numPr>
+        <w:rPr>
+          <w:rFonts w:ascii="Arial" w:hAnsi="Arial" w:cs="Arial"/>
+        </w:rPr>
       </w:pPr>
       <w:proofErr w:type="spellStart"/>
       <w:r>
+        <w:rPr>
+          <w:rFonts w:ascii="Arial" w:hAnsi="Arial" w:cs="Arial"/>
+        </w:rPr>
         <w:t>Encyclopedic</w:t>
       </w:r>
       <w:proofErr w:type="spellEnd"/>
       <w:r>
+        <w:rPr>
+          <w:rFonts w:ascii="Arial" w:hAnsi="Arial" w:cs="Arial"/>
+        </w:rPr>
         <w:t xml:space="preserve"> sites such as Wikipedia, </w:t>
       </w:r>
       <w:proofErr w:type="spellStart"/>
       <w:r>
+        <w:rPr>
+          <w:rFonts w:ascii="Arial" w:hAnsi="Arial" w:cs="Arial"/>
+        </w:rPr>
         <w:t>Encyclopedia</w:t>
       </w:r>
       <w:proofErr w:type="spellEnd"/>
       <w:r>
+        <w:rPr>
+          <w:rFonts w:ascii="Arial" w:hAnsi="Arial" w:cs="Arial"/>
+        </w:rPr>
         <w:t xml:space="preserve"> Britannica, or How Stuff Works to find an overview of a particular topic. </w:t>
       </w:r>
     </w:p>
@@ -615,16 +868,28 @@
           <w:ilvl w:val="2"/>
           <w:numId w:val="8"/>
         </w:numPr>
-      </w:pPr>
-      <w:r>
+        <w:rPr>
+          <w:rFonts w:ascii="Arial" w:hAnsi="Arial" w:cs="Arial"/>
+        </w:rPr>
+      </w:pPr>
+      <w:r>
+        <w:rPr>
+          <w:rFonts w:ascii="Arial" w:hAnsi="Arial" w:cs="Arial"/>
+        </w:rPr>
         <w:t xml:space="preserve">The </w:t>
       </w:r>
       <w:proofErr w:type="spellStart"/>
       <w:r>
+        <w:rPr>
+          <w:rFonts w:ascii="Arial" w:hAnsi="Arial" w:cs="Arial"/>
+        </w:rPr>
         <w:t>Wayback</w:t>
       </w:r>
       <w:proofErr w:type="spellEnd"/>
       <w:r>
+        <w:rPr>
+          <w:rFonts w:ascii="Arial" w:hAnsi="Arial" w:cs="Arial"/>
+        </w:rPr>
         <w:t xml:space="preserve"> Machine which stores snapshots of websites on various dates so that you can “go </w:t>
       </w:r>
       <w:r>
@@ -635,16 +900,10 @@
 </w:t>
       </w:r>
       <w:r>
-        <w:t>back in time</w:t>
-      </w:r>
-      <w:r>
-        <w:rPr>
-          <w:rFonts w:ascii="Calibri" w:hAnsi="Calibri" w:cs="Calibri"/>
-        </w:rPr>
-        <w:t>”</w:t>
-      </w:r>
-      <w:r>
-        <w:t xml:space="preserve"> to see a site as it used to be. </w:t>
+        <w:rPr>
+          <w:rFonts w:ascii="Arial" w:hAnsi="Arial" w:cs="Arial"/>
+        </w:rPr>
+        <w:t xml:space="preserve">back in time” to see a site as it used to be. </w:t>
       </w:r>
     </w:p>
     <w:p>
@@ -654,16 +913,28 @@
           <w:ilvl w:val="2"/>
           <w:numId w:val="8"/>
         </w:numPr>
-      </w:pPr>
-      <w:r>
+        <w:rPr>
+          <w:rFonts w:ascii="Arial" w:hAnsi="Arial" w:cs="Arial"/>
+        </w:rPr>
+      </w:pPr>
+      <w:r>
+        <w:rPr>
+          <w:rFonts w:ascii="Arial" w:hAnsi="Arial" w:cs="Arial"/>
+        </w:rPr>
         <w:t xml:space="preserve">Video-based information sources such as YouTube and </w:t>
       </w:r>
       <w:proofErr w:type="spellStart"/>
       <w:r>
+        <w:rPr>
+          <w:rFonts w:ascii="Arial" w:hAnsi="Arial" w:cs="Arial"/>
+        </w:rPr>
         <w:t>Howcast</w:t>
       </w:r>
       <w:proofErr w:type="spellEnd"/>
       <w:r>
+        <w:rPr>
+          <w:rFonts w:ascii="Arial" w:hAnsi="Arial" w:cs="Arial"/>
+        </w:rPr>
         <w:t xml:space="preserve"> </w:t>
       </w:r>
     </w:p>
@@ -674,8 +945,14 @@
           <w:ilvl w:val="0"/>
           <w:numId w:val="8"/>
         </w:numPr>
-      </w:pPr>
-      <w:r>
+        <w:rPr>
+          <w:rFonts w:ascii="Arial" w:hAnsi="Arial" w:cs="Arial"/>
+        </w:rPr>
+      </w:pPr>
+      <w:r>
+        <w:rPr>
+          <w:rFonts w:ascii="Arial" w:hAnsi="Arial" w:cs="Arial"/>
+        </w:rPr>
         <w:t>Experimentation with these resources</w:t>
       </w:r>
       <w:r>
@@ -693,8 +970,14 @@
           <w:ilvl w:val="1"/>
           <w:numId w:val="8"/>
         </w:numPr>
-      </w:pPr>
-      <w:r>
+        <w:rPr>
+          <w:rFonts w:ascii="Arial" w:hAnsi="Arial" w:cs="Arial"/>
+        </w:rPr>
+      </w:pPr>
+      <w:r>
+        <w:rPr>
+          <w:rFonts w:ascii="Arial" w:hAnsi="Arial" w:cs="Arial"/>
+        </w:rPr>
         <w:t>Have the students work in groups to use the resources identified above in ways that are relevant to them. For example,</w:t>
       </w:r>
     </w:p>
@@ -705,16 +988,28 @@
           <w:ilvl w:val="2"/>
           <w:numId w:val="8"/>
         </w:numPr>
-      </w:pPr>
-      <w:r>
+        <w:rPr>
+          <w:rFonts w:ascii="Arial" w:hAnsi="Arial" w:cs="Arial"/>
+        </w:rPr>
+      </w:pPr>
+      <w:r>
+        <w:rPr>
+          <w:rFonts w:ascii="Arial" w:hAnsi="Arial" w:cs="Arial"/>
+        </w:rPr>
         <w:t xml:space="preserve">Use Wikipedia and </w:t>
       </w:r>
       <w:proofErr w:type="spellStart"/>
       <w:r>
+        <w:rPr>
+          <w:rFonts w:ascii="Arial" w:hAnsi="Arial" w:cs="Arial"/>
+        </w:rPr>
         <w:t>Encyclopedia</w:t>
       </w:r>
       <w:proofErr w:type="spellEnd"/>
       <w:r>
+        <w:rPr>
+          <w:rFonts w:ascii="Arial" w:hAnsi="Arial" w:cs="Arial"/>
+        </w:rPr>
         <w:t xml:space="preserve"> Britannica to find information on a topic they’re studying in another class. Have them compare the two articles and decide which provides more </w:t>
       </w:r>
       <w:r>
@@ -725,6 +1020,9 @@
 </w:t>
       </w:r>
       <w:r>
+        <w:rPr>
+          <w:rFonts w:ascii="Arial" w:hAnsi="Arial" w:cs="Arial"/>
+        </w:rPr>
         <w:t xml:space="preserve">information. </w:t>
       </w:r>
     </w:p>
@@ -736,11 +1034,13 @@
           <w:numId w:val="8"/>
         </w:numPr>
         <w:rPr>
+          <w:rFonts w:ascii="Arial" w:hAnsi="Arial" w:cs="Arial"/>
           <w:highlight w:val="green"/>
         </w:rPr>
       </w:pPr>
       <w:r>
         <w:rPr>
+          <w:rFonts w:ascii="Arial" w:hAnsi="Arial" w:cs="Arial"/>
           <w:highlight w:val="green"/>
         </w:rPr>
         <w:t>For a camp setting, use a timely topic in history, geography or science.</w:t>
@@ -753,16 +1053,28 @@
           <w:ilvl w:val="2"/>
           <w:numId w:val="8"/>
         </w:numPr>
-      </w:pPr>
-      <w:r>
+        <w:rPr>
+          <w:rFonts w:ascii="Arial" w:hAnsi="Arial" w:cs="Arial"/>
+        </w:rPr>
+      </w:pPr>
+      <w:r>
+        <w:rPr>
+          <w:rFonts w:ascii="Arial" w:hAnsi="Arial" w:cs="Arial"/>
+        </w:rPr>
         <w:t xml:space="preserve">Use the </w:t>
       </w:r>
       <w:proofErr w:type="spellStart"/>
       <w:r>
+        <w:rPr>
+          <w:rFonts w:ascii="Arial" w:hAnsi="Arial" w:cs="Arial"/>
+        </w:rPr>
         <w:t>Wayback</w:t>
       </w:r>
       <w:proofErr w:type="spellEnd"/>
       <w:r>
+        <w:rPr>
+          <w:rFonts w:ascii="Arial" w:hAnsi="Arial" w:cs="Arial"/>
+        </w:rPr>
         <w:t xml:space="preserve"> Machine to view an early version of their school’s website. Compare how much </w:t>
       </w:r>
       <w:r>
@@ -773,25 +1085,10 @@
 </w:t>
       </w:r>
       <w:r>
-        <w:t>it has changed from the school</w:t>
-      </w:r>
-      <w:r>
-        <w:rPr>
-          <w:rFonts w:ascii="Calibri" w:hAnsi="Calibri" w:cs="Calibri"/>
-        </w:rPr>
-        <w:t>’</w:t>
-      </w:r>
-      <w:r>
-        <w:t>s current website.  An alternative is the university</w:t>
-      </w:r>
-      <w:r>
-        <w:rPr>
-          <w:rFonts w:ascii="Calibri" w:hAnsi="Calibri" w:cs="Calibri"/>
-        </w:rPr>
-        <w:t>’</w:t>
-      </w:r>
-      <w:r>
-        <w:t xml:space="preserve">s website or a website for the local paper. </w:t>
+        <w:rPr>
+          <w:rFonts w:ascii="Arial" w:hAnsi="Arial" w:cs="Arial"/>
+        </w:rPr>
+        <w:t xml:space="preserve">it has changed from the school’s current website.  An alternative is the university’s website or a website for the local paper. </w:t>
       </w:r>
     </w:p>
     <w:p>
@@ -801,8 +1098,14 @@
           <w:ilvl w:val="2"/>
           <w:numId w:val="8"/>
         </w:numPr>
-      </w:pPr>
-      <w:r>
+        <w:rPr>
+          <w:rFonts w:ascii="Arial" w:hAnsi="Arial" w:cs="Arial"/>
+        </w:rPr>
+      </w:pPr>
+      <w:r>
+        <w:rPr>
+          <w:rFonts w:ascii="Arial" w:hAnsi="Arial" w:cs="Arial"/>
+        </w:rPr>
         <w:t xml:space="preserve">Use IMDB to locate information on a popular actor/actress to see all of the movies/TV shows he/she has been in.  </w:t>
       </w:r>
     </w:p>
@@ -813,8 +1116,14 @@
           <w:ilvl w:val="0"/>
           <w:numId w:val="8"/>
         </w:numPr>
-      </w:pPr>
-      <w:r>
+        <w:rPr>
+          <w:rFonts w:ascii="Arial" w:hAnsi="Arial" w:cs="Arial"/>
+        </w:rPr>
+      </w:pPr>
+      <w:r>
+        <w:rPr>
+          <w:rFonts w:ascii="Arial" w:hAnsi="Arial" w:cs="Arial"/>
+        </w:rPr>
         <w:t>Jigsaw activity involving Web 2.0 applications</w:t>
       </w:r>
     </w:p>
@@ -825,33 +1134,63 @@
           <w:ilvl w:val="1"/>
           <w:numId w:val="8"/>
         </w:numPr>
-      </w:pPr>
-      <w:r>
+        <w:rPr>
+          <w:rFonts w:ascii="Arial" w:hAnsi="Arial" w:cs="Arial"/>
+        </w:rPr>
+      </w:pPr>
+      <w:r>
+        <w:rPr>
+          <w:rFonts w:ascii="Arial" w:hAnsi="Arial" w:cs="Arial"/>
+        </w:rPr>
         <w:lastRenderedPageBreak/>
         <w:t xml:space="preserve">Divide students into groups to work on each of three different Web 2.0 applications. (Depending on the size of the class, more than one group may need to work on each application.) : Applications should include a social bookmarking site (delicious.com or stumbleupon.com), a </w:t>
       </w:r>
       <w:r>
+        <w:rPr>
+          <w:rFonts w:ascii="Arial" w:hAnsi="Arial" w:cs="Arial"/>
+        </w:rPr>
         <w:t>blog</w:t>
       </w:r>
       <w:r>
+        <w:rPr>
+          <w:rFonts w:ascii="Arial" w:hAnsi="Arial" w:cs="Arial"/>
+        </w:rPr>
         <w:t xml:space="preserve"> site (</w:t>
       </w:r>
       <w:r>
+        <w:rPr>
+          <w:rFonts w:ascii="Arial" w:hAnsi="Arial" w:cs="Arial"/>
+        </w:rPr>
         <w:t>blogger.com or tumblr.com</w:t>
       </w:r>
       <w:r>
+        <w:rPr>
+          <w:rFonts w:ascii="Arial" w:hAnsi="Arial" w:cs="Arial"/>
+        </w:rPr>
         <w:t xml:space="preserve">) and a </w:t>
       </w:r>
       <w:r>
+        <w:rPr>
+          <w:rFonts w:ascii="Arial" w:hAnsi="Arial" w:cs="Arial"/>
+        </w:rPr>
         <w:t>wiki (Wikipedia.org)</w:t>
       </w:r>
       <w:r>
+        <w:rPr>
+          <w:rFonts w:ascii="Arial" w:hAnsi="Arial" w:cs="Arial"/>
+        </w:rPr>
         <w:t>.</w:t>
       </w:r>
       <w:r>
+        <w:rPr>
+          <w:rFonts w:ascii="Arial" w:hAnsi="Arial" w:cs="Arial"/>
+        </w:rPr>
         <w:t xml:space="preserve"> </w:t>
       </w:r>
       <w:r>
+        <w:rPr>
+          <w:rFonts w:ascii="Arial" w:hAnsi="Arial" w:cs="Arial"/>
+        </w:rPr>
         <w:t>Each group should:</w:t>
       </w:r>
     </w:p>
@@ -862,8 +1201,14 @@
           <w:ilvl w:val="2"/>
           <w:numId w:val="8"/>
         </w:numPr>
-      </w:pPr>
-      <w:r>
+        <w:rPr>
+          <w:rFonts w:ascii="Arial" w:hAnsi="Arial" w:cs="Arial"/>
+        </w:rPr>
+      </w:pPr>
+      <w:r>
+        <w:rPr>
+          <w:rFonts w:ascii="Arial" w:hAnsi="Arial" w:cs="Arial"/>
+        </w:rPr>
         <w:t xml:space="preserve">Set up an account in the application. </w:t>
       </w:r>
     </w:p>
@@ -874,8 +1219,14 @@
           <w:ilvl w:val="2"/>
           <w:numId w:val="8"/>
         </w:numPr>
-      </w:pPr>
-      <w:r>
+        <w:rPr>
+          <w:rFonts w:ascii="Arial" w:hAnsi="Arial" w:cs="Arial"/>
+        </w:rPr>
+      </w:pPr>
+      <w:r>
+        <w:rPr>
+          <w:rFonts w:ascii="Arial" w:hAnsi="Arial" w:cs="Arial"/>
+        </w:rPr>
         <w:t xml:space="preserve">Explore the site and its features. </w:t>
       </w:r>
     </w:p>
@@ -886,8 +1237,14 @@
           <w:ilvl w:val="2"/>
           <w:numId w:val="8"/>
         </w:numPr>
-      </w:pPr>
-      <w:r>
+        <w:rPr>
+          <w:rFonts w:ascii="Arial" w:hAnsi="Arial" w:cs="Arial"/>
+        </w:rPr>
+      </w:pPr>
+      <w:r>
+        <w:rPr>
+          <w:rFonts w:ascii="Arial" w:hAnsi="Arial" w:cs="Arial"/>
+        </w:rPr>
         <w:t xml:space="preserve">Prepare a presentation on their site for the remainder of the class. </w:t>
       </w:r>
     </w:p>
@@ -898,8 +1255,14 @@
           <w:ilvl w:val="1"/>
           <w:numId w:val="8"/>
         </w:numPr>
-      </w:pPr>
-      <w:r>
+        <w:rPr>
+          <w:rFonts w:ascii="Arial" w:hAnsi="Arial" w:cs="Arial"/>
+        </w:rPr>
+      </w:pPr>
+      <w:r>
+        <w:rPr>
+          <w:rFonts w:ascii="Arial" w:hAnsi="Arial" w:cs="Arial"/>
+        </w:rPr>
         <w:t>During the student presentations, ensure that the following questions/issues are addressed:</w:t>
       </w:r>
     </w:p>
@@ -910,8 +1273,14 @@
           <w:ilvl w:val="2"/>
           <w:numId w:val="8"/>
         </w:numPr>
-      </w:pPr>
-      <w:r>
+        <w:rPr>
+          <w:rFonts w:ascii="Arial" w:hAnsi="Arial" w:cs="Arial"/>
+        </w:rPr>
+      </w:pPr>
+      <w:r>
+        <w:rPr>
+          <w:rFonts w:ascii="Arial" w:hAnsi="Arial" w:cs="Arial"/>
+        </w:rPr>
         <w:t xml:space="preserve">What are the differences between ranking based and social bookmarking search engines? </w:t>
       </w:r>
     </w:p>
@@ -923,12 +1292,14 @@
           <w:numId w:val="8"/>
         </w:numPr>
         <w:rPr>
+          <w:rFonts w:ascii="Arial" w:hAnsi="Arial" w:cs="Arial"/>
           <w:strike/>
           <w:highlight w:val="red"/>
         </w:rPr>
       </w:pPr>
       <w:r>
         <w:rPr>
+          <w:rFonts w:ascii="Arial" w:hAnsi="Arial" w:cs="Arial"/>
           <w:strike/>
           <w:highlight w:val="red"/>
         </w:rPr>
@@ -943,11 +1314,13 @@
           <w:numId w:val="8"/>
         </w:numPr>
         <w:rPr>
+          <w:rFonts w:ascii="Arial" w:hAnsi="Arial" w:cs="Arial"/>
           <w:highlight w:val="green"/>
         </w:rPr>
       </w:pPr>
       <w:r>
         <w:rPr>
+          <w:rFonts w:ascii="Arial" w:hAnsi="Arial" w:cs="Arial"/>
           <w:highlight w:val="green"/>
         </w:rPr>
         <w:t>What are the advantages and disadvantages of a website that anybody can edit?</w:t>
@@ -960,8 +1333,14 @@
           <w:ilvl w:val="2"/>
           <w:numId w:val="8"/>
         </w:numPr>
-      </w:pPr>
-      <w:r>
+        <w:rPr>
+          <w:rFonts w:ascii="Arial" w:hAnsi="Arial" w:cs="Arial"/>
+        </w:rPr>
+      </w:pPr>
+      <w:r>
+        <w:rPr>
+          <w:rFonts w:ascii="Arial" w:hAnsi="Arial" w:cs="Arial"/>
+        </w:rPr>
         <w:t>What issues might there be with creating accounts online? (Lead into a discussion on privacy—what information should be kept private and why? Discuss encryption.)</w:t>
       </w:r>
     </w:p>
@@ -972,11 +1351,20 @@
           <w:ilvl w:val="0"/>
           <w:numId w:val="8"/>
         </w:numPr>
-      </w:pPr>
-      <w:r>
+        <w:rPr>
+          <w:rFonts w:ascii="Arial" w:hAnsi="Arial" w:cs="Arial"/>
+        </w:rPr>
+      </w:pPr>
+      <w:r>
+        <w:rPr>
+          <w:rFonts w:ascii="Arial" w:hAnsi="Arial" w:cs="Arial"/>
+        </w:rPr>
         <w:t>J</w:t>
       </w:r>
       <w:r>
+        <w:rPr>
+          <w:rFonts w:ascii="Arial" w:hAnsi="Arial" w:cs="Arial"/>
+        </w:rPr>
         <w:t xml:space="preserve">ournal Entry: Why do you need to evaluate websites? </w:t>
       </w:r>
     </w:p>
@@ -987,8 +1375,14 @@
           <w:ilvl w:val="0"/>
           <w:numId w:val="8"/>
         </w:numPr>
-      </w:pPr>
-      <w:r>
+        <w:rPr>
+          <w:rFonts w:ascii="Arial" w:hAnsi="Arial" w:cs="Arial"/>
+        </w:rPr>
+      </w:pPr>
+      <w:r>
+        <w:rPr>
+          <w:rFonts w:ascii="Arial" w:hAnsi="Arial" w:cs="Arial"/>
+        </w:rPr>
         <w:t xml:space="preserve">Web site evaluation criteria </w:t>
       </w:r>
     </w:p>
@@ -999,34 +1393,59 @@
           <w:ilvl w:val="1"/>
           <w:numId w:val="8"/>
         </w:numPr>
-      </w:pPr>
-      <w:r>
+        <w:rPr>
+          <w:rFonts w:ascii="Arial" w:hAnsi="Arial" w:cs="Arial"/>
+        </w:rPr>
+      </w:pPr>
+      <w:r>
+        <w:rPr>
+          <w:rFonts w:ascii="Arial" w:hAnsi="Arial" w:cs="Arial"/>
+        </w:rPr>
         <w:t xml:space="preserve">Direct students to </w:t>
       </w:r>
       <w:hyperlink r:id="rId6" w:history="1">
         <w:r>
           <w:rPr>
             <w:rStyle w:val="Hyperlink"/>
+            <w:rFonts w:ascii="Arial" w:hAnsi="Arial" w:cs="Arial"/>
           </w:rPr>
           <w:t>http://zapatopi.net/treeoctopus/</w:t>
         </w:r>
       </w:hyperlink>
       <w:r>
+        <w:rPr>
+          <w:rFonts w:ascii="Arial" w:hAnsi="Arial" w:cs="Arial"/>
+        </w:rPr>
         <w:t xml:space="preserve"> . This website pretends to be a credible source of information about the “Pacific Northwest Tree Octopus” but </w:t>
       </w:r>
       <w:r>
+        <w:rPr>
+          <w:rFonts w:ascii="Arial" w:hAnsi="Arial" w:cs="Arial"/>
+        </w:rPr>
         <w:t>it is really a joke about a non</w:t>
       </w:r>
       <w:r>
+        <w:rPr>
+          <w:rFonts w:ascii="Arial" w:hAnsi="Arial" w:cs="Arial"/>
+        </w:rPr>
         <w:t>-</w:t>
       </w:r>
       <w:r>
+        <w:rPr>
+          <w:rFonts w:ascii="Arial" w:hAnsi="Arial" w:cs="Arial"/>
+        </w:rPr>
         <w:t>exist</w:t>
       </w:r>
       <w:r>
+        <w:rPr>
+          <w:rFonts w:ascii="Arial" w:hAnsi="Arial" w:cs="Arial"/>
+        </w:rPr>
         <w:t>e</w:t>
       </w:r>
       <w:r>
+        <w:rPr>
+          <w:rFonts w:ascii="Arial" w:hAnsi="Arial" w:cs="Arial"/>
+        </w:rPr>
         <w:t>nt animal.</w:t>
       </w:r>
     </w:p>
@@ -1037,16 +1456,26 @@
           <w:ilvl w:val="1"/>
           <w:numId w:val="8"/>
         </w:numPr>
-      </w:pPr>
-      <w:r>
+        <w:rPr>
+          <w:rFonts w:ascii="Arial" w:hAnsi="Arial" w:cs="Arial"/>
+        </w:rPr>
+      </w:pPr>
+      <w:r>
+        <w:rPr>
+          <w:rFonts w:ascii="Arial" w:hAnsi="Arial" w:cs="Arial"/>
+        </w:rPr>
         <w:t>This par</w:t>
       </w:r>
       <w:r>
+        <w:rPr>
+          <w:rFonts w:ascii="Arial" w:hAnsi="Arial" w:cs="Arial"/>
+        </w:rPr>
         <w:t xml:space="preserve">ticular site is obviously </w:t>
       </w:r>
       <w:proofErr w:type="spellStart"/>
       <w:r>
         <w:rPr>
+          <w:rFonts w:ascii="Arial" w:hAnsi="Arial" w:cs="Arial"/>
           <w:highlight w:val="green"/>
         </w:rPr>
         <w:t>misinformative</w:t>
@@ -1054,11 +1483,15 @@
       <w:proofErr w:type="spellEnd"/>
       <w:r>
         <w:rPr>
+          <w:rFonts w:ascii="Arial" w:hAnsi="Arial" w:cs="Arial"/>
           <w:highlight w:val="green"/>
         </w:rPr>
         <w:t xml:space="preserve"> and intended to mislead viewers</w:t>
       </w:r>
       <w:r>
+        <w:rPr>
+          <w:rFonts w:ascii="Arial" w:hAnsi="Arial" w:cs="Arial"/>
+        </w:rPr>
         <w:t>. However, it is important to be able to tell when a site is more subtly biased.</w:t>
       </w:r>
       <w:r>
@@ -1076,8 +1509,14 @@
           <w:ilvl w:val="1"/>
           <w:numId w:val="8"/>
         </w:numPr>
-      </w:pPr>
-      <w:r>
+        <w:rPr>
+          <w:rFonts w:ascii="Arial" w:hAnsi="Arial" w:cs="Arial"/>
+        </w:rPr>
+      </w:pPr>
+      <w:r>
+        <w:rPr>
+          <w:rFonts w:ascii="Arial" w:hAnsi="Arial" w:cs="Arial"/>
+        </w:rPr>
         <w:t xml:space="preserve">Brainstorm criteria that they could use to evaluate websites. As a group develop an evaluation rubric. (You can use the Sample Website Evaluation Rubric as a reference.) </w:t>
       </w:r>
     </w:p>
@@ -1088,8 +1527,14 @@
           <w:ilvl w:val="0"/>
           <w:numId w:val="8"/>
         </w:numPr>
-      </w:pPr>
-      <w:r>
+        <w:rPr>
+          <w:rFonts w:ascii="Arial" w:hAnsi="Arial" w:cs="Arial"/>
+        </w:rPr>
+      </w:pPr>
+      <w:r>
+        <w:rPr>
+          <w:rFonts w:ascii="Arial" w:hAnsi="Arial" w:cs="Arial"/>
+        </w:rPr>
         <w:t>Hands-on evaluation of web sites.</w:t>
       </w:r>
     </w:p>
@@ -1100,8 +1545,14 @@
           <w:ilvl w:val="1"/>
           <w:numId w:val="8"/>
         </w:numPr>
-      </w:pPr>
-      <w:r>
+        <w:rPr>
+          <w:rFonts w:ascii="Arial" w:hAnsi="Arial" w:cs="Arial"/>
+        </w:rPr>
+      </w:pPr>
+      <w:r>
+        <w:rPr>
+          <w:rFonts w:ascii="Arial" w:hAnsi="Arial" w:cs="Arial"/>
+        </w:rPr>
         <w:t>Have the students work in groups and ask them to use the website evaluation rubric to evaluate websites they might need for a school project or an assignment from another class.</w:t>
       </w:r>
     </w:p>
@@ -1112,13 +1563,27 @@
           <w:ilvl w:val="1"/>
           <w:numId w:val="8"/>
         </w:numPr>
-      </w:pPr>
-      <w:r>
+        <w:rPr>
+          <w:rFonts w:ascii="Arial" w:hAnsi="Arial" w:cs="Arial"/>
+        </w:rPr>
+      </w:pPr>
+      <w:r>
+        <w:rPr>
+          <w:rFonts w:ascii="Arial" w:hAnsi="Arial" w:cs="Arial"/>
+        </w:rPr>
         <w:t xml:space="preserve">Discuss the results of their evaluations. </w:t>
       </w:r>
     </w:p>
     <w:p>
-      <w:r>
+      <w:pPr>
+        <w:rPr>
+          <w:rFonts w:ascii="Arial" w:hAnsi="Arial" w:cs="Arial"/>
+        </w:rPr>
+      </w:pPr>
+      <w:r>
+        <w:rPr>
+          <w:rFonts w:ascii="Arial" w:hAnsi="Arial" w:cs="Arial"/>
+        </w:rPr>
         <w:t>Resources:</w:t>
       </w:r>
     </w:p>
@@ -1129,8 +1594,14 @@
           <w:ilvl w:val="0"/>
           <w:numId w:val="10"/>
         </w:numPr>
-      </w:pPr>
-      <w:r>
+        <w:rPr>
+          <w:rFonts w:ascii="Arial" w:hAnsi="Arial" w:cs="Arial"/>
+        </w:rPr>
+      </w:pPr>
+      <w:r>
+        <w:rPr>
+          <w:rFonts w:ascii="Arial" w:hAnsi="Arial" w:cs="Arial"/>
+        </w:rPr>
         <w:t xml:space="preserve">Sample Scavenger Hunt </w:t>
       </w:r>
     </w:p>
@@ -1141,16 +1612,28 @@
           <w:ilvl w:val="0"/>
           <w:numId w:val="10"/>
         </w:numPr>
-      </w:pPr>
-      <w:r>
+        <w:rPr>
+          <w:rFonts w:ascii="Arial" w:hAnsi="Arial" w:cs="Arial"/>
+        </w:rPr>
+      </w:pPr>
+      <w:r>
+        <w:rPr>
+          <w:rFonts w:ascii="Arial" w:hAnsi="Arial" w:cs="Arial"/>
+        </w:rPr>
         <w:t xml:space="preserve">The </w:t>
       </w:r>
       <w:proofErr w:type="spellStart"/>
       <w:r>
+        <w:rPr>
+          <w:rFonts w:ascii="Arial" w:hAnsi="Arial" w:cs="Arial"/>
+        </w:rPr>
         <w:t>Wayback</w:t>
       </w:r>
       <w:proofErr w:type="spellEnd"/>
       <w:r>
+        <w:rPr>
+          <w:rFonts w:ascii="Arial" w:hAnsi="Arial" w:cs="Arial"/>
+        </w:rPr>
         <w:t xml:space="preserve"> Machine: http://www.archive.org </w:t>
       </w:r>
     </w:p>
@@ -1161,8 +1644,14 @@
           <w:ilvl w:val="0"/>
           <w:numId w:val="10"/>
         </w:numPr>
-      </w:pPr>
-      <w:r>
+        <w:rPr>
+          <w:rFonts w:ascii="Arial" w:hAnsi="Arial" w:cs="Arial"/>
+        </w:rPr>
+      </w:pPr>
+      <w:r>
+        <w:rPr>
+          <w:rFonts w:ascii="Arial" w:hAnsi="Arial" w:cs="Arial"/>
+        </w:rPr>
         <w:t xml:space="preserve">Wikipedia: http://www.wikipedia.org </w:t>
       </w:r>
     </w:p>
@@ -1173,13 +1662,22 @@
           <w:ilvl w:val="0"/>
           <w:numId w:val="10"/>
         </w:numPr>
+        <w:rPr>
+          <w:rFonts w:ascii="Arial" w:hAnsi="Arial" w:cs="Arial"/>
+        </w:rPr>
       </w:pPr>
       <w:proofErr w:type="spellStart"/>
       <w:r>
+        <w:rPr>
+          <w:rFonts w:ascii="Arial" w:hAnsi="Arial" w:cs="Arial"/>
+        </w:rPr>
         <w:t>Encyclopedia</w:t>
       </w:r>
       <w:proofErr w:type="spellEnd"/>
       <w:r>
+        <w:rPr>
+          <w:rFonts w:ascii="Arial" w:hAnsi="Arial" w:cs="Arial"/>
+        </w:rPr>
         <w:t xml:space="preserve"> Britannica: http://www.britannica.com </w:t>
       </w:r>
     </w:p>
@@ -1190,14 +1688,26 @@
           <w:ilvl w:val="0"/>
           <w:numId w:val="10"/>
         </w:numPr>
-      </w:pPr>
-      <w:r>
+        <w:rPr>
+          <w:rFonts w:ascii="Arial" w:hAnsi="Arial" w:cs="Arial"/>
+        </w:rPr>
+      </w:pPr>
+      <w:r>
+        <w:rPr>
+          <w:rFonts w:ascii="Arial" w:hAnsi="Arial" w:cs="Arial"/>
+        </w:rPr>
         <w:t>Yahoo</w:t>
       </w:r>
       <w:r>
+        <w:rPr>
+          <w:rFonts w:ascii="Arial" w:hAnsi="Arial" w:cs="Arial"/>
+        </w:rPr>
         <w:t xml:space="preserve">: </w:t>
       </w:r>
       <w:r>
+        <w:rPr>
+          <w:rFonts w:ascii="Arial" w:hAnsi="Arial" w:cs="Arial"/>
+        </w:rPr>
         <w:t>http://maps.yahoo.com/</w:t>
       </w:r>
     </w:p>
@@ -1208,8 +1718,14 @@
           <w:ilvl w:val="0"/>
           <w:numId w:val="10"/>
         </w:numPr>
-      </w:pPr>
-      <w:r>
+        <w:rPr>
+          <w:rFonts w:ascii="Arial" w:hAnsi="Arial" w:cs="Arial"/>
+        </w:rPr>
+      </w:pPr>
+      <w:r>
+        <w:rPr>
+          <w:rFonts w:ascii="Arial" w:hAnsi="Arial" w:cs="Arial"/>
+        </w:rPr>
         <w:t xml:space="preserve">Internet Movie Database: http://www.imdb.com </w:t>
       </w:r>
     </w:p>
@@ -1220,8 +1736,14 @@
           <w:ilvl w:val="0"/>
           <w:numId w:val="10"/>
         </w:numPr>
-      </w:pPr>
-      <w:r>
+        <w:rPr>
+          <w:rFonts w:ascii="Arial" w:hAnsi="Arial" w:cs="Arial"/>
+        </w:rPr>
+      </w:pPr>
+      <w:r>
+        <w:rPr>
+          <w:rFonts w:ascii="Arial" w:hAnsi="Arial" w:cs="Arial"/>
+        </w:rPr>
         <w:t xml:space="preserve">Switchboard: http://www.switchboard.com </w:t>
       </w:r>
     </w:p>
@@ -1232,8 +1754,14 @@
           <w:ilvl w:val="0"/>
           <w:numId w:val="10"/>
         </w:numPr>
-      </w:pPr>
-      <w:r>
+        <w:rPr>
+          <w:rFonts w:ascii="Arial" w:hAnsi="Arial" w:cs="Arial"/>
+        </w:rPr>
+      </w:pPr>
+      <w:r>
+        <w:rPr>
+          <w:rFonts w:ascii="Arial" w:hAnsi="Arial" w:cs="Arial"/>
+        </w:rPr>
         <w:t xml:space="preserve">Yellow Pages: http://www.yellowpages.com </w:t>
       </w:r>
     </w:p>
@@ -1244,8 +1772,14 @@
           <w:ilvl w:val="0"/>
           <w:numId w:val="11"/>
         </w:numPr>
-      </w:pPr>
-      <w:r>
+        <w:rPr>
+          <w:rFonts w:ascii="Arial" w:hAnsi="Arial" w:cs="Arial"/>
+        </w:rPr>
+      </w:pPr>
+      <w:r>
+        <w:rPr>
+          <w:rFonts w:ascii="Arial" w:hAnsi="Arial" w:cs="Arial"/>
+        </w:rPr>
         <w:lastRenderedPageBreak/>
         <w:t xml:space="preserve">How Stuff Works: http://www.howstuffworks.com </w:t>
       </w:r>
@@ -1257,8 +1791,14 @@
           <w:ilvl w:val="0"/>
           <w:numId w:val="11"/>
         </w:numPr>
-      </w:pPr>
-      <w:r>
+        <w:rPr>
+          <w:rFonts w:ascii="Arial" w:hAnsi="Arial" w:cs="Arial"/>
+        </w:rPr>
+      </w:pPr>
+      <w:r>
+        <w:rPr>
+          <w:rFonts w:ascii="Arial" w:hAnsi="Arial" w:cs="Arial"/>
+        </w:rPr>
         <w:t xml:space="preserve">YouTube: http://www.youtube.com </w:t>
       </w:r>
     </w:p>
@@ -1269,13 +1809,22 @@
           <w:ilvl w:val="0"/>
           <w:numId w:val="11"/>
         </w:numPr>
+        <w:rPr>
+          <w:rFonts w:ascii="Arial" w:hAnsi="Arial" w:cs="Arial"/>
+        </w:rPr>
       </w:pPr>
       <w:proofErr w:type="spellStart"/>
       <w:r>
+        <w:rPr>
+          <w:rFonts w:ascii="Arial" w:hAnsi="Arial" w:cs="Arial"/>
+        </w:rPr>
         <w:t>Howcast</w:t>
       </w:r>
       <w:proofErr w:type="spellEnd"/>
       <w:r>
+        <w:rPr>
+          <w:rFonts w:ascii="Arial" w:hAnsi="Arial" w:cs="Arial"/>
+        </w:rPr>
         <w:t xml:space="preserve">: http://howcast.com </w:t>
       </w:r>
     </w:p>
@@ -1286,8 +1835,14 @@
           <w:ilvl w:val="0"/>
           <w:numId w:val="11"/>
         </w:numPr>
-      </w:pPr>
-      <w:r>
+        <w:rPr>
+          <w:rFonts w:ascii="Arial" w:hAnsi="Arial" w:cs="Arial"/>
+        </w:rPr>
+      </w:pPr>
+      <w:r>
+        <w:rPr>
+          <w:rFonts w:ascii="Arial" w:hAnsi="Arial" w:cs="Arial"/>
+        </w:rPr>
         <w:t xml:space="preserve">http://www.delicious.com </w:t>
       </w:r>
     </w:p>
@@ -1298,8 +1853,14 @@
           <w:ilvl w:val="0"/>
           <w:numId w:val="11"/>
         </w:numPr>
-      </w:pPr>
-      <w:r>
+        <w:rPr>
+          <w:rFonts w:ascii="Arial" w:hAnsi="Arial" w:cs="Arial"/>
+        </w:rPr>
+      </w:pPr>
+      <w:r>
+        <w:rPr>
+          <w:rFonts w:ascii="Arial" w:hAnsi="Arial" w:cs="Arial"/>
+        </w:rPr>
         <w:t xml:space="preserve">http://www.stumbleupon.com </w:t>
       </w:r>
     </w:p>
@@ -1310,8 +1871,14 @@
           <w:ilvl w:val="0"/>
           <w:numId w:val="11"/>
         </w:numPr>
-      </w:pPr>
-      <w:r>
+        <w:rPr>
+          <w:rFonts w:ascii="Arial" w:hAnsi="Arial" w:cs="Arial"/>
+        </w:rPr>
+      </w:pPr>
+      <w:r>
+        <w:rPr>
+          <w:rFonts w:ascii="Arial" w:hAnsi="Arial" w:cs="Arial"/>
+        </w:rPr>
         <w:t xml:space="preserve">Website Evaluation Rubric </w:t>
       </w:r>
       <w:r>
@@ -1322,6 +1889,9 @@
 </w:t>
       </w:r>
       <w:r>
+        <w:rPr>
+          <w:rFonts w:ascii="Arial" w:hAnsi="Arial" w:cs="Arial"/>
+        </w:rPr>
         <w:t xml:space="preserve"> </w:t>
       </w:r>
     </w:p>
@@ -1332,8 +1902,14 @@
           <w:ilvl w:val="0"/>
           <w:numId w:val="11"/>
         </w:numPr>
-      </w:pPr>
-      <w:r>
+        <w:rPr>
+          <w:rFonts w:ascii="Arial" w:hAnsi="Arial" w:cs="Arial"/>
+        </w:rPr>
+      </w:pPr>
+      <w:r>
+        <w:rPr>
+          <w:rFonts w:ascii="Arial" w:hAnsi="Arial" w:cs="Arial"/>
+        </w:rPr>
         <w:t>https://www.twitter.com</w:t>
       </w:r>
     </w:p>
@@ -1344,24 +1920,40 @@
           <w:ilvl w:val="0"/>
           <w:numId w:val="11"/>
         </w:numPr>
-      </w:pPr>
-      <w:r>
+        <w:rPr>
+          <w:rFonts w:ascii="Arial" w:hAnsi="Arial" w:cs="Arial"/>
+        </w:rPr>
+      </w:pPr>
+      <w:r>
+        <w:rPr>
+          <w:rFonts w:ascii="Arial" w:hAnsi="Arial" w:cs="Arial"/>
+        </w:rPr>
         <w:t>https://www.wikipedia.org</w:t>
       </w:r>
     </w:p>
     <w:p>
-      <w:r>
+      <w:pPr>
+        <w:rPr>
+          <w:rFonts w:ascii="Arial" w:hAnsi="Arial" w:cs="Arial"/>
+        </w:rPr>
+      </w:pPr>
+      <w:r>
+        <w:rPr>
+          <w:rFonts w:ascii="Arial" w:hAnsi="Arial" w:cs="Arial"/>
+        </w:rPr>
         <w:br w:type="page"/>
       </w:r>
     </w:p>
     <w:p>
       <w:pPr>
         <w:rPr>
+          <w:rFonts w:ascii="Arial" w:hAnsi="Arial" w:cs="Arial"/>
           <w:b/>
         </w:rPr>
       </w:pPr>
       <w:r>
         <w:rPr>
+          <w:rFonts w:ascii="Arial" w:hAnsi="Arial" w:cs="Arial"/>
           <w:b/>
         </w:rPr>
         <w:lastRenderedPageBreak/>
@@ -1369,14 +1961,26 @@
       </w:r>
     </w:p>
     <w:p>
-      <w:r>
+      <w:pPr>
+        <w:rPr>
+          <w:rFonts w:ascii="Arial" w:hAnsi="Arial" w:cs="Arial"/>
+        </w:rPr>
+      </w:pPr>
+      <w:r>
+        <w:rPr>
+          <w:rFonts w:ascii="Arial" w:hAnsi="Arial" w:cs="Arial"/>
+        </w:rPr>
         <w:t>In your group, use the internet to find the following items. For each item include the steps you took to find each item.</w:t>
       </w:r>
       <w:r>
+        <w:rPr>
+          <w:rFonts w:ascii="Arial" w:hAnsi="Arial" w:cs="Arial"/>
+        </w:rPr>
         <w:t xml:space="preserve"> </w:t>
       </w:r>
       <w:r>
         <w:rPr>
+          <w:rFonts w:ascii="Arial" w:hAnsi="Arial" w:cs="Arial"/>
           <w:highlight w:val="green"/>
         </w:rPr>
         <w:t>Useful websites that are known to be accessible have been suggested.</w:t>
@@ -1392,7 +1996,7 @@
         <w:spacing w:before="0" w:beforeAutospacing="0" w:after="0" w:afterAutospacing="0"/>
         <w:textAlignment w:val="baseline"/>
         <w:rPr>
-          <w:rFonts w:asciiTheme="minorHAnsi" w:hAnsiTheme="minorHAnsi" w:cs="Arial"/>
+          <w:rFonts w:ascii="Arial" w:hAnsi="Arial" w:cs="Arial"/>
           <w:color w:val="000000"/>
           <w:sz w:val="22"/>
           <w:szCs w:val="22"/>
@@ -1400,7 +2004,7 @@
       </w:pPr>
       <w:r>
         <w:rPr>
-          <w:rFonts w:asciiTheme="minorHAnsi" w:hAnsiTheme="minorHAnsi" w:cs="Arial"/>
+          <w:rFonts w:ascii="Arial" w:hAnsi="Arial" w:cs="Arial"/>
           <w:color w:val="000000"/>
           <w:sz w:val="22"/>
           <w:szCs w:val="22"/>
@@ -1410,7 +2014,7 @@
       <w:proofErr w:type="spellStart"/>
       <w:r>
         <w:rPr>
-          <w:rFonts w:asciiTheme="minorHAnsi" w:hAnsiTheme="minorHAnsi" w:cs="Arial"/>
+          <w:rFonts w:ascii="Arial" w:hAnsi="Arial" w:cs="Arial"/>
           <w:color w:val="000000"/>
           <w:sz w:val="22"/>
           <w:szCs w:val="22"/>
@@ -1420,7 +2024,7 @@
       <w:proofErr w:type="spellEnd"/>
       <w:r>
         <w:rPr>
-          <w:rFonts w:asciiTheme="minorHAnsi" w:hAnsiTheme="minorHAnsi" w:cs="Arial"/>
+          <w:rFonts w:ascii="Arial" w:hAnsi="Arial" w:cs="Arial"/>
           <w:color w:val="000000"/>
           <w:sz w:val="22"/>
           <w:szCs w:val="22"/>
@@ -1438,7 +2042,7 @@
         <w:spacing w:before="0" w:beforeAutospacing="0" w:after="0" w:afterAutospacing="0"/>
         <w:textAlignment w:val="baseline"/>
         <w:rPr>
-          <w:rFonts w:asciiTheme="minorHAnsi" w:hAnsiTheme="minorHAnsi" w:cs="Arial"/>
+          <w:rFonts w:ascii="Arial" w:hAnsi="Arial" w:cs="Arial"/>
           <w:color w:val="000000"/>
           <w:sz w:val="22"/>
           <w:szCs w:val="22"/>
@@ -1446,7 +2050,7 @@
       </w:pPr>
       <w:r>
         <w:rPr>
-          <w:rFonts w:asciiTheme="minorHAnsi" w:hAnsiTheme="minorHAnsi" w:cs="Arial"/>
+          <w:rFonts w:ascii="Arial" w:hAnsi="Arial" w:cs="Arial"/>
           <w:color w:val="000000"/>
           <w:sz w:val="22"/>
           <w:szCs w:val="22"/>
@@ -1455,7 +2059,7 @@
       </w:r>
       <w:r>
         <w:rPr>
-          <w:rFonts w:asciiTheme="minorHAnsi" w:hAnsiTheme="minorHAnsi" w:cs="Arial"/>
+          <w:rFonts w:ascii="Arial" w:hAnsi="Arial" w:cs="Arial"/>
           <w:color w:val="000000"/>
           <w:sz w:val="22"/>
           <w:szCs w:val="22"/>
@@ -1473,7 +2077,7 @@
         <w:spacing w:before="0" w:beforeAutospacing="0" w:after="0" w:afterAutospacing="0"/>
         <w:textAlignment w:val="baseline"/>
         <w:rPr>
-          <w:rFonts w:asciiTheme="minorHAnsi" w:hAnsiTheme="minorHAnsi" w:cs="Arial"/>
+          <w:rFonts w:ascii="Arial" w:hAnsi="Arial" w:cs="Arial"/>
           <w:color w:val="000000"/>
           <w:sz w:val="22"/>
           <w:szCs w:val="22"/>
@@ -1481,7 +2085,7 @@
       </w:pPr>
       <w:r>
         <w:rPr>
-          <w:rFonts w:asciiTheme="minorHAnsi" w:hAnsiTheme="minorHAnsi" w:cs="Arial"/>
+          <w:rFonts w:ascii="Arial" w:hAnsi="Arial" w:cs="Arial"/>
           <w:color w:val="000000"/>
           <w:sz w:val="22"/>
           <w:szCs w:val="22"/>
@@ -1499,7 +2103,7 @@
         <w:spacing w:before="0" w:beforeAutospacing="0" w:after="0" w:afterAutospacing="0"/>
         <w:textAlignment w:val="baseline"/>
         <w:rPr>
-          <w:rFonts w:asciiTheme="minorHAnsi" w:hAnsiTheme="minorHAnsi" w:cs="Arial"/>
+          <w:rFonts w:ascii="Arial" w:hAnsi="Arial" w:cs="Arial"/>
           <w:color w:val="000000"/>
           <w:sz w:val="22"/>
           <w:szCs w:val="22"/>
@@ -1507,7 +2111,7 @@
       </w:pPr>
       <w:r>
         <w:rPr>
-          <w:rFonts w:asciiTheme="minorHAnsi" w:hAnsiTheme="minorHAnsi" w:cs="Arial"/>
+          <w:rFonts w:ascii="Arial" w:hAnsi="Arial" w:cs="Arial"/>
           <w:color w:val="000000"/>
           <w:sz w:val="22"/>
           <w:szCs w:val="22"/>
@@ -1525,7 +2129,7 @@
         <w:spacing w:before="0" w:beforeAutospacing="0" w:after="0" w:afterAutospacing="0"/>
         <w:textAlignment w:val="baseline"/>
         <w:rPr>
-          <w:rFonts w:asciiTheme="minorHAnsi" w:hAnsiTheme="minorHAnsi" w:cs="Arial"/>
+          <w:rFonts w:ascii="Arial" w:hAnsi="Arial" w:cs="Arial"/>
           <w:color w:val="000000"/>
           <w:sz w:val="22"/>
           <w:szCs w:val="22"/>
@@ -1533,7 +2137,7 @@
       </w:pPr>
       <w:r>
         <w:rPr>
-          <w:rFonts w:asciiTheme="minorHAnsi" w:hAnsiTheme="minorHAnsi" w:cs="Arial"/>
+          <w:rFonts w:ascii="Arial" w:hAnsi="Arial" w:cs="Arial"/>
           <w:color w:val="000000"/>
           <w:sz w:val="22"/>
           <w:szCs w:val="22"/>
@@ -1551,7 +2155,7 @@
         <w:spacing w:before="0" w:beforeAutospacing="0" w:after="0" w:afterAutospacing="0"/>
         <w:textAlignment w:val="baseline"/>
         <w:rPr>
-          <w:rFonts w:asciiTheme="minorHAnsi" w:hAnsiTheme="minorHAnsi" w:cs="Arial"/>
+          <w:rFonts w:ascii="Arial" w:hAnsi="Arial" w:cs="Arial"/>
           <w:color w:val="000000"/>
           <w:sz w:val="22"/>
           <w:szCs w:val="22"/>
@@ -1559,7 +2163,7 @@
       </w:pPr>
       <w:r>
         <w:rPr>
-          <w:rFonts w:asciiTheme="minorHAnsi" w:hAnsiTheme="minorHAnsi" w:cs="Arial"/>
+          <w:rFonts w:ascii="Arial" w:hAnsi="Arial" w:cs="Arial"/>
           <w:color w:val="000000"/>
           <w:sz w:val="22"/>
           <w:szCs w:val="22"/>
@@ -1577,7 +2181,7 @@
         <w:spacing w:before="0" w:beforeAutospacing="0" w:after="0" w:afterAutospacing="0"/>
         <w:textAlignment w:val="baseline"/>
         <w:rPr>
-          <w:rFonts w:asciiTheme="minorHAnsi" w:hAnsiTheme="minorHAnsi" w:cs="Arial"/>
+          <w:rFonts w:ascii="Arial" w:hAnsi="Arial" w:cs="Arial"/>
           <w:color w:val="000000"/>
           <w:sz w:val="22"/>
           <w:szCs w:val="22"/>
@@ -1585,7 +2189,7 @@
       </w:pPr>
       <w:r>
         <w:rPr>
-          <w:rFonts w:asciiTheme="minorHAnsi" w:hAnsiTheme="minorHAnsi" w:cs="Arial"/>
+          <w:rFonts w:ascii="Arial" w:hAnsi="Arial" w:cs="Arial"/>
           <w:color w:val="000000"/>
           <w:sz w:val="22"/>
           <w:szCs w:val="22"/>
@@ -1603,7 +2207,7 @@
         <w:spacing w:before="0" w:beforeAutospacing="0" w:after="0" w:afterAutospacing="0"/>
         <w:textAlignment w:val="baseline"/>
         <w:rPr>
-          <w:rFonts w:asciiTheme="minorHAnsi" w:hAnsiTheme="minorHAnsi" w:cs="Arial"/>
+          <w:rFonts w:ascii="Arial" w:hAnsi="Arial" w:cs="Arial"/>
           <w:color w:val="000000"/>
           <w:sz w:val="22"/>
           <w:szCs w:val="22"/>
@@ -1611,7 +2215,7 @@
       </w:pPr>
       <w:r>
         <w:rPr>
-          <w:rFonts w:asciiTheme="minorHAnsi" w:hAnsiTheme="minorHAnsi" w:cs="Arial"/>
+          <w:rFonts w:ascii="Arial" w:hAnsi="Arial" w:cs="Arial"/>
           <w:color w:val="000000"/>
           <w:sz w:val="22"/>
           <w:szCs w:val="22"/>
@@ -1629,7 +2233,7 @@
         <w:spacing w:before="0" w:beforeAutospacing="0" w:after="0" w:afterAutospacing="0"/>
         <w:textAlignment w:val="baseline"/>
         <w:rPr>
-          <w:rFonts w:asciiTheme="minorHAnsi" w:hAnsiTheme="minorHAnsi" w:cs="Arial"/>
+          <w:rFonts w:ascii="Arial" w:hAnsi="Arial" w:cs="Arial"/>
           <w:color w:val="000000"/>
           <w:sz w:val="22"/>
           <w:szCs w:val="22"/>
@@ -1637,7 +2241,7 @@
       </w:pPr>
       <w:r>
         <w:rPr>
-          <w:rFonts w:asciiTheme="minorHAnsi" w:hAnsiTheme="minorHAnsi" w:cs="Arial"/>
+          <w:rFonts w:ascii="Arial" w:hAnsi="Arial" w:cs="Arial"/>
           <w:color w:val="000000"/>
           <w:sz w:val="22"/>
           <w:szCs w:val="22"/>
@@ -1655,7 +2259,7 @@
         <w:spacing w:before="0" w:beforeAutospacing="0" w:after="0" w:afterAutospacing="0"/>
         <w:textAlignment w:val="baseline"/>
         <w:rPr>
-          <w:rFonts w:asciiTheme="minorHAnsi" w:hAnsiTheme="minorHAnsi" w:cs="Arial"/>
+          <w:rFonts w:ascii="Arial" w:hAnsi="Arial" w:cs="Arial"/>
           <w:color w:val="000000"/>
           <w:sz w:val="22"/>
           <w:szCs w:val="22"/>
@@ -1663,7 +2267,7 @@
       </w:pPr>
       <w:r>
         <w:rPr>
-          <w:rFonts w:asciiTheme="minorHAnsi" w:hAnsiTheme="minorHAnsi" w:cs="Arial"/>
+          <w:rFonts w:ascii="Arial" w:hAnsi="Arial" w:cs="Arial"/>
           <w:color w:val="000000"/>
           <w:sz w:val="22"/>
           <w:szCs w:val="22"/>
@@ -1672,7 +2276,7 @@
       </w:r>
       <w:r>
         <w:rPr>
-          <w:rFonts w:asciiTheme="minorHAnsi" w:hAnsiTheme="minorHAnsi" w:cs="Arial"/>
+          <w:rFonts w:ascii="Arial" w:hAnsi="Arial" w:cs="Arial"/>
           <w:color w:val="000000"/>
           <w:sz w:val="22"/>
           <w:szCs w:val="22"/>
@@ -1681,7 +2285,7 @@
       </w:r>
       <w:r>
         <w:rPr>
-          <w:rFonts w:asciiTheme="minorHAnsi" w:hAnsiTheme="minorHAnsi" w:cs="Arial"/>
+          <w:rFonts w:ascii="Arial" w:hAnsi="Arial" w:cs="Arial"/>
           <w:color w:val="000000"/>
           <w:sz w:val="22"/>
           <w:szCs w:val="22"/>
@@ -1690,7 +2294,7 @@
       </w:r>
       <w:r>
         <w:rPr>
-          <w:rFonts w:asciiTheme="minorHAnsi" w:hAnsiTheme="minorHAnsi" w:cs="Arial"/>
+          <w:rFonts w:ascii="Arial" w:hAnsi="Arial" w:cs="Arial"/>
           <w:color w:val="000000"/>
           <w:sz w:val="22"/>
           <w:szCs w:val="22"/>
@@ -1699,7 +2303,7 @@
       </w:r>
       <w:r>
         <w:rPr>
-          <w:rFonts w:asciiTheme="minorHAnsi" w:hAnsiTheme="minorHAnsi" w:cs="Arial"/>
+          <w:rFonts w:ascii="Arial" w:hAnsi="Arial" w:cs="Arial"/>
           <w:color w:val="000000"/>
           <w:sz w:val="22"/>
           <w:szCs w:val="22"/>
@@ -1709,7 +2313,7 @@
       <w:proofErr w:type="spellStart"/>
       <w:r>
         <w:rPr>
-          <w:rFonts w:asciiTheme="minorHAnsi" w:hAnsiTheme="minorHAnsi" w:cs="Arial"/>
+          <w:rFonts w:ascii="Arial" w:hAnsi="Arial" w:cs="Arial"/>
           <w:color w:val="000000"/>
           <w:sz w:val="22"/>
           <w:szCs w:val="22"/>
@@ -1728,7 +2332,7 @@
         <w:spacing w:before="0" w:beforeAutospacing="0" w:after="0" w:afterAutospacing="0"/>
         <w:textAlignment w:val="baseline"/>
         <w:rPr>
-          <w:rFonts w:asciiTheme="minorHAnsi" w:hAnsiTheme="minorHAnsi" w:cs="Arial"/>
+          <w:rFonts w:ascii="Arial" w:hAnsi="Arial" w:cs="Arial"/>
           <w:color w:val="000000"/>
           <w:sz w:val="22"/>
           <w:szCs w:val="22"/>
@@ -1736,7 +2340,7 @@
       </w:pPr>
       <w:r>
         <w:rPr>
-          <w:rFonts w:asciiTheme="minorHAnsi" w:hAnsiTheme="minorHAnsi" w:cs="Arial"/>
+          <w:rFonts w:ascii="Arial" w:hAnsi="Arial" w:cs="Arial"/>
           <w:color w:val="000000"/>
           <w:sz w:val="22"/>
           <w:szCs w:val="22"/>
@@ -1754,7 +2358,7 @@
         <w:spacing w:before="0" w:beforeAutospacing="0" w:after="0" w:afterAutospacing="0"/>
         <w:textAlignment w:val="baseline"/>
         <w:rPr>
-          <w:rFonts w:asciiTheme="minorHAnsi" w:hAnsiTheme="minorHAnsi" w:cs="Arial"/>
+          <w:rFonts w:ascii="Arial" w:hAnsi="Arial" w:cs="Arial"/>
           <w:color w:val="000000"/>
           <w:sz w:val="22"/>
           <w:szCs w:val="22"/>
@@ -1762,7 +2366,7 @@
       </w:pPr>
       <w:r>
         <w:rPr>
-          <w:rFonts w:asciiTheme="minorHAnsi" w:hAnsiTheme="minorHAnsi" w:cs="Arial"/>
+          <w:rFonts w:ascii="Arial" w:hAnsi="Arial" w:cs="Arial"/>
           <w:color w:val="000000"/>
           <w:sz w:val="22"/>
           <w:szCs w:val="22"/>
@@ -1780,7 +2384,7 @@
         <w:spacing w:before="0" w:beforeAutospacing="0" w:after="0" w:afterAutospacing="0"/>
         <w:textAlignment w:val="baseline"/>
         <w:rPr>
-          <w:rFonts w:asciiTheme="minorHAnsi" w:hAnsiTheme="minorHAnsi" w:cs="Arial"/>
+          <w:rFonts w:ascii="Arial" w:hAnsi="Arial" w:cs="Arial"/>
           <w:color w:val="000000"/>
           <w:sz w:val="22"/>
           <w:szCs w:val="22"/>
@@ -1788,7 +2392,7 @@
       </w:pPr>
       <w:r>
         <w:rPr>
-          <w:rFonts w:asciiTheme="minorHAnsi" w:hAnsiTheme="minorHAnsi" w:cs="Arial"/>
+          <w:rFonts w:ascii="Arial" w:hAnsi="Arial" w:cs="Arial"/>
           <w:color w:val="000000"/>
           <w:sz w:val="22"/>
           <w:szCs w:val="22"/>
@@ -1806,7 +2410,7 @@
         <w:spacing w:before="0" w:beforeAutospacing="0" w:after="0" w:afterAutospacing="0"/>
         <w:textAlignment w:val="baseline"/>
         <w:rPr>
-          <w:rFonts w:asciiTheme="minorHAnsi" w:hAnsiTheme="minorHAnsi" w:cs="Arial"/>
+          <w:rFonts w:ascii="Arial" w:hAnsi="Arial" w:cs="Arial"/>
           <w:color w:val="000000"/>
           <w:sz w:val="22"/>
           <w:szCs w:val="22"/>
@@ -1814,7 +2418,7 @@
       </w:pPr>
       <w:r>
         <w:rPr>
-          <w:rFonts w:asciiTheme="minorHAnsi" w:hAnsiTheme="minorHAnsi" w:cs="Arial"/>
+          <w:rFonts w:ascii="Arial" w:hAnsi="Arial" w:cs="Arial"/>
           <w:color w:val="000000"/>
           <w:sz w:val="22"/>
           <w:szCs w:val="22"/>
@@ -1832,7 +2436,7 @@
         <w:spacing w:before="0" w:beforeAutospacing="0" w:after="0" w:afterAutospacing="0"/>
         <w:textAlignment w:val="baseline"/>
         <w:rPr>
-          <w:rFonts w:asciiTheme="minorHAnsi" w:hAnsiTheme="minorHAnsi" w:cs="Arial"/>
+          <w:rFonts w:ascii="Arial" w:hAnsi="Arial" w:cs="Arial"/>
           <w:color w:val="000000"/>
           <w:sz w:val="22"/>
           <w:szCs w:val="22"/>
@@ -1840,7 +2444,7 @@
       </w:pPr>
       <w:r>
         <w:rPr>
-          <w:rFonts w:asciiTheme="minorHAnsi" w:hAnsiTheme="minorHAnsi" w:cs="Arial"/>
+          <w:rFonts w:ascii="Arial" w:hAnsi="Arial" w:cs="Arial"/>
           <w:color w:val="000000"/>
           <w:sz w:val="22"/>
           <w:szCs w:val="22"/>
@@ -1858,7 +2462,7 @@
         <w:spacing w:before="0" w:beforeAutospacing="0" w:after="0" w:afterAutospacing="0"/>
         <w:textAlignment w:val="baseline"/>
         <w:rPr>
-          <w:rFonts w:asciiTheme="minorHAnsi" w:hAnsiTheme="minorHAnsi" w:cs="Arial"/>
+          <w:rFonts w:ascii="Arial" w:hAnsi="Arial" w:cs="Arial"/>
           <w:color w:val="000000"/>
           <w:sz w:val="22"/>
           <w:szCs w:val="22"/>
@@ -1866,7 +2470,7 @@
       </w:pPr>
       <w:r>
         <w:rPr>
-          <w:rFonts w:asciiTheme="minorHAnsi" w:hAnsiTheme="minorHAnsi" w:cs="Arial"/>
+          <w:rFonts w:ascii="Arial" w:hAnsi="Arial" w:cs="Arial"/>
           <w:color w:val="000000"/>
           <w:sz w:val="22"/>
           <w:szCs w:val="22"/>
@@ -1884,7 +2488,7 @@
         <w:spacing w:before="0" w:beforeAutospacing="0" w:after="0" w:afterAutospacing="0"/>
         <w:textAlignment w:val="baseline"/>
         <w:rPr>
-          <w:rFonts w:asciiTheme="minorHAnsi" w:hAnsiTheme="minorHAnsi" w:cs="Arial"/>
+          <w:rFonts w:ascii="Arial" w:hAnsi="Arial" w:cs="Arial"/>
           <w:color w:val="000000"/>
           <w:sz w:val="22"/>
           <w:szCs w:val="22"/>
@@ -1892,7 +2496,7 @@
       </w:pPr>
       <w:r>
         <w:rPr>
-          <w:rFonts w:asciiTheme="minorHAnsi" w:hAnsiTheme="minorHAnsi" w:cs="Arial"/>
+          <w:rFonts w:ascii="Arial" w:hAnsi="Arial" w:cs="Arial"/>
           <w:color w:val="000000"/>
           <w:sz w:val="22"/>
           <w:szCs w:val="22"/>
@@ -1909,42 +2513,80 @@
         <w:spacing w:before="100" w:beforeAutospacing="1" w:after="100" w:afterAutospacing="1" w:line="240" w:lineRule="auto"/>
         <w:textAlignment w:val="baseline"/>
         <w:rPr>
-          <w:rFonts w:cs="Arial"/>
+          <w:rFonts w:ascii="Arial" w:hAnsi="Arial" w:cs="Arial"/>
           <w:color w:val="000000"/>
         </w:rPr>
       </w:pPr>
       <w:r>
         <w:rPr>
-          <w:rFonts w:cs="Arial"/>
+          <w:rFonts w:ascii="Arial" w:hAnsi="Arial" w:cs="Arial"/>
           <w:color w:val="000000"/>
         </w:rPr>
         <w:t>Find an animal that has gone extinct and the estimated year of extinction. (Wikipedia.org)</w:t>
       </w:r>
     </w:p>
     <w:p>
-      <w:r>
+      <w:pPr>
+        <w:rPr>
+          <w:rFonts w:ascii="Arial" w:hAnsi="Arial" w:cs="Arial"/>
+        </w:rPr>
+      </w:pPr>
+      <w:r>
+        <w:rPr>
+          <w:rFonts w:ascii="Arial" w:hAnsi="Arial" w:cs="Arial"/>
+        </w:rPr>
         <w:t xml:space="preserve"> </w:t>
       </w:r>
       <w:r>
+        <w:rPr>
+          <w:rFonts w:ascii="Arial" w:hAnsi="Arial" w:cs="Arial"/>
+        </w:rPr>
         <w:t> </w:t>
       </w:r>
     </w:p>
     <w:p>
-      <w:r>
+      <w:pPr>
+        <w:rPr>
+          <w:rFonts w:ascii="Arial" w:hAnsi="Arial" w:cs="Arial"/>
+        </w:rPr>
+      </w:pPr>
+      <w:r>
+        <w:rPr>
+          <w:rFonts w:ascii="Arial" w:hAnsi="Arial" w:cs="Arial"/>
+        </w:rPr>
         <w:br w:type="page"/>
       </w:r>
       <w:r>
+        <w:rPr>
+          <w:rFonts w:ascii="Arial" w:hAnsi="Arial" w:cs="Arial"/>
+        </w:rPr>
         <w:lastRenderedPageBreak/>
         <w:t>Website Evaluation Rubric</w:t>
       </w:r>
     </w:p>
     <w:p>
-      <w:r>
+      <w:pPr>
+        <w:rPr>
+          <w:rFonts w:ascii="Arial" w:hAnsi="Arial" w:cs="Arial"/>
+        </w:rPr>
+      </w:pPr>
+      <w:r>
+        <w:rPr>
+          <w:rFonts w:ascii="Arial" w:hAnsi="Arial" w:cs="Arial"/>
+        </w:rPr>
         <w:t>For each question respond with yes, no or unsure</w:t>
       </w:r>
     </w:p>
     <w:p>
-      <w:r>
+      <w:pPr>
+        <w:rPr>
+          <w:rFonts w:ascii="Arial" w:hAnsi="Arial" w:cs="Arial"/>
+        </w:rPr>
+      </w:pPr>
+      <w:r>
+        <w:rPr>
+          <w:rFonts w:ascii="Arial" w:hAnsi="Arial" w:cs="Arial"/>
+        </w:rPr>
         <w:t>Sample Website Evaluation Rubric</w:t>
       </w:r>
     </w:p>
@@ -1969,11 +2611,13 @@
             <w:pPr>
               <w:spacing w:line="360" w:lineRule="auto"/>
               <w:rPr>
+                <w:rFonts w:ascii="Arial" w:hAnsi="Arial" w:cs="Arial"/>
                 <w:b/>
               </w:rPr>
             </w:pPr>
             <w:r>
               <w:rPr>
+                <w:rFonts w:ascii="Arial" w:hAnsi="Arial" w:cs="Arial"/>
                 <w:b/>
               </w:rPr>
               <w:t>Authority</w:t>
@@ -1987,6 +2631,9 @@
           <w:p>
             <w:pPr>
               <w:spacing w:line="360" w:lineRule="auto"/>
+              <w:rPr>
+                <w:rFonts w:ascii="Arial" w:hAnsi="Arial" w:cs="Arial"/>
+              </w:rPr>
             </w:pPr>
           </w:p>
         </w:tc>
@@ -1997,6 +2644,9 @@
           <w:p>
             <w:pPr>
               <w:spacing w:line="360" w:lineRule="auto"/>
+              <w:rPr>
+                <w:rFonts w:ascii="Arial" w:hAnsi="Arial" w:cs="Arial"/>
+              </w:rPr>
             </w:pPr>
           </w:p>
         </w:tc>
@@ -2007,6 +2657,9 @@
           <w:p>
             <w:pPr>
               <w:spacing w:line="360" w:lineRule="auto"/>
+              <w:rPr>
+                <w:rFonts w:ascii="Arial" w:hAnsi="Arial" w:cs="Arial"/>
+              </w:rPr>
             </w:pPr>
           </w:p>
         </w:tc>
@@ -2019,8 +2672,14 @@
           <w:p>
             <w:pPr>
               <w:spacing w:line="360" w:lineRule="auto"/>
-            </w:pPr>
-            <w:r>
+              <w:rPr>
+                <w:rFonts w:ascii="Arial" w:hAnsi="Arial" w:cs="Arial"/>
+              </w:rPr>
+            </w:pPr>
+            <w:r>
+              <w:rPr>
+                <w:rFonts w:ascii="Arial" w:hAnsi="Arial" w:cs="Arial"/>
+              </w:rPr>
               <w:t>Is the author identified?</w:t>
             </w:r>
           </w:p>
@@ -2032,8 +2691,14 @@
           <w:p>
             <w:pPr>
               <w:spacing w:line="360" w:lineRule="auto"/>
-            </w:pPr>
-            <w:r>
+              <w:rPr>
+                <w:rFonts w:ascii="Arial" w:hAnsi="Arial" w:cs="Arial"/>
+              </w:rPr>
+            </w:pPr>
+            <w:r>
+              <w:rPr>
+                <w:rFonts w:ascii="Arial" w:hAnsi="Arial" w:cs="Arial"/>
+              </w:rPr>
               <w:t>Yes</w:t>
             </w:r>
           </w:p>
@@ -2045,8 +2710,14 @@
           <w:p>
             <w:pPr>
               <w:spacing w:line="360" w:lineRule="auto"/>
-            </w:pPr>
-            <w:r>
+              <w:rPr>
+                <w:rFonts w:ascii="Arial" w:hAnsi="Arial" w:cs="Arial"/>
+              </w:rPr>
+            </w:pPr>
+            <w:r>
+              <w:rPr>
+                <w:rFonts w:ascii="Arial" w:hAnsi="Arial" w:cs="Arial"/>
+              </w:rPr>
               <w:t>No</w:t>
             </w:r>
           </w:p>
@@ -2058,8 +2729,14 @@
           <w:p>
             <w:pPr>
               <w:spacing w:line="360" w:lineRule="auto"/>
-            </w:pPr>
-            <w:r>
+              <w:rPr>
+                <w:rFonts w:ascii="Arial" w:hAnsi="Arial" w:cs="Arial"/>
+              </w:rPr>
+            </w:pPr>
+            <w:r>
+              <w:rPr>
+                <w:rFonts w:ascii="Arial" w:hAnsi="Arial" w:cs="Arial"/>
+              </w:rPr>
               <w:t>Unsure</w:t>
             </w:r>
           </w:p>
@@ -2074,12 +2751,18 @@
             <w:pPr>
               <w:pStyle w:val="Default"/>
               <w:spacing w:line="360" w:lineRule="auto"/>
-            </w:pPr>
-            <w:r>
-              <w:rPr>
+              <w:rPr>
+                <w:rFonts w:ascii="Arial" w:hAnsi="Arial" w:cs="Arial"/>
                 <w:sz w:val="22"/>
                 <w:szCs w:val="22"/>
               </w:rPr>
+            </w:pPr>
+            <w:r>
+              <w:rPr>
+                <w:rFonts w:ascii="Arial" w:hAnsi="Arial" w:cs="Arial"/>
+                <w:sz w:val="22"/>
+                <w:szCs w:val="22"/>
+              </w:rPr>
               <w:t xml:space="preserve">Does the author have appropriate qualifications with respect to the information being presented? </w:t>
             </w:r>
           </w:p>
@@ -2091,8 +2774,14 @@
           <w:p>
             <w:pPr>
               <w:spacing w:line="360" w:lineRule="auto"/>
-            </w:pPr>
-            <w:r>
+              <w:rPr>
+                <w:rFonts w:ascii="Arial" w:hAnsi="Arial" w:cs="Arial"/>
+              </w:rPr>
+            </w:pPr>
+            <w:r>
+              <w:rPr>
+                <w:rFonts w:ascii="Arial" w:hAnsi="Arial" w:cs="Arial"/>
+              </w:rPr>
               <w:t>Yes</w:t>
             </w:r>
           </w:p>
@@ -2104,8 +2793,14 @@
           <w:p>
             <w:pPr>
               <w:spacing w:line="360" w:lineRule="auto"/>
-            </w:pPr>
-            <w:r>
+              <w:rPr>
+                <w:rFonts w:ascii="Arial" w:hAnsi="Arial" w:cs="Arial"/>
+              </w:rPr>
+            </w:pPr>
+            <w:r>
+              <w:rPr>
+                <w:rFonts w:ascii="Arial" w:hAnsi="Arial" w:cs="Arial"/>
+              </w:rPr>
               <w:t>No</w:t>
             </w:r>
           </w:p>
@@ -2117,8 +2812,14 @@
           <w:p>
             <w:pPr>
               <w:spacing w:line="360" w:lineRule="auto"/>
-            </w:pPr>
-            <w:r>
+              <w:rPr>
+                <w:rFonts w:ascii="Arial" w:hAnsi="Arial" w:cs="Arial"/>
+              </w:rPr>
+            </w:pPr>
+            <w:r>
+              <w:rPr>
+                <w:rFonts w:ascii="Arial" w:hAnsi="Arial" w:cs="Arial"/>
+              </w:rPr>
               <w:t>Unsure</w:t>
             </w:r>
           </w:p>
@@ -2132,9 +2833,13 @@
           <w:p>
             <w:pPr>
               <w:spacing w:line="360" w:lineRule="auto"/>
-            </w:pPr>
-            <w:r>
-              <w:rPr>
+              <w:rPr>
+                <w:rFonts w:ascii="Arial" w:hAnsi="Arial" w:cs="Arial"/>
+              </w:rPr>
+            </w:pPr>
+            <w:r>
+              <w:rPr>
+                <w:rFonts w:ascii="Arial" w:hAnsi="Arial" w:cs="Arial"/>
                 <w:b/>
               </w:rPr>
               <w:t>Purpose</w:t>
@@ -2148,6 +2853,9 @@
           <w:p>
             <w:pPr>
               <w:spacing w:line="360" w:lineRule="auto"/>
+              <w:rPr>
+                <w:rFonts w:ascii="Arial" w:hAnsi="Arial" w:cs="Arial"/>
+              </w:rPr>
             </w:pPr>
           </w:p>
         </w:tc>
@@ -2158,6 +2866,9 @@
           <w:p>
             <w:pPr>
               <w:spacing w:line="360" w:lineRule="auto"/>
+              <w:rPr>
+                <w:rFonts w:ascii="Arial" w:hAnsi="Arial" w:cs="Arial"/>
+              </w:rPr>
             </w:pPr>
           </w:p>
         </w:tc>
@@ -2168,6 +2879,9 @@
           <w:p>
             <w:pPr>
               <w:spacing w:line="360" w:lineRule="auto"/>
+              <w:rPr>
+                <w:rFonts w:ascii="Arial" w:hAnsi="Arial" w:cs="Arial"/>
+              </w:rPr>
             </w:pPr>
           </w:p>
         </w:tc>
@@ -2181,12 +2895,18 @@
             <w:pPr>
               <w:pStyle w:val="Default"/>
               <w:spacing w:line="360" w:lineRule="auto"/>
-            </w:pPr>
-            <w:r>
-              <w:rPr>
+              <w:rPr>
+                <w:rFonts w:ascii="Arial" w:hAnsi="Arial" w:cs="Arial"/>
                 <w:sz w:val="22"/>
                 <w:szCs w:val="22"/>
               </w:rPr>
+            </w:pPr>
+            <w:r>
+              <w:rPr>
+                <w:rFonts w:ascii="Arial" w:hAnsi="Arial" w:cs="Arial"/>
+                <w:sz w:val="22"/>
+                <w:szCs w:val="22"/>
+              </w:rPr>
               <w:t xml:space="preserve">Is the purpose to inform or give factual information? </w:t>
             </w:r>
           </w:p>
@@ -2198,8 +2918,14 @@
           <w:p>
             <w:pPr>
               <w:spacing w:line="360" w:lineRule="auto"/>
-            </w:pPr>
-            <w:r>
+              <w:rPr>
+                <w:rFonts w:ascii="Arial" w:hAnsi="Arial" w:cs="Arial"/>
+              </w:rPr>
+            </w:pPr>
+            <w:r>
+              <w:rPr>
+                <w:rFonts w:ascii="Arial" w:hAnsi="Arial" w:cs="Arial"/>
+              </w:rPr>
               <w:t>Yes</w:t>
             </w:r>
           </w:p>
@@ -2211,8 +2937,14 @@
           <w:p>
             <w:pPr>
               <w:spacing w:line="360" w:lineRule="auto"/>
-            </w:pPr>
-            <w:r>
+              <w:rPr>
+                <w:rFonts w:ascii="Arial" w:hAnsi="Arial" w:cs="Arial"/>
+              </w:rPr>
+            </w:pPr>
+            <w:r>
+              <w:rPr>
+                <w:rFonts w:ascii="Arial" w:hAnsi="Arial" w:cs="Arial"/>
+              </w:rPr>
               <w:t>No</w:t>
             </w:r>
           </w:p>
@@ -2224,8 +2956,14 @@
           <w:p>
             <w:pPr>
               <w:spacing w:line="360" w:lineRule="auto"/>
-            </w:pPr>
-            <w:r>
+              <w:rPr>
+                <w:rFonts w:ascii="Arial" w:hAnsi="Arial" w:cs="Arial"/>
+              </w:rPr>
+            </w:pPr>
+            <w:r>
+              <w:rPr>
+                <w:rFonts w:ascii="Arial" w:hAnsi="Arial" w:cs="Arial"/>
+              </w:rPr>
               <w:t>Unsure</w:t>
             </w:r>
           </w:p>
@@ -2239,9 +2977,13 @@
           <w:p>
             <w:pPr>
               <w:spacing w:line="360" w:lineRule="auto"/>
-            </w:pPr>
-            <w:r>
-              <w:rPr>
+              <w:rPr>
+                <w:rFonts w:ascii="Arial" w:hAnsi="Arial" w:cs="Arial"/>
+              </w:rPr>
+            </w:pPr>
+            <w:r>
+              <w:rPr>
+                <w:rFonts w:ascii="Arial" w:hAnsi="Arial" w:cs="Arial"/>
                 <w:b/>
               </w:rPr>
               <w:t>Coverage</w:t>
@@ -2255,6 +2997,9 @@
           <w:p>
             <w:pPr>
               <w:spacing w:line="360" w:lineRule="auto"/>
+              <w:rPr>
+                <w:rFonts w:ascii="Arial" w:hAnsi="Arial" w:cs="Arial"/>
+              </w:rPr>
             </w:pPr>
           </w:p>
         </w:tc>
@@ -2265,6 +3010,9 @@
           <w:p>
             <w:pPr>
               <w:spacing w:line="360" w:lineRule="auto"/>
+              <w:rPr>
+                <w:rFonts w:ascii="Arial" w:hAnsi="Arial" w:cs="Arial"/>
+              </w:rPr>
             </w:pPr>
           </w:p>
         </w:tc>
@@ -2275,9 +3023,10 @@
           <w:p>
             <w:pPr>
               <w:spacing w:line="360" w:lineRule="auto"/>
-            </w:pPr>
-            <w:bookmarkStart w:id="0" w:name="_GoBack"/>
-            <w:bookmarkEnd w:id="0"/>
+              <w:rPr>
+                <w:rFonts w:ascii="Arial" w:hAnsi="Arial" w:cs="Arial"/>
+              </w:rPr>
+            </w:pPr>
           </w:p>
         </w:tc>
       </w:tr>
@@ -2290,12 +3039,18 @@
             <w:pPr>
               <w:pStyle w:val="Default"/>
               <w:spacing w:line="360" w:lineRule="auto"/>
-            </w:pPr>
-            <w:r>
-              <w:rPr>
+              <w:rPr>
+                <w:rFonts w:ascii="Arial" w:hAnsi="Arial" w:cs="Arial"/>
                 <w:sz w:val="22"/>
                 <w:szCs w:val="22"/>
               </w:rPr>
+            </w:pPr>
+            <w:r>
+              <w:rPr>
+                <w:rFonts w:ascii="Arial" w:hAnsi="Arial" w:cs="Arial"/>
+                <w:sz w:val="22"/>
+                <w:szCs w:val="22"/>
+              </w:rPr>
               <w:t xml:space="preserve">Is the information primary or secondary in nature? </w:t>
             </w:r>
           </w:p>
@@ -2307,8 +3062,14 @@
           <w:p>
             <w:pPr>
               <w:spacing w:line="360" w:lineRule="auto"/>
-            </w:pPr>
-            <w:r>
+              <w:rPr>
+                <w:rFonts w:ascii="Arial" w:hAnsi="Arial" w:cs="Arial"/>
+              </w:rPr>
+            </w:pPr>
+            <w:r>
+              <w:rPr>
+                <w:rFonts w:ascii="Arial" w:hAnsi="Arial" w:cs="Arial"/>
+              </w:rPr>
               <w:t>Yes</w:t>
             </w:r>
           </w:p>
@@ -2320,8 +3081,14 @@
           <w:p>
             <w:pPr>
               <w:spacing w:line="360" w:lineRule="auto"/>
-            </w:pPr>
-            <w:r>
+              <w:rPr>
+                <w:rFonts w:ascii="Arial" w:hAnsi="Arial" w:cs="Arial"/>
+              </w:rPr>
+            </w:pPr>
+            <w:r>
+              <w:rPr>
+                <w:rFonts w:ascii="Arial" w:hAnsi="Arial" w:cs="Arial"/>
+              </w:rPr>
               <w:t>No</w:t>
             </w:r>
           </w:p>
@@ -2333,8 +3100,14 @@
           <w:p>
             <w:pPr>
               <w:spacing w:line="360" w:lineRule="auto"/>
-            </w:pPr>
-            <w:r>
+              <w:rPr>
+                <w:rFonts w:ascii="Arial" w:hAnsi="Arial" w:cs="Arial"/>
+              </w:rPr>
+            </w:pPr>
+            <w:r>
+              <w:rPr>
+                <w:rFonts w:ascii="Arial" w:hAnsi="Arial" w:cs="Arial"/>
+              </w:rPr>
               <w:t>Unsure</w:t>
             </w:r>
           </w:p>
@@ -2349,12 +3122,18 @@
             <w:pPr>
               <w:pStyle w:val="Default"/>
               <w:spacing w:line="360" w:lineRule="auto"/>
-            </w:pPr>
-            <w:r>
-              <w:rPr>
+              <w:rPr>
+                <w:rFonts w:ascii="Arial" w:hAnsi="Arial" w:cs="Arial"/>
                 <w:sz w:val="22"/>
                 <w:szCs w:val="22"/>
               </w:rPr>
+            </w:pPr>
+            <w:r>
+              <w:rPr>
+                <w:rFonts w:ascii="Arial" w:hAnsi="Arial" w:cs="Arial"/>
+                <w:sz w:val="22"/>
+                <w:szCs w:val="22"/>
+              </w:rPr>
               <w:t xml:space="preserve">Is the information presented comparable to information on the same topic presented by other sites? </w:t>
             </w:r>
           </w:p>
@@ -2366,8 +3145,14 @@
           <w:p>
             <w:pPr>
               <w:spacing w:line="360" w:lineRule="auto"/>
-            </w:pPr>
-            <w:r>
+              <w:rPr>
+                <w:rFonts w:ascii="Arial" w:hAnsi="Arial" w:cs="Arial"/>
+              </w:rPr>
+            </w:pPr>
+            <w:r>
+              <w:rPr>
+                <w:rFonts w:ascii="Arial" w:hAnsi="Arial" w:cs="Arial"/>
+              </w:rPr>
               <w:t>Yes</w:t>
             </w:r>
           </w:p>
@@ -2379,8 +3164,14 @@
           <w:p>
             <w:pPr>
               <w:spacing w:line="360" w:lineRule="auto"/>
-            </w:pPr>
-            <w:r>
+              <w:rPr>
+                <w:rFonts w:ascii="Arial" w:hAnsi="Arial" w:cs="Arial"/>
+              </w:rPr>
+            </w:pPr>
+            <w:r>
+              <w:rPr>
+                <w:rFonts w:ascii="Arial" w:hAnsi="Arial" w:cs="Arial"/>
+              </w:rPr>
               <w:t>No</w:t>
             </w:r>
           </w:p>
@@ -2392,8 +3183,14 @@
           <w:p>
             <w:pPr>
               <w:spacing w:line="360" w:lineRule="auto"/>
-            </w:pPr>
-            <w:r>
+              <w:rPr>
+                <w:rFonts w:ascii="Arial" w:hAnsi="Arial" w:cs="Arial"/>
+              </w:rPr>
+            </w:pPr>
+            <w:r>
+              <w:rPr>
+                <w:rFonts w:ascii="Arial" w:hAnsi="Arial" w:cs="Arial"/>
+              </w:rPr>
               <w:t>Unsure</w:t>
             </w:r>
           </w:p>
@@ -2409,6 +3206,7 @@
               <w:pStyle w:val="Default"/>
               <w:spacing w:line="360" w:lineRule="auto"/>
               <w:rPr>
+                <w:rFonts w:ascii="Arial" w:hAnsi="Arial" w:cs="Arial"/>
                 <w:b/>
                 <w:sz w:val="22"/>
                 <w:szCs w:val="22"/>
@@ -2416,6 +3214,7 @@
             </w:pPr>
             <w:r>
               <w:rPr>
+                <w:rFonts w:ascii="Arial" w:hAnsi="Arial" w:cs="Arial"/>
                 <w:b/>
                 <w:sz w:val="22"/>
                 <w:szCs w:val="22"/>
@@ -2431,6 +3230,9 @@
           <w:p>
             <w:pPr>
               <w:spacing w:line="360" w:lineRule="auto"/>
+              <w:rPr>
+                <w:rFonts w:ascii="Arial" w:hAnsi="Arial" w:cs="Arial"/>
+              </w:rPr>
             </w:pPr>
           </w:p>
         </w:tc>
@@ -2441,6 +3243,9 @@
           <w:p>
             <w:pPr>
               <w:spacing w:line="360" w:lineRule="auto"/>
+              <w:rPr>
+                <w:rFonts w:ascii="Arial" w:hAnsi="Arial" w:cs="Arial"/>
+              </w:rPr>
             </w:pPr>
           </w:p>
         </w:tc>
@@ -2451,6 +3256,9 @@
           <w:p>
             <w:pPr>
               <w:spacing w:line="360" w:lineRule="auto"/>
+              <w:rPr>
+                <w:rFonts w:ascii="Arial" w:hAnsi="Arial" w:cs="Arial"/>
+              </w:rPr>
             </w:pPr>
           </w:p>
         </w:tc>
@@ -2465,12 +3273,14 @@
               <w:pStyle w:val="Default"/>
               <w:spacing w:line="360" w:lineRule="auto"/>
               <w:rPr>
+                <w:rFonts w:ascii="Arial" w:hAnsi="Arial" w:cs="Arial"/>
                 <w:sz w:val="22"/>
                 <w:szCs w:val="22"/>
               </w:rPr>
             </w:pPr>
             <w:r>
               <w:rPr>
+                <w:rFonts w:ascii="Arial" w:hAnsi="Arial" w:cs="Arial"/>
                 <w:sz w:val="22"/>
                 <w:szCs w:val="22"/>
               </w:rPr>
@@ -2485,8 +3295,14 @@
           <w:p>
             <w:pPr>
               <w:spacing w:line="360" w:lineRule="auto"/>
-            </w:pPr>
-            <w:r>
+              <w:rPr>
+                <w:rFonts w:ascii="Arial" w:hAnsi="Arial" w:cs="Arial"/>
+              </w:rPr>
+            </w:pPr>
+            <w:r>
+              <w:rPr>
+                <w:rFonts w:ascii="Arial" w:hAnsi="Arial" w:cs="Arial"/>
+              </w:rPr>
               <w:t>Yes</w:t>
             </w:r>
           </w:p>
@@ -2498,8 +3314,14 @@
           <w:p>
             <w:pPr>
               <w:spacing w:line="360" w:lineRule="auto"/>
-            </w:pPr>
-            <w:r>
+              <w:rPr>
+                <w:rFonts w:ascii="Arial" w:hAnsi="Arial" w:cs="Arial"/>
+              </w:rPr>
+            </w:pPr>
+            <w:r>
+              <w:rPr>
+                <w:rFonts w:ascii="Arial" w:hAnsi="Arial" w:cs="Arial"/>
+              </w:rPr>
               <w:t>No</w:t>
             </w:r>
           </w:p>
@@ -2511,8 +3333,14 @@
           <w:p>
             <w:pPr>
               <w:spacing w:line="360" w:lineRule="auto"/>
-            </w:pPr>
-            <w:r>
+              <w:rPr>
+                <w:rFonts w:ascii="Arial" w:hAnsi="Arial" w:cs="Arial"/>
+              </w:rPr>
+            </w:pPr>
+            <w:r>
+              <w:rPr>
+                <w:rFonts w:ascii="Arial" w:hAnsi="Arial" w:cs="Arial"/>
+              </w:rPr>
               <w:t>Unsure</w:t>
             </w:r>
           </w:p>
@@ -2528,12 +3356,14 @@
               <w:pStyle w:val="Default"/>
               <w:spacing w:line="360" w:lineRule="auto"/>
               <w:rPr>
+                <w:rFonts w:ascii="Arial" w:hAnsi="Arial" w:cs="Arial"/>
                 <w:sz w:val="22"/>
                 <w:szCs w:val="22"/>
               </w:rPr>
             </w:pPr>
             <w:r>
               <w:rPr>
+                <w:rFonts w:ascii="Arial" w:hAnsi="Arial" w:cs="Arial"/>
                 <w:sz w:val="22"/>
                 <w:szCs w:val="22"/>
               </w:rPr>
@@ -2548,8 +3378,14 @@
           <w:p>
             <w:pPr>
               <w:spacing w:line="360" w:lineRule="auto"/>
-            </w:pPr>
-            <w:r>
+              <w:rPr>
+                <w:rFonts w:ascii="Arial" w:hAnsi="Arial" w:cs="Arial"/>
+              </w:rPr>
+            </w:pPr>
+            <w:r>
+              <w:rPr>
+                <w:rFonts w:ascii="Arial" w:hAnsi="Arial" w:cs="Arial"/>
+              </w:rPr>
               <w:t>Yes</w:t>
             </w:r>
           </w:p>
@@ -2561,8 +3397,14 @@
           <w:p>
             <w:pPr>
               <w:spacing w:line="360" w:lineRule="auto"/>
-            </w:pPr>
-            <w:r>
+              <w:rPr>
+                <w:rFonts w:ascii="Arial" w:hAnsi="Arial" w:cs="Arial"/>
+              </w:rPr>
+            </w:pPr>
+            <w:r>
+              <w:rPr>
+                <w:rFonts w:ascii="Arial" w:hAnsi="Arial" w:cs="Arial"/>
+              </w:rPr>
               <w:t>No</w:t>
             </w:r>
           </w:p>
@@ -2574,8 +3416,14 @@
           <w:p>
             <w:pPr>
               <w:spacing w:line="360" w:lineRule="auto"/>
-            </w:pPr>
-            <w:r>
+              <w:rPr>
+                <w:rFonts w:ascii="Arial" w:hAnsi="Arial" w:cs="Arial"/>
+              </w:rPr>
+            </w:pPr>
+            <w:r>
+              <w:rPr>
+                <w:rFonts w:ascii="Arial" w:hAnsi="Arial" w:cs="Arial"/>
+              </w:rPr>
               <w:t>Unsure</w:t>
             </w:r>
           </w:p>
@@ -2591,12 +3439,14 @@
               <w:pStyle w:val="Default"/>
               <w:spacing w:line="360" w:lineRule="auto"/>
               <w:rPr>
+                <w:rFonts w:ascii="Arial" w:hAnsi="Arial" w:cs="Arial"/>
                 <w:sz w:val="22"/>
                 <w:szCs w:val="22"/>
               </w:rPr>
             </w:pPr>
             <w:r>
               <w:rPr>
+                <w:rFonts w:ascii="Arial" w:hAnsi="Arial" w:cs="Arial"/>
                 <w:sz w:val="22"/>
                 <w:szCs w:val="22"/>
               </w:rPr>
@@ -2611,8 +3461,14 @@
           <w:p>
             <w:pPr>
               <w:spacing w:line="360" w:lineRule="auto"/>
-            </w:pPr>
-            <w:r>
+              <w:rPr>
+                <w:rFonts w:ascii="Arial" w:hAnsi="Arial" w:cs="Arial"/>
+              </w:rPr>
+            </w:pPr>
+            <w:r>
+              <w:rPr>
+                <w:rFonts w:ascii="Arial" w:hAnsi="Arial" w:cs="Arial"/>
+              </w:rPr>
               <w:t>Yes</w:t>
             </w:r>
           </w:p>
@@ -2624,8 +3480,14 @@
           <w:p>
             <w:pPr>
               <w:spacing w:line="360" w:lineRule="auto"/>
-            </w:pPr>
-            <w:r>
+              <w:rPr>
+                <w:rFonts w:ascii="Arial" w:hAnsi="Arial" w:cs="Arial"/>
+              </w:rPr>
+            </w:pPr>
+            <w:r>
+              <w:rPr>
+                <w:rFonts w:ascii="Arial" w:hAnsi="Arial" w:cs="Arial"/>
+              </w:rPr>
               <w:t>No</w:t>
             </w:r>
           </w:p>
@@ -2637,8 +3499,14 @@
           <w:p>
             <w:pPr>
               <w:spacing w:line="360" w:lineRule="auto"/>
-            </w:pPr>
-            <w:r>
+              <w:rPr>
+                <w:rFonts w:ascii="Arial" w:hAnsi="Arial" w:cs="Arial"/>
+              </w:rPr>
+            </w:pPr>
+            <w:r>
+              <w:rPr>
+                <w:rFonts w:ascii="Arial" w:hAnsi="Arial" w:cs="Arial"/>
+              </w:rPr>
               <w:t>Unsure</w:t>
             </w:r>
           </w:p>
@@ -2654,12 +3522,14 @@
               <w:pStyle w:val="Default"/>
               <w:spacing w:line="360" w:lineRule="auto"/>
               <w:rPr>
+                <w:rFonts w:ascii="Arial" w:hAnsi="Arial" w:cs="Arial"/>
                 <w:sz w:val="22"/>
                 <w:szCs w:val="22"/>
               </w:rPr>
             </w:pPr>
             <w:r>
               <w:rPr>
+                <w:rFonts w:ascii="Arial" w:hAnsi="Arial" w:cs="Arial"/>
                 <w:b/>
                 <w:sz w:val="22"/>
                 <w:szCs w:val="22"/>
@@ -2675,6 +3545,9 @@
           <w:p>
             <w:pPr>
               <w:spacing w:line="360" w:lineRule="auto"/>
+              <w:rPr>
+                <w:rFonts w:ascii="Arial" w:hAnsi="Arial" w:cs="Arial"/>
+              </w:rPr>
             </w:pPr>
           </w:p>
         </w:tc>
@@ -2685,6 +3558,9 @@
           <w:p>
             <w:pPr>
               <w:spacing w:line="360" w:lineRule="auto"/>
+              <w:rPr>
+                <w:rFonts w:ascii="Arial" w:hAnsi="Arial" w:cs="Arial"/>
+              </w:rPr>
             </w:pPr>
           </w:p>
         </w:tc>
@@ -2695,6 +3571,9 @@
           <w:p>
             <w:pPr>
               <w:spacing w:line="360" w:lineRule="auto"/>
+              <w:rPr>
+                <w:rFonts w:ascii="Arial" w:hAnsi="Arial" w:cs="Arial"/>
+              </w:rPr>
             </w:pPr>
           </w:p>
         </w:tc>
@@ -2709,12 +3588,14 @@
               <w:pStyle w:val="Default"/>
               <w:spacing w:line="360" w:lineRule="auto"/>
               <w:rPr>
+                <w:rFonts w:ascii="Arial" w:hAnsi="Arial" w:cs="Arial"/>
                 <w:sz w:val="22"/>
                 <w:szCs w:val="22"/>
               </w:rPr>
             </w:pPr>
             <w:r>
               <w:rPr>
+                <w:rFonts w:ascii="Arial" w:hAnsi="Arial" w:cs="Arial"/>
                 <w:sz w:val="22"/>
                 <w:szCs w:val="22"/>
               </w:rPr>
@@ -2729,8 +3610,14 @@
           <w:p>
             <w:pPr>
               <w:spacing w:line="360" w:lineRule="auto"/>
-            </w:pPr>
-            <w:r>
+              <w:rPr>
+                <w:rFonts w:ascii="Arial" w:hAnsi="Arial" w:cs="Arial"/>
+              </w:rPr>
+            </w:pPr>
+            <w:r>
+              <w:rPr>
+                <w:rFonts w:ascii="Arial" w:hAnsi="Arial" w:cs="Arial"/>
+              </w:rPr>
               <w:t>Yes</w:t>
             </w:r>
           </w:p>
@@ -2742,8 +3629,14 @@
           <w:p>
             <w:pPr>
               <w:spacing w:line="360" w:lineRule="auto"/>
-            </w:pPr>
-            <w:r>
+              <w:rPr>
+                <w:rFonts w:ascii="Arial" w:hAnsi="Arial" w:cs="Arial"/>
+              </w:rPr>
+            </w:pPr>
+            <w:r>
+              <w:rPr>
+                <w:rFonts w:ascii="Arial" w:hAnsi="Arial" w:cs="Arial"/>
+              </w:rPr>
               <w:t>No</w:t>
             </w:r>
           </w:p>
@@ -2755,8 +3648,14 @@
           <w:p>
             <w:pPr>
               <w:spacing w:line="360" w:lineRule="auto"/>
-            </w:pPr>
-            <w:r>
+              <w:rPr>
+                <w:rFonts w:ascii="Arial" w:hAnsi="Arial" w:cs="Arial"/>
+              </w:rPr>
+            </w:pPr>
+            <w:r>
+              <w:rPr>
+                <w:rFonts w:ascii="Arial" w:hAnsi="Arial" w:cs="Arial"/>
+              </w:rPr>
               <w:t>Unsure</w:t>
             </w:r>
           </w:p>
@@ -2772,12 +3671,15 @@
               <w:pStyle w:val="Default"/>
               <w:spacing w:line="360" w:lineRule="auto"/>
               <w:rPr>
+                <w:rFonts w:ascii="Arial" w:hAnsi="Arial" w:cs="Arial"/>
                 <w:sz w:val="22"/>
                 <w:szCs w:val="22"/>
               </w:rPr>
             </w:pPr>
-            <w:r>
-              <w:rPr>
+            <w:bookmarkStart w:id="0" w:name="_GoBack"/>
+            <w:r>
+              <w:rPr>
+                <w:rFonts w:ascii="Arial" w:hAnsi="Arial" w:cs="Arial"/>
                 <w:sz w:val="22"/>
                 <w:szCs w:val="22"/>
               </w:rPr>
@@ -2792,8 +3694,14 @@
           <w:p>
             <w:pPr>
               <w:spacing w:line="360" w:lineRule="auto"/>
-            </w:pPr>
-            <w:r>
+              <w:rPr>
+                <w:rFonts w:ascii="Arial" w:hAnsi="Arial" w:cs="Arial"/>
+              </w:rPr>
+            </w:pPr>
+            <w:r>
+              <w:rPr>
+                <w:rFonts w:ascii="Arial" w:hAnsi="Arial" w:cs="Arial"/>
+              </w:rPr>
               <w:t>Yes</w:t>
             </w:r>
           </w:p>
@@ -2805,8 +3713,14 @@
           <w:p>
             <w:pPr>
               <w:spacing w:line="360" w:lineRule="auto"/>
-            </w:pPr>
-            <w:r>
+              <w:rPr>
+                <w:rFonts w:ascii="Arial" w:hAnsi="Arial" w:cs="Arial"/>
+              </w:rPr>
+            </w:pPr>
+            <w:r>
+              <w:rPr>
+                <w:rFonts w:ascii="Arial" w:hAnsi="Arial" w:cs="Arial"/>
+              </w:rPr>
               <w:t>No</w:t>
             </w:r>
           </w:p>
@@ -2818,8 +3732,98 @@
           <w:p>
             <w:pPr>
               <w:spacing w:line="360" w:lineRule="auto"/>
-            </w:pPr>
-            <w:r>
+              <w:rPr>
+                <w:rFonts w:ascii="Arial" w:hAnsi="Arial" w:cs="Arial"/>
+              </w:rPr>
+            </w:pPr>
+            <w:r>
+              <w:rPr>
+                <w:rFonts w:ascii="Arial" w:hAnsi="Arial" w:cs="Arial"/>
+              </w:rPr>
+              <w:t>Unsure</w:t>
+            </w:r>
+          </w:p>
+        </w:tc>
+      </w:tr>
+      <w:bookmarkEnd w:id="0"/>
+      <w:tr>
+        <w:tc>
+          <w:tcPr>
+            <w:tcW w:w="7308" w:type="dxa"/>
+          </w:tcPr>
+          <w:p>
+            <w:pPr>
+              <w:pStyle w:val="Default"/>
+              <w:spacing w:line="360" w:lineRule="auto"/>
+              <w:rPr>
+                <w:rFonts w:ascii="Arial" w:hAnsi="Arial" w:cs="Arial"/>
+                <w:sz w:val="22"/>
+                <w:szCs w:val="22"/>
+              </w:rPr>
+            </w:pPr>
+            <w:r>
+              <w:rPr>
+                <w:rFonts w:ascii="Arial" w:hAnsi="Arial" w:cs="Arial"/>
+                <w:sz w:val="22"/>
+                <w:szCs w:val="22"/>
+              </w:rPr>
+              <w:t>Does the author avoid trying to sell something or persuade the reader of a particular viewpoint?</w:t>
+            </w:r>
+          </w:p>
+        </w:tc>
+        <w:tc>
+          <w:tcPr>
+            <w:tcW w:w="630" w:type="dxa"/>
+          </w:tcPr>
+          <w:p>
+            <w:pPr>
+              <w:spacing w:line="360" w:lineRule="auto"/>
+              <w:rPr>
+                <w:rFonts w:ascii="Arial" w:hAnsi="Arial" w:cs="Arial"/>
+              </w:rPr>
+            </w:pPr>
+            <w:r>
+              <w:rPr>
+                <w:rFonts w:ascii="Arial" w:hAnsi="Arial" w:cs="Arial"/>
+              </w:rPr>
+              <w:t>Yes</w:t>
+            </w:r>
+          </w:p>
+        </w:tc>
+        <w:tc>
+          <w:tcPr>
+            <w:tcW w:w="630" w:type="dxa"/>
+          </w:tcPr>
+          <w:p>
+            <w:pPr>
+              <w:spacing w:line="360" w:lineRule="auto"/>
+              <w:rPr>
+                <w:rFonts w:ascii="Arial" w:hAnsi="Arial" w:cs="Arial"/>
+              </w:rPr>
+            </w:pPr>
+            <w:r>
+              <w:rPr>
+                <w:rFonts w:ascii="Arial" w:hAnsi="Arial" w:cs="Arial"/>
+              </w:rPr>
+              <w:t>No</w:t>
+            </w:r>
+          </w:p>
+        </w:tc>
+        <w:tc>
+          <w:tcPr>
+            <w:tcW w:w="1008" w:type="dxa"/>
+          </w:tcPr>
+          <w:p>
+            <w:pPr>
+              <w:spacing w:line="360" w:lineRule="auto"/>
+              <w:rPr>
+                <w:rFonts w:ascii="Arial" w:hAnsi="Arial" w:cs="Arial"/>
+              </w:rPr>
+            </w:pPr>
+            <w:r>
+              <w:rPr>
+                <w:rFonts w:ascii="Arial" w:hAnsi="Arial" w:cs="Arial"/>
+              </w:rPr>
               <w:t>Unsure</w:t>
             </w:r>
           </w:p>
@@ -2835,69 +3839,7 @@
               <w:pStyle w:val="Default"/>
               <w:spacing w:line="360" w:lineRule="auto"/>
               <w:rPr>
-                <w:sz w:val="22"/>
-                <w:szCs w:val="22"/>
-              </w:rPr>
-            </w:pPr>
-            <w:r>
-              <w:rPr>
-                <w:sz w:val="22"/>
-                <w:szCs w:val="22"/>
-              </w:rPr>
-              <w:t>Does the author avoid trying to sell something or persuade the reader of a particular viewpoint?</w:t>
-            </w:r>
-          </w:p>
-        </w:tc>
-        <w:tc>
-          <w:tcPr>
-            <w:tcW w:w="630" w:type="dxa"/>
-          </w:tcPr>
-          <w:p>
-            <w:pPr>
-              <w:spacing w:line="360" w:lineRule="auto"/>
-            </w:pPr>
-            <w:r>
-              <w:t>Yes</w:t>
-            </w:r>
-          </w:p>
-        </w:tc>
-        <w:tc>
-          <w:tcPr>
-            <w:tcW w:w="630" w:type="dxa"/>
-          </w:tcPr>
-          <w:p>
-            <w:pPr>
-              <w:spacing w:line="360" w:lineRule="auto"/>
-            </w:pPr>
-            <w:r>
-              <w:t>No</w:t>
-            </w:r>
-          </w:p>
-        </w:tc>
-        <w:tc>
-          <w:tcPr>
-            <w:tcW w:w="1008" w:type="dxa"/>
-          </w:tcPr>
-          <w:p>
-            <w:pPr>
-              <w:spacing w:line="360" w:lineRule="auto"/>
-            </w:pPr>
-            <w:r>
-              <w:t>Unsure</w:t>
-            </w:r>
-          </w:p>
-        </w:tc>
-      </w:tr>
-      <w:tr>
-        <w:tc>
-          <w:tcPr>
-            <w:tcW w:w="7308" w:type="dxa"/>
-          </w:tcPr>
-          <w:p>
-            <w:pPr>
-              <w:pStyle w:val="Default"/>
-              <w:spacing w:line="360" w:lineRule="auto"/>
-              <w:rPr>
+                <w:rFonts w:ascii="Arial" w:hAnsi="Arial" w:cs="Arial"/>
                 <w:b/>
                 <w:sz w:val="22"/>
                 <w:szCs w:val="22"/>
@@ -2905,6 +3847,7 @@
             </w:pPr>
             <w:r>
               <w:rPr>
+                <w:rFonts w:ascii="Arial" w:hAnsi="Arial" w:cs="Arial"/>
                 <w:b/>
                 <w:sz w:val="22"/>
                 <w:szCs w:val="22"/>
@@ -2920,6 +3863,9 @@
           <w:p>
             <w:pPr>
               <w:spacing w:line="360" w:lineRule="auto"/>
+              <w:rPr>
+                <w:rFonts w:ascii="Arial" w:hAnsi="Arial" w:cs="Arial"/>
+              </w:rPr>
             </w:pPr>
           </w:p>
         </w:tc>
@@ -2930,6 +3876,9 @@
           <w:p>
             <w:pPr>
               <w:spacing w:line="360" w:lineRule="auto"/>
+              <w:rPr>
+                <w:rFonts w:ascii="Arial" w:hAnsi="Arial" w:cs="Arial"/>
+              </w:rPr>
             </w:pPr>
           </w:p>
         </w:tc>
@@ -2940,6 +3889,9 @@
           <w:p>
             <w:pPr>
               <w:spacing w:line="360" w:lineRule="auto"/>
+              <w:rPr>
+                <w:rFonts w:ascii="Arial" w:hAnsi="Arial" w:cs="Arial"/>
+              </w:rPr>
             </w:pPr>
           </w:p>
         </w:tc>
@@ -2954,12 +3906,14 @@
               <w:pStyle w:val="Default"/>
               <w:spacing w:line="360" w:lineRule="auto"/>
               <w:rPr>
+                <w:rFonts w:ascii="Arial" w:hAnsi="Arial" w:cs="Arial"/>
                 <w:sz w:val="22"/>
                 <w:szCs w:val="22"/>
               </w:rPr>
             </w:pPr>
             <w:r>
               <w:rPr>
+                <w:rFonts w:ascii="Arial" w:hAnsi="Arial" w:cs="Arial"/>
                 <w:sz w:val="22"/>
                 <w:szCs w:val="22"/>
               </w:rPr>
@@ -2974,8 +3928,14 @@
           <w:p>
             <w:pPr>
               <w:spacing w:line="360" w:lineRule="auto"/>
-            </w:pPr>
-            <w:r>
+              <w:rPr>
+                <w:rFonts w:ascii="Arial" w:hAnsi="Arial" w:cs="Arial"/>
+              </w:rPr>
+            </w:pPr>
+            <w:r>
+              <w:rPr>
+                <w:rFonts w:ascii="Arial" w:hAnsi="Arial" w:cs="Arial"/>
+              </w:rPr>
               <w:t>Yes</w:t>
             </w:r>
           </w:p>
@@ -2987,8 +3947,14 @@
           <w:p>
             <w:pPr>
               <w:spacing w:line="360" w:lineRule="auto"/>
-            </w:pPr>
-            <w:r>
+              <w:rPr>
+                <w:rFonts w:ascii="Arial" w:hAnsi="Arial" w:cs="Arial"/>
+              </w:rPr>
+            </w:pPr>
+            <w:r>
+              <w:rPr>
+                <w:rFonts w:ascii="Arial" w:hAnsi="Arial" w:cs="Arial"/>
+              </w:rPr>
               <w:t>No</w:t>
             </w:r>
           </w:p>
@@ -3000,8 +3966,14 @@
           <w:p>
             <w:pPr>
               <w:spacing w:line="360" w:lineRule="auto"/>
-            </w:pPr>
-            <w:r>
+              <w:rPr>
+                <w:rFonts w:ascii="Arial" w:hAnsi="Arial" w:cs="Arial"/>
+              </w:rPr>
+            </w:pPr>
+            <w:r>
+              <w:rPr>
+                <w:rFonts w:ascii="Arial" w:hAnsi="Arial" w:cs="Arial"/>
+              </w:rPr>
               <w:t>Unsure</w:t>
             </w:r>
           </w:p>
@@ -3017,12 +3989,14 @@
               <w:pStyle w:val="Default"/>
               <w:spacing w:line="360" w:lineRule="auto"/>
               <w:rPr>
+                <w:rFonts w:ascii="Arial" w:hAnsi="Arial" w:cs="Arial"/>
                 <w:sz w:val="22"/>
                 <w:szCs w:val="22"/>
               </w:rPr>
             </w:pPr>
             <w:r>
               <w:rPr>
+                <w:rFonts w:ascii="Arial" w:hAnsi="Arial" w:cs="Arial"/>
                 <w:sz w:val="22"/>
                 <w:szCs w:val="22"/>
               </w:rPr>
@@ -3037,8 +4011,14 @@
           <w:p>
             <w:pPr>
               <w:spacing w:line="360" w:lineRule="auto"/>
-            </w:pPr>
-            <w:r>
+              <w:rPr>
+                <w:rFonts w:ascii="Arial" w:hAnsi="Arial" w:cs="Arial"/>
+              </w:rPr>
+            </w:pPr>
+            <w:r>
+              <w:rPr>
+                <w:rFonts w:ascii="Arial" w:hAnsi="Arial" w:cs="Arial"/>
+              </w:rPr>
               <w:t>Yes</w:t>
             </w:r>
           </w:p>
@@ -3050,8 +4030,14 @@
           <w:p>
             <w:pPr>
               <w:spacing w:line="360" w:lineRule="auto"/>
-            </w:pPr>
-            <w:r>
+              <w:rPr>
+                <w:rFonts w:ascii="Arial" w:hAnsi="Arial" w:cs="Arial"/>
+              </w:rPr>
+            </w:pPr>
+            <w:r>
+              <w:rPr>
+                <w:rFonts w:ascii="Arial" w:hAnsi="Arial" w:cs="Arial"/>
+              </w:rPr>
               <w:t>No</w:t>
             </w:r>
           </w:p>
@@ -3063,8 +4049,14 @@
           <w:p>
             <w:pPr>
               <w:spacing w:line="360" w:lineRule="auto"/>
-            </w:pPr>
-            <w:r>
+              <w:rPr>
+                <w:rFonts w:ascii="Arial" w:hAnsi="Arial" w:cs="Arial"/>
+              </w:rPr>
+            </w:pPr>
+            <w:r>
+              <w:rPr>
+                <w:rFonts w:ascii="Arial" w:hAnsi="Arial" w:cs="Arial"/>
+              </w:rPr>
               <w:t>Unsure</w:t>
             </w:r>
           </w:p>
@@ -3080,12 +4072,14 @@
               <w:pStyle w:val="Default"/>
               <w:spacing w:line="360" w:lineRule="auto"/>
               <w:rPr>
+                <w:rFonts w:ascii="Arial" w:hAnsi="Arial" w:cs="Arial"/>
                 <w:sz w:val="22"/>
                 <w:szCs w:val="22"/>
               </w:rPr>
             </w:pPr>
             <w:r>
               <w:rPr>
+                <w:rFonts w:ascii="Arial" w:hAnsi="Arial" w:cs="Arial"/>
                 <w:b/>
                 <w:sz w:val="22"/>
                 <w:szCs w:val="22"/>
@@ -3101,6 +4095,9 @@
           <w:p>
             <w:pPr>
               <w:spacing w:line="360" w:lineRule="auto"/>
+              <w:rPr>
+                <w:rFonts w:ascii="Arial" w:hAnsi="Arial" w:cs="Arial"/>
+              </w:rPr>
             </w:pPr>
           </w:p>
         </w:tc>
@@ -3111,6 +4108,9 @@
           <w:p>
             <w:pPr>
               <w:spacing w:line="360" w:lineRule="auto"/>
+              <w:rPr>
+                <w:rFonts w:ascii="Arial" w:hAnsi="Arial" w:cs="Arial"/>
+              </w:rPr>
             </w:pPr>
           </w:p>
         </w:tc>
@@ -3121,6 +4121,9 @@
           <w:p>
             <w:pPr>
               <w:spacing w:line="360" w:lineRule="auto"/>
+              <w:rPr>
+                <w:rFonts w:ascii="Arial" w:hAnsi="Arial" w:cs="Arial"/>
+              </w:rPr>
             </w:pPr>
           </w:p>
         </w:tc>
@@ -3135,12 +4138,14 @@
               <w:pStyle w:val="Default"/>
               <w:spacing w:line="360" w:lineRule="auto"/>
               <w:rPr>
+                <w:rFonts w:ascii="Arial" w:hAnsi="Arial" w:cs="Arial"/>
                 <w:sz w:val="22"/>
                 <w:szCs w:val="22"/>
               </w:rPr>
             </w:pPr>
             <w:r>
               <w:rPr>
+                <w:rFonts w:ascii="Arial" w:hAnsi="Arial" w:cs="Arial"/>
                 <w:sz w:val="22"/>
                 <w:szCs w:val="22"/>
               </w:rPr>
@@ -3155,8 +4160,14 @@
           <w:p>
             <w:pPr>
               <w:spacing w:line="360" w:lineRule="auto"/>
-            </w:pPr>
-            <w:r>
+              <w:rPr>
+                <w:rFonts w:ascii="Arial" w:hAnsi="Arial" w:cs="Arial"/>
+              </w:rPr>
+            </w:pPr>
+            <w:r>
+              <w:rPr>
+                <w:rFonts w:ascii="Arial" w:hAnsi="Arial" w:cs="Arial"/>
+              </w:rPr>
               <w:t>Yes</w:t>
             </w:r>
           </w:p>
@@ -3168,8 +4179,14 @@
           <w:p>
             <w:pPr>
               <w:spacing w:line="360" w:lineRule="auto"/>
-            </w:pPr>
-            <w:r>
+              <w:rPr>
+                <w:rFonts w:ascii="Arial" w:hAnsi="Arial" w:cs="Arial"/>
+              </w:rPr>
+            </w:pPr>
+            <w:r>
+              <w:rPr>
+                <w:rFonts w:ascii="Arial" w:hAnsi="Arial" w:cs="Arial"/>
+              </w:rPr>
               <w:t>No</w:t>
             </w:r>
           </w:p>
@@ -3181,8 +4198,14 @@
           <w:p>
             <w:pPr>
               <w:spacing w:line="360" w:lineRule="auto"/>
-            </w:pPr>
-            <w:r>
+              <w:rPr>
+                <w:rFonts w:ascii="Arial" w:hAnsi="Arial" w:cs="Arial"/>
+              </w:rPr>
+            </w:pPr>
+            <w:r>
+              <w:rPr>
+                <w:rFonts w:ascii="Arial" w:hAnsi="Arial" w:cs="Arial"/>
+              </w:rPr>
               <w:t>Unsure</w:t>
             </w:r>
           </w:p>
@@ -3198,12 +4221,14 @@
               <w:pStyle w:val="Default"/>
               <w:spacing w:line="360" w:lineRule="auto"/>
               <w:rPr>
+                <w:rFonts w:ascii="Arial" w:hAnsi="Arial" w:cs="Arial"/>
                 <w:sz w:val="22"/>
                 <w:szCs w:val="22"/>
               </w:rPr>
             </w:pPr>
             <w:r>
               <w:rPr>
+                <w:rFonts w:ascii="Arial" w:hAnsi="Arial" w:cs="Arial"/>
                 <w:sz w:val="22"/>
                 <w:szCs w:val="22"/>
               </w:rPr>
@@ -3218,8 +4243,14 @@
           <w:p>
             <w:pPr>
               <w:spacing w:line="360" w:lineRule="auto"/>
-            </w:pPr>
-            <w:r>
+              <w:rPr>
+                <w:rFonts w:ascii="Arial" w:hAnsi="Arial" w:cs="Arial"/>
+              </w:rPr>
+            </w:pPr>
+            <w:r>
+              <w:rPr>
+                <w:rFonts w:ascii="Arial" w:hAnsi="Arial" w:cs="Arial"/>
+              </w:rPr>
               <w:t>Yes</w:t>
             </w:r>
           </w:p>
@@ -3231,8 +4262,14 @@
           <w:p>
             <w:pPr>
               <w:spacing w:line="360" w:lineRule="auto"/>
-            </w:pPr>
-            <w:r>
+              <w:rPr>
+                <w:rFonts w:ascii="Arial" w:hAnsi="Arial" w:cs="Arial"/>
+              </w:rPr>
+            </w:pPr>
+            <w:r>
+              <w:rPr>
+                <w:rFonts w:ascii="Arial" w:hAnsi="Arial" w:cs="Arial"/>
+              </w:rPr>
               <w:t>No</w:t>
             </w:r>
           </w:p>
@@ -3244,15 +4281,27 @@
           <w:p>
             <w:pPr>
               <w:spacing w:line="360" w:lineRule="auto"/>
-            </w:pPr>
-            <w:r>
+              <w:rPr>
+                <w:rFonts w:ascii="Arial" w:hAnsi="Arial" w:cs="Arial"/>
+              </w:rPr>
+            </w:pPr>
+            <w:r>
+              <w:rPr>
+                <w:rFonts w:ascii="Arial" w:hAnsi="Arial" w:cs="Arial"/>
+              </w:rPr>
               <w:t>Unsure</w:t>
             </w:r>
           </w:p>
         </w:tc>
       </w:tr>
     </w:tbl>
-    <w:p/>
+    <w:p>
+      <w:pPr>
+        <w:rPr>
+          <w:rFonts w:ascii="Arial" w:hAnsi="Arial" w:cs="Arial"/>
+        </w:rPr>
+      </w:pPr>
+    </w:p>
     <w:sectPr>
       <w:pgSz w:w="12240" w:h="15840"/>
       <w:pgMar w:top="1440" w:right="1440" w:bottom="1440" w:left="1440" w:header="720" w:footer="720" w:gutter="0"/>

</xml_diff>